<commit_message>
Navbar and CSS Updates
</commit_message>
<xml_diff>
--- a/Outlines/Project Outline and Content (Final).docx
+++ b/Outlines/Project Outline and Content (Final).docx
@@ -66,11 +66,9 @@
       <w:r>
         <w:t xml:space="preserve"> – Utilize themes and designs from websites like Bootstrap, Font Awesome, </w:t>
       </w:r>
-      <w:proofErr w:type="spellStart"/>
-      <w:r>
-        <w:t>Wordpress</w:t>
-      </w:r>
-      <w:proofErr w:type="spellEnd"/>
+      <w:r>
+        <w:t>WordPress</w:t>
+      </w:r>
       <w:r>
         <w:t xml:space="preserve"> and others that are available for public use or purchase. Mix and match designs and themes. Something worldly, bright, chic, modern, clean, streamlined. Business but with personality. For background, use real photos from personal travels.</w:t>
       </w:r>
@@ -249,8 +247,6 @@
       <w:r>
         <w:t>)</w:t>
       </w:r>
-      <w:bookmarkStart w:id="0" w:name="_GoBack"/>
-      <w:bookmarkEnd w:id="0"/>
     </w:p>
     <w:p>
       <w:pPr>
@@ -406,7 +402,13 @@
         <w:t xml:space="preserve">Doing Business, </w:t>
       </w:r>
       <w:r>
-        <w:t>Request a Trip) – Need Drop-Down Function</w:t>
+        <w:t xml:space="preserve">Request </w:t>
+      </w:r>
+      <w:r>
+        <w:t>Services</w:t>
+      </w:r>
+      <w:r>
+        <w:t>) – Need Drop-Down Function</w:t>
       </w:r>
     </w:p>
     <w:p>
@@ -710,10 +712,7 @@
         <w:t>Add/Edit/Delete Blog Post</w:t>
       </w:r>
       <w:r>
-        <w:t xml:space="preserve"> – Needs Sub-Page</w:t>
-      </w:r>
-      <w:r>
-        <w:t xml:space="preserve"> (See Blog Section)</w:t>
+        <w:t xml:space="preserve"> – Needs Sub-Page (See Blog Section)</w:t>
       </w:r>
     </w:p>
     <w:p>
@@ -738,13 +737,7 @@
         </w:numPr>
       </w:pPr>
       <w:r>
-        <w:t>HTML: a</w:t>
-      </w:r>
-      <w:r>
-        <w:t>dmin</w:t>
-      </w:r>
-      <w:r>
-        <w:t>-dashboard.component.html (Plus Sub-Pages</w:t>
+        <w:t>HTML: admin-dashboard.component.html (Plus Sub-Pages</w:t>
       </w:r>
       <w:r>
         <w:t>: See Admin Body</w:t>
@@ -890,37 +883,31 @@
         </w:numPr>
       </w:pPr>
       <w:r>
-        <w:t xml:space="preserve">About: (About, </w:t>
-      </w:r>
-      <w:r>
-        <w:rPr>
-          <w:strike/>
-        </w:rPr>
-        <w:t>FAQs</w:t>
+        <w:t>About</w:t>
+      </w:r>
+    </w:p>
+    <w:p>
+      <w:pPr>
+        <w:pStyle w:val="ListParagraph"/>
+        <w:numPr>
+          <w:ilvl w:val="3"/>
+          <w:numId w:val="1"/>
+        </w:numPr>
+      </w:pPr>
+      <w:r>
+        <w:t xml:space="preserve">Services: (General Services, </w:t>
+      </w:r>
+      <w:r>
+        <w:t xml:space="preserve">Doing Business, </w:t>
+      </w:r>
+      <w:r>
+        <w:t xml:space="preserve">Request </w:t>
+      </w:r>
+      <w:r>
+        <w:t>Services</w:t>
       </w:r>
       <w:r>
         <w:t>)</w:t>
-      </w:r>
-    </w:p>
-    <w:p>
-      <w:pPr>
-        <w:pStyle w:val="ListParagraph"/>
-        <w:numPr>
-          <w:ilvl w:val="3"/>
-          <w:numId w:val="1"/>
-        </w:numPr>
-      </w:pPr>
-      <w:r>
-        <w:t xml:space="preserve">Services: (General Services, </w:t>
-      </w:r>
-      <w:r>
-        <w:t>Doing Business,</w:t>
-      </w:r>
-      <w:r>
-        <w:t xml:space="preserve"> </w:t>
-      </w:r>
-      <w:r>
-        <w:t>Request a Trip)</w:t>
       </w:r>
     </w:p>
     <w:p>
@@ -1276,12 +1263,54 @@
         <w:rPr>
           <w:b/>
         </w:rPr>
-        <w:t xml:space="preserve">Services: </w:t>
-      </w:r>
-      <w:r>
-        <w:rPr>
-          <w:b/>
-        </w:rPr>
+        <w:t>Services: Doing Business</w:t>
+      </w:r>
+    </w:p>
+    <w:p>
+      <w:pPr>
+        <w:pStyle w:val="ListParagraph"/>
+        <w:numPr>
+          <w:ilvl w:val="1"/>
+          <w:numId w:val="1"/>
+        </w:numPr>
+      </w:pPr>
+      <w:r>
+        <w:t>Background: Scrolling Image from Travel, Translucent Background for Content</w:t>
+      </w:r>
+    </w:p>
+    <w:p>
+      <w:pPr>
+        <w:pStyle w:val="ListParagraph"/>
+        <w:numPr>
+          <w:ilvl w:val="1"/>
+          <w:numId w:val="1"/>
+        </w:numPr>
+      </w:pPr>
+      <w:r>
+        <w:t>Navigation</w:t>
+      </w:r>
+    </w:p>
+    <w:p>
+      <w:pPr>
+        <w:pStyle w:val="ListParagraph"/>
+        <w:numPr>
+          <w:ilvl w:val="1"/>
+          <w:numId w:val="1"/>
+        </w:numPr>
+      </w:pPr>
+      <w:r>
+        <w:t>Body (Thin/White Border, Frame Align Center, Left Align Text, White Text)</w:t>
+      </w:r>
+    </w:p>
+    <w:p>
+      <w:pPr>
+        <w:pStyle w:val="ListParagraph"/>
+        <w:numPr>
+          <w:ilvl w:val="2"/>
+          <w:numId w:val="1"/>
+        </w:numPr>
+      </w:pPr>
+      <w:r>
         <w:t>Doing Business</w:t>
       </w:r>
     </w:p>
@@ -1294,54 +1323,6 @@
         </w:numPr>
       </w:pPr>
       <w:r>
-        <w:t>Background: Scrolling Image from Travel, Translucent Background for Content</w:t>
-      </w:r>
-    </w:p>
-    <w:p>
-      <w:pPr>
-        <w:pStyle w:val="ListParagraph"/>
-        <w:numPr>
-          <w:ilvl w:val="1"/>
-          <w:numId w:val="1"/>
-        </w:numPr>
-      </w:pPr>
-      <w:r>
-        <w:t>Navigation</w:t>
-      </w:r>
-    </w:p>
-    <w:p>
-      <w:pPr>
-        <w:pStyle w:val="ListParagraph"/>
-        <w:numPr>
-          <w:ilvl w:val="1"/>
-          <w:numId w:val="1"/>
-        </w:numPr>
-      </w:pPr>
-      <w:r>
-        <w:t>Body (Thin/White Border, Frame Align Center, Left Align Text, White Text)</w:t>
-      </w:r>
-    </w:p>
-    <w:p>
-      <w:pPr>
-        <w:pStyle w:val="ListParagraph"/>
-        <w:numPr>
-          <w:ilvl w:val="2"/>
-          <w:numId w:val="1"/>
-        </w:numPr>
-      </w:pPr>
-      <w:r>
-        <w:t>Doing Business</w:t>
-      </w:r>
-    </w:p>
-    <w:p>
-      <w:pPr>
-        <w:pStyle w:val="ListParagraph"/>
-        <w:numPr>
-          <w:ilvl w:val="1"/>
-          <w:numId w:val="1"/>
-        </w:numPr>
-      </w:pPr>
-      <w:r>
         <w:t>Footer – Contact and Administrator Log-In</w:t>
       </w:r>
     </w:p>
@@ -1378,7 +1359,13 @@
         <w:rPr>
           <w:b/>
         </w:rPr>
-        <w:t>Services: Request a Trip</w:t>
+        <w:t xml:space="preserve">Services: Request </w:t>
+      </w:r>
+      <w:r>
+        <w:rPr>
+          <w:b/>
+        </w:rPr>
+        <w:t>Services</w:t>
       </w:r>
     </w:p>
     <w:p>
@@ -2908,13 +2895,7 @@
         <w:t>:</w:t>
       </w:r>
       <w:r>
-        <w:t xml:space="preserve"> New </w:t>
-      </w:r>
-      <w:r>
-        <w:t xml:space="preserve">and </w:t>
-      </w:r>
-      <w:r>
-        <w:t>Update/Delete)</w:t>
+        <w:t xml:space="preserve"> New and Update/Delete)</w:t>
       </w:r>
     </w:p>
     <w:p>
@@ -3593,13 +3574,7 @@
         </w:numPr>
       </w:pPr>
       <w:r>
-        <w:t xml:space="preserve">HTML: </w:t>
-      </w:r>
-      <w:r>
-        <w:t>login</w:t>
-      </w:r>
-      <w:r>
-        <w:t>.component.html</w:t>
+        <w:t>HTML: login.component.html</w:t>
       </w:r>
     </w:p>
     <w:p>
@@ -3867,10 +3842,7 @@
         </w:numPr>
       </w:pPr>
       <w:r>
-        <w:t>HTML: register</w:t>
-      </w:r>
-      <w:r>
-        <w:t>.component.html</w:t>
+        <w:t>HTML: register.component.html</w:t>
       </w:r>
     </w:p>
     <w:p>
@@ -4197,37 +4169,1198 @@
         <w:t>HTML: profile.component.html</w:t>
       </w:r>
       <w:r>
-        <w:t xml:space="preserve"> (Plus Sub-Pages: </w:t>
-      </w:r>
-      <w:r>
-        <w:t>Manage Accoun</w:t>
-      </w:r>
-      <w:r>
-        <w:t xml:space="preserve">t Info, </w:t>
-      </w:r>
-      <w:r>
-        <w:t>Messages</w:t>
-      </w:r>
-      <w:r>
-        <w:t xml:space="preserve">, </w:t>
-      </w:r>
-      <w:r>
-        <w:t>Access I</w:t>
-      </w:r>
-      <w:r>
-        <w:t xml:space="preserve">tineraries, </w:t>
-      </w:r>
-      <w:r>
-        <w:t>New Itinerary Request</w:t>
-      </w:r>
-      <w:r>
-        <w:t xml:space="preserve">, </w:t>
-      </w:r>
-      <w:r>
-        <w:t>Make Payment</w:t>
-      </w:r>
-      <w:r>
-        <w:t>)</w:t>
+        <w:t xml:space="preserve"> (Plus Sub-Pages: Manage Account Info, Messages, Access Itineraries, New Itinerary Request, Make Payment)</w:t>
+      </w:r>
+    </w:p>
+    <w:p>
+      <w:pPr>
+        <w:pStyle w:val="ListParagraph"/>
+      </w:pPr>
+    </w:p>
+    <w:p>
+      <w:pPr>
+        <w:spacing w:line="259" w:lineRule="auto"/>
+      </w:pPr>
+      <w:r>
+        <w:br w:type="page"/>
+      </w:r>
+    </w:p>
+    <w:p>
+      <w:pPr>
+        <w:pStyle w:val="ListParagraph"/>
+      </w:pPr>
+      <w:r>
+        <w:rPr>
+          <w:b/>
+          <w:u w:val="single"/>
+        </w:rPr>
+        <w:lastRenderedPageBreak/>
+        <w:t>Notes</w:t>
+      </w:r>
+    </w:p>
+    <w:p>
+      <w:pPr>
+        <w:pStyle w:val="ListParagraph"/>
+      </w:pPr>
+      <w:r>
+        <w:t>Work from the beginning, one HTML page at a time.</w:t>
+      </w:r>
+    </w:p>
+    <w:p>
+      <w:pPr>
+        <w:pStyle w:val="ListParagraph"/>
+      </w:pPr>
+      <w:r>
+        <w:t xml:space="preserve">Work on navigation bar first in the </w:t>
+      </w:r>
+      <w:proofErr w:type="gramStart"/>
+      <w:r>
+        <w:t>About</w:t>
+      </w:r>
+      <w:proofErr w:type="gramEnd"/>
+      <w:r>
+        <w:t xml:space="preserve"> page.</w:t>
+      </w:r>
+    </w:p>
+    <w:p>
+      <w:pPr>
+        <w:pStyle w:val="ListParagraph"/>
+      </w:pPr>
+      <w:r>
+        <w:t>Work on Home page layout and buttons.</w:t>
+      </w:r>
+    </w:p>
+    <w:p>
+      <w:pPr>
+        <w:pStyle w:val="ListParagraph"/>
+      </w:pPr>
+      <w:r>
+        <w:t>Use pictures downloaded and added to the project Media file.</w:t>
+      </w:r>
+    </w:p>
+    <w:p>
+      <w:pPr>
+        <w:pStyle w:val="ListParagraph"/>
+      </w:pPr>
+      <w:r>
+        <w:t>See assignment 3 for initiating client side services for Profile, Admin and Blog.</w:t>
+      </w:r>
+    </w:p>
+    <w:p>
+      <w:pPr>
+        <w:pStyle w:val="ListParagraph"/>
+      </w:pPr>
+      <w:r>
+        <w:t xml:space="preserve">Opacity of Pictures: </w:t>
+      </w:r>
+      <w:hyperlink r:id="rId6" w:history="1">
+        <w:r>
+          <w:rPr>
+            <w:rStyle w:val="Hyperlink"/>
+          </w:rPr>
+          <w:t>https://www.w3schools.com/CSSref/css3_pr_opacity.asp</w:t>
+        </w:r>
+      </w:hyperlink>
+    </w:p>
+    <w:p>
+      <w:pPr>
+        <w:pStyle w:val="ListParagraph"/>
+      </w:pPr>
+    </w:p>
+    <w:p>
+      <w:pPr>
+        <w:pStyle w:val="ListParagraph"/>
+      </w:pPr>
+      <w:r>
+        <w:rPr>
+          <w:b/>
+          <w:u w:val="single"/>
+        </w:rPr>
+        <w:t>Assistance</w:t>
+      </w:r>
+    </w:p>
+    <w:p>
+      <w:pPr>
+        <w:pStyle w:val="ListParagraph"/>
+      </w:pPr>
+      <w:r>
+        <w:t>Navigation Bar</w:t>
+      </w:r>
+    </w:p>
+    <w:p>
+      <w:pPr>
+        <w:pStyle w:val="ListParagraph"/>
+      </w:pPr>
+      <w:r>
+        <w:t>Content in the middle of the page</w:t>
+      </w:r>
+    </w:p>
+    <w:p>
+      <w:pPr>
+        <w:pStyle w:val="ListParagraph"/>
+      </w:pPr>
+      <w:r>
+        <w:t>Getting background to scroll</w:t>
+      </w:r>
+      <w:bookmarkStart w:id="0" w:name="_GoBack"/>
+      <w:bookmarkEnd w:id="0"/>
+    </w:p>
+    <w:p>
+      <w:pPr>
+        <w:spacing w:line="259" w:lineRule="auto"/>
+      </w:pPr>
+      <w:r>
+        <w:br w:type="page"/>
+      </w:r>
+    </w:p>
+    <w:p>
+      <w:pPr>
+        <w:pStyle w:val="ListParagraph"/>
+        <w:rPr>
+          <w:b/>
+          <w:u w:val="single"/>
+        </w:rPr>
+      </w:pPr>
+      <w:r>
+        <w:rPr>
+          <w:b/>
+          <w:u w:val="single"/>
+        </w:rPr>
+        <w:lastRenderedPageBreak/>
+        <w:t>CSS Hints</w:t>
+      </w:r>
+    </w:p>
+    <w:p>
+      <w:pPr>
+        <w:pStyle w:val="ListParagraph"/>
+      </w:pPr>
+      <w:r>
+        <w:t>/*</w:t>
+      </w:r>
+      <w:proofErr w:type="spellStart"/>
+      <w:r>
+        <w:t>Nav</w:t>
+      </w:r>
+      <w:proofErr w:type="spellEnd"/>
+      <w:r>
+        <w:t xml:space="preserve"> Bar - https://www.w3schools.com/howto/howto_js_topnav.asp.</w:t>
+      </w:r>
+    </w:p>
+    <w:p>
+      <w:pPr>
+        <w:pStyle w:val="ListParagraph"/>
+      </w:pPr>
+      <w:r>
+        <w:t>Use it as a guide and placeholder only. */</w:t>
+      </w:r>
+    </w:p>
+    <w:p>
+      <w:pPr>
+        <w:pStyle w:val="ListParagraph"/>
+      </w:pPr>
+      <w:r>
+        <w:t xml:space="preserve">/* </w:t>
+      </w:r>
+      <w:proofErr w:type="spellStart"/>
+      <w:r>
+        <w:t>Hoverable</w:t>
+      </w:r>
+      <w:proofErr w:type="spellEnd"/>
+      <w:r>
+        <w:t xml:space="preserve"> Dropdown - </w:t>
+      </w:r>
+      <w:hyperlink r:id="rId7" w:history="1">
+        <w:r>
+          <w:rPr>
+            <w:rStyle w:val="Hyperlink"/>
+          </w:rPr>
+          <w:t>https://www.w3schools.com/howto/howto_css_dropdown.asp*/</w:t>
+        </w:r>
+      </w:hyperlink>
+    </w:p>
+    <w:p>
+      <w:pPr>
+        <w:pStyle w:val="ListParagraph"/>
+      </w:pPr>
+    </w:p>
+    <w:p>
+      <w:pPr>
+        <w:pStyle w:val="ListParagraph"/>
+      </w:pPr>
+      <w:r>
+        <w:t xml:space="preserve">/* </w:t>
+      </w:r>
+      <w:proofErr w:type="gramStart"/>
+      <w:r>
+        <w:t>You</w:t>
+      </w:r>
+      <w:proofErr w:type="gramEnd"/>
+      <w:r>
+        <w:t xml:space="preserve"> can add global styles to this file, and also import other style files */</w:t>
+      </w:r>
+    </w:p>
+    <w:p>
+      <w:pPr>
+        <w:pStyle w:val="ListParagraph"/>
+      </w:pPr>
+    </w:p>
+    <w:p>
+      <w:pPr>
+        <w:pStyle w:val="ListParagraph"/>
+      </w:pPr>
+      <w:r>
+        <w:t>/*Sources:*/</w:t>
+      </w:r>
+    </w:p>
+    <w:p>
+      <w:pPr>
+        <w:pStyle w:val="ListParagraph"/>
+      </w:pPr>
+      <w:r>
+        <w:t>/*</w:t>
+      </w:r>
+      <w:proofErr w:type="spellStart"/>
+      <w:r>
+        <w:t>Nav</w:t>
+      </w:r>
+      <w:proofErr w:type="spellEnd"/>
+      <w:r>
+        <w:t xml:space="preserve"> Bar - https://www.w3schools.com/howto/howto_js_topnav.asp.</w:t>
+      </w:r>
+    </w:p>
+    <w:p>
+      <w:pPr>
+        <w:pStyle w:val="ListParagraph"/>
+      </w:pPr>
+      <w:r>
+        <w:t>Use it as a guide and placeholder only. */</w:t>
+      </w:r>
+    </w:p>
+    <w:p>
+      <w:pPr>
+        <w:pStyle w:val="ListParagraph"/>
+      </w:pPr>
+      <w:r>
+        <w:t xml:space="preserve">/* </w:t>
+      </w:r>
+      <w:proofErr w:type="spellStart"/>
+      <w:r>
+        <w:t>Hoverable</w:t>
+      </w:r>
+      <w:proofErr w:type="spellEnd"/>
+      <w:r>
+        <w:t xml:space="preserve"> Dropdown - https://www.w3schools.com/howto/howto_css_dropdown.asp*/</w:t>
+      </w:r>
+    </w:p>
+    <w:p>
+      <w:pPr>
+        <w:pStyle w:val="ListParagraph"/>
+      </w:pPr>
+    </w:p>
+    <w:p>
+      <w:pPr>
+        <w:pStyle w:val="ListParagraph"/>
+      </w:pPr>
+    </w:p>
+    <w:p>
+      <w:pPr>
+        <w:pStyle w:val="ListParagraph"/>
+      </w:pPr>
+      <w:r>
+        <w:t xml:space="preserve">/*Style of the </w:t>
+      </w:r>
+      <w:proofErr w:type="spellStart"/>
+      <w:r>
+        <w:t>navbar</w:t>
+      </w:r>
+      <w:proofErr w:type="spellEnd"/>
+      <w:r>
+        <w:t>:</w:t>
+      </w:r>
+    </w:p>
+    <w:p>
+      <w:pPr>
+        <w:pStyle w:val="ListParagraph"/>
+      </w:pPr>
+      <w:r>
+        <w:t>Add a black background color to the top navigation*/</w:t>
+      </w:r>
+    </w:p>
+    <w:p>
+      <w:pPr>
+        <w:pStyle w:val="ListParagraph"/>
+      </w:pPr>
+      <w:r>
+        <w:t>.</w:t>
+      </w:r>
+      <w:proofErr w:type="spellStart"/>
+      <w:r>
+        <w:t>topnav</w:t>
+      </w:r>
+      <w:proofErr w:type="spellEnd"/>
+      <w:r>
+        <w:t xml:space="preserve"> {</w:t>
+      </w:r>
+    </w:p>
+    <w:p>
+      <w:pPr>
+        <w:pStyle w:val="ListParagraph"/>
+      </w:pPr>
+      <w:r>
+        <w:t xml:space="preserve">    </w:t>
+      </w:r>
+      <w:proofErr w:type="gramStart"/>
+      <w:r>
+        <w:t>background-color</w:t>
+      </w:r>
+      <w:proofErr w:type="gramEnd"/>
+      <w:r>
+        <w:t>: #333;</w:t>
+      </w:r>
+    </w:p>
+    <w:p>
+      <w:pPr>
+        <w:pStyle w:val="ListParagraph"/>
+      </w:pPr>
+      <w:r>
+        <w:t xml:space="preserve">    </w:t>
+      </w:r>
+      <w:proofErr w:type="gramStart"/>
+      <w:r>
+        <w:t>overflow</w:t>
+      </w:r>
+      <w:proofErr w:type="gramEnd"/>
+      <w:r>
+        <w:t>: hidden;</w:t>
+      </w:r>
+    </w:p>
+    <w:p>
+      <w:pPr>
+        <w:pStyle w:val="ListParagraph"/>
+      </w:pPr>
+      <w:r>
+        <w:t>}</w:t>
+      </w:r>
+    </w:p>
+    <w:p>
+      <w:pPr>
+        <w:pStyle w:val="ListParagraph"/>
+      </w:pPr>
+    </w:p>
+    <w:p>
+      <w:pPr>
+        <w:pStyle w:val="ListParagraph"/>
+      </w:pPr>
+      <w:r>
+        <w:t>/* Style the buttons inside the navigation bar*/</w:t>
+      </w:r>
+    </w:p>
+    <w:p>
+      <w:pPr>
+        <w:pStyle w:val="ListParagraph"/>
+      </w:pPr>
+      <w:r>
+        <w:t>.</w:t>
+      </w:r>
+      <w:proofErr w:type="spellStart"/>
+      <w:r>
+        <w:t>topnav</w:t>
+      </w:r>
+      <w:proofErr w:type="spellEnd"/>
+      <w:r>
+        <w:t xml:space="preserve"> a {</w:t>
+      </w:r>
+    </w:p>
+    <w:p>
+      <w:pPr>
+        <w:pStyle w:val="ListParagraph"/>
+      </w:pPr>
+      <w:r>
+        <w:t xml:space="preserve">    </w:t>
+      </w:r>
+      <w:proofErr w:type="gramStart"/>
+      <w:r>
+        <w:t>float</w:t>
+      </w:r>
+      <w:proofErr w:type="gramEnd"/>
+      <w:r>
+        <w:t>: left;</w:t>
+      </w:r>
+    </w:p>
+    <w:p>
+      <w:pPr>
+        <w:pStyle w:val="ListParagraph"/>
+      </w:pPr>
+      <w:r>
+        <w:t xml:space="preserve">    </w:t>
+      </w:r>
+      <w:proofErr w:type="gramStart"/>
+      <w:r>
+        <w:t>color</w:t>
+      </w:r>
+      <w:proofErr w:type="gramEnd"/>
+      <w:r>
+        <w:t>: #f2f2f2;</w:t>
+      </w:r>
+    </w:p>
+    <w:p>
+      <w:pPr>
+        <w:pStyle w:val="ListParagraph"/>
+      </w:pPr>
+      <w:r>
+        <w:t xml:space="preserve">    </w:t>
+      </w:r>
+      <w:proofErr w:type="gramStart"/>
+      <w:r>
+        <w:t>text-</w:t>
+      </w:r>
+      <w:proofErr w:type="gramEnd"/>
+      <w:r>
+        <w:t>align: center;</w:t>
+      </w:r>
+    </w:p>
+    <w:p>
+      <w:pPr>
+        <w:pStyle w:val="ListParagraph"/>
+      </w:pPr>
+      <w:r>
+        <w:t xml:space="preserve">    </w:t>
+      </w:r>
+      <w:proofErr w:type="gramStart"/>
+      <w:r>
+        <w:t>padding</w:t>
+      </w:r>
+      <w:proofErr w:type="gramEnd"/>
+      <w:r>
+        <w:t>: 14px 16px;</w:t>
+      </w:r>
+    </w:p>
+    <w:p>
+      <w:pPr>
+        <w:pStyle w:val="ListParagraph"/>
+      </w:pPr>
+      <w:r>
+        <w:t xml:space="preserve">    </w:t>
+      </w:r>
+      <w:proofErr w:type="gramStart"/>
+      <w:r>
+        <w:t>text-decoration</w:t>
+      </w:r>
+      <w:proofErr w:type="gramEnd"/>
+      <w:r>
+        <w:t>: none;</w:t>
+      </w:r>
+    </w:p>
+    <w:p>
+      <w:pPr>
+        <w:pStyle w:val="ListParagraph"/>
+      </w:pPr>
+      <w:r>
+        <w:t xml:space="preserve">    </w:t>
+      </w:r>
+      <w:proofErr w:type="gramStart"/>
+      <w:r>
+        <w:t>font-size</w:t>
+      </w:r>
+      <w:proofErr w:type="gramEnd"/>
+      <w:r>
+        <w:t>: 17px;</w:t>
+      </w:r>
+    </w:p>
+    <w:p>
+      <w:pPr>
+        <w:pStyle w:val="ListParagraph"/>
+      </w:pPr>
+      <w:r>
+        <w:t>}</w:t>
+      </w:r>
+    </w:p>
+    <w:p>
+      <w:pPr>
+        <w:pStyle w:val="ListParagraph"/>
+      </w:pPr>
+    </w:p>
+    <w:p>
+      <w:pPr>
+        <w:pStyle w:val="ListParagraph"/>
+      </w:pPr>
+      <w:r>
+        <w:t>/* Change the color of buttons on hover*/</w:t>
+      </w:r>
+    </w:p>
+    <w:p>
+      <w:pPr>
+        <w:pStyle w:val="ListParagraph"/>
+      </w:pPr>
+      <w:r>
+        <w:t>.</w:t>
+      </w:r>
+      <w:proofErr w:type="spellStart"/>
+      <w:r>
+        <w:t>topnav</w:t>
+      </w:r>
+      <w:proofErr w:type="spellEnd"/>
+      <w:r>
+        <w:t xml:space="preserve"> a</w:t>
+      </w:r>
+      <w:proofErr w:type="gramStart"/>
+      <w:r>
+        <w:t>:hover</w:t>
+      </w:r>
+      <w:proofErr w:type="gramEnd"/>
+      <w:r>
+        <w:t xml:space="preserve"> {</w:t>
+      </w:r>
+    </w:p>
+    <w:p>
+      <w:pPr>
+        <w:pStyle w:val="ListParagraph"/>
+      </w:pPr>
+      <w:r>
+        <w:t xml:space="preserve">    </w:t>
+      </w:r>
+      <w:proofErr w:type="gramStart"/>
+      <w:r>
+        <w:t>background-color</w:t>
+      </w:r>
+      <w:proofErr w:type="gramEnd"/>
+      <w:r>
+        <w:t>: #</w:t>
+      </w:r>
+      <w:proofErr w:type="spellStart"/>
+      <w:r>
+        <w:t>ddd</w:t>
+      </w:r>
+      <w:proofErr w:type="spellEnd"/>
+      <w:r>
+        <w:t>;</w:t>
+      </w:r>
+    </w:p>
+    <w:p>
+      <w:pPr>
+        <w:pStyle w:val="ListParagraph"/>
+      </w:pPr>
+      <w:r>
+        <w:t xml:space="preserve">    </w:t>
+      </w:r>
+      <w:proofErr w:type="gramStart"/>
+      <w:r>
+        <w:t>color</w:t>
+      </w:r>
+      <w:proofErr w:type="gramEnd"/>
+      <w:r>
+        <w:t>: black;</w:t>
+      </w:r>
+    </w:p>
+    <w:p>
+      <w:pPr>
+        <w:pStyle w:val="ListParagraph"/>
+      </w:pPr>
+      <w:r>
+        <w:t>}</w:t>
+      </w:r>
+    </w:p>
+    <w:p>
+      <w:pPr>
+        <w:pStyle w:val="ListParagraph"/>
+      </w:pPr>
+    </w:p>
+    <w:p>
+      <w:pPr>
+        <w:pStyle w:val="ListParagraph"/>
+      </w:pPr>
+      <w:r>
+        <w:t>/* Dropdown Button Style*/</w:t>
+      </w:r>
+    </w:p>
+    <w:p>
+      <w:pPr>
+        <w:pStyle w:val="ListParagraph"/>
+      </w:pPr>
+      <w:r>
+        <w:t>.</w:t>
+      </w:r>
+      <w:proofErr w:type="spellStart"/>
+      <w:r>
+        <w:t>dropbtn</w:t>
+      </w:r>
+      <w:proofErr w:type="spellEnd"/>
+      <w:r>
+        <w:t xml:space="preserve"> {</w:t>
+      </w:r>
+    </w:p>
+    <w:p>
+      <w:pPr>
+        <w:pStyle w:val="ListParagraph"/>
+      </w:pPr>
+      <w:r>
+        <w:t xml:space="preserve">    </w:t>
+      </w:r>
+      <w:proofErr w:type="gramStart"/>
+      <w:r>
+        <w:t>background-color</w:t>
+      </w:r>
+      <w:proofErr w:type="gramEnd"/>
+      <w:r>
+        <w:t>: #4CAF50;</w:t>
+      </w:r>
+    </w:p>
+    <w:p>
+      <w:pPr>
+        <w:pStyle w:val="ListParagraph"/>
+      </w:pPr>
+      <w:r>
+        <w:t xml:space="preserve">    </w:t>
+      </w:r>
+      <w:proofErr w:type="gramStart"/>
+      <w:r>
+        <w:t>color</w:t>
+      </w:r>
+      <w:proofErr w:type="gramEnd"/>
+      <w:r>
+        <w:t>: white;</w:t>
+      </w:r>
+    </w:p>
+    <w:p>
+      <w:pPr>
+        <w:pStyle w:val="ListParagraph"/>
+      </w:pPr>
+      <w:r>
+        <w:t xml:space="preserve">    </w:t>
+      </w:r>
+      <w:proofErr w:type="gramStart"/>
+      <w:r>
+        <w:t>padding</w:t>
+      </w:r>
+      <w:proofErr w:type="gramEnd"/>
+      <w:r>
+        <w:t>: 16px;</w:t>
+      </w:r>
+    </w:p>
+    <w:p>
+      <w:pPr>
+        <w:pStyle w:val="ListParagraph"/>
+      </w:pPr>
+      <w:r>
+        <w:t xml:space="preserve">    </w:t>
+      </w:r>
+      <w:proofErr w:type="gramStart"/>
+      <w:r>
+        <w:t>font-size</w:t>
+      </w:r>
+      <w:proofErr w:type="gramEnd"/>
+      <w:r>
+        <w:t>: 16px;</w:t>
+      </w:r>
+    </w:p>
+    <w:p>
+      <w:pPr>
+        <w:pStyle w:val="ListParagraph"/>
+      </w:pPr>
+      <w:r>
+        <w:t xml:space="preserve">    </w:t>
+      </w:r>
+      <w:proofErr w:type="gramStart"/>
+      <w:r>
+        <w:t>border</w:t>
+      </w:r>
+      <w:proofErr w:type="gramEnd"/>
+      <w:r>
+        <w:t>: none;</w:t>
+      </w:r>
+    </w:p>
+    <w:p>
+      <w:pPr>
+        <w:pStyle w:val="ListParagraph"/>
+      </w:pPr>
+      <w:r>
+        <w:t>}</w:t>
+      </w:r>
+    </w:p>
+    <w:p>
+      <w:pPr>
+        <w:pStyle w:val="ListParagraph"/>
+      </w:pPr>
+    </w:p>
+    <w:p>
+      <w:pPr>
+        <w:pStyle w:val="ListParagraph"/>
+      </w:pPr>
+      <w:r>
+        <w:lastRenderedPageBreak/>
+        <w:t xml:space="preserve">/*Positioning (All </w:t>
+      </w:r>
+      <w:proofErr w:type="spellStart"/>
+      <w:r>
+        <w:t>navbar</w:t>
+      </w:r>
+      <w:proofErr w:type="spellEnd"/>
+      <w:r>
+        <w:t xml:space="preserve"> buttons connected and the same in one bar)</w:t>
+      </w:r>
+      <w:proofErr w:type="gramStart"/>
+      <w:r>
+        <w:t>:;</w:t>
+      </w:r>
+      <w:proofErr w:type="gramEnd"/>
+    </w:p>
+    <w:p>
+      <w:pPr>
+        <w:pStyle w:val="ListParagraph"/>
+      </w:pPr>
+      <w:r>
+        <w:t>The container &lt;div&gt; - needed to position the dropdown content */</w:t>
+      </w:r>
+    </w:p>
+    <w:p>
+      <w:pPr>
+        <w:pStyle w:val="ListParagraph"/>
+      </w:pPr>
+      <w:r>
+        <w:t>.dropdown {</w:t>
+      </w:r>
+    </w:p>
+    <w:p>
+      <w:pPr>
+        <w:pStyle w:val="ListParagraph"/>
+      </w:pPr>
+      <w:r>
+        <w:t xml:space="preserve">    </w:t>
+      </w:r>
+      <w:proofErr w:type="gramStart"/>
+      <w:r>
+        <w:t>position</w:t>
+      </w:r>
+      <w:proofErr w:type="gramEnd"/>
+      <w:r>
+        <w:t>: relative;</w:t>
+      </w:r>
+    </w:p>
+    <w:p>
+      <w:pPr>
+        <w:pStyle w:val="ListParagraph"/>
+      </w:pPr>
+      <w:r>
+        <w:t xml:space="preserve">    </w:t>
+      </w:r>
+      <w:proofErr w:type="gramStart"/>
+      <w:r>
+        <w:t>display</w:t>
+      </w:r>
+      <w:proofErr w:type="gramEnd"/>
+      <w:r>
+        <w:t>: inline-block;</w:t>
+      </w:r>
+    </w:p>
+    <w:p>
+      <w:pPr>
+        <w:pStyle w:val="ListParagraph"/>
+      </w:pPr>
+      <w:r>
+        <w:t>}</w:t>
+      </w:r>
+    </w:p>
+    <w:p>
+      <w:pPr>
+        <w:pStyle w:val="ListParagraph"/>
+      </w:pPr>
+    </w:p>
+    <w:p>
+      <w:pPr>
+        <w:pStyle w:val="ListParagraph"/>
+      </w:pPr>
+      <w:r>
+        <w:t>/* Show the dropdown menu on hover*/</w:t>
+      </w:r>
+    </w:p>
+    <w:p>
+      <w:pPr>
+        <w:pStyle w:val="ListParagraph"/>
+      </w:pPr>
+      <w:r>
+        <w:t>.</w:t>
+      </w:r>
+      <w:proofErr w:type="spellStart"/>
+      <w:r>
+        <w:t>dropdown</w:t>
+      </w:r>
+      <w:proofErr w:type="gramStart"/>
+      <w:r>
+        <w:t>:hover</w:t>
+      </w:r>
+      <w:proofErr w:type="spellEnd"/>
+      <w:proofErr w:type="gramEnd"/>
+      <w:r>
+        <w:t xml:space="preserve"> .dropdown-content {display: block;}</w:t>
+      </w:r>
+    </w:p>
+    <w:p>
+      <w:pPr>
+        <w:pStyle w:val="ListParagraph"/>
+      </w:pPr>
+    </w:p>
+    <w:p>
+      <w:pPr>
+        <w:pStyle w:val="ListParagraph"/>
+      </w:pPr>
+    </w:p>
+    <w:p>
+      <w:pPr>
+        <w:pStyle w:val="ListParagraph"/>
+      </w:pPr>
+    </w:p>
+    <w:p>
+      <w:pPr>
+        <w:pStyle w:val="ListParagraph"/>
+      </w:pPr>
+    </w:p>
+    <w:p>
+      <w:pPr>
+        <w:pStyle w:val="ListParagraph"/>
+      </w:pPr>
+    </w:p>
+    <w:p>
+      <w:pPr>
+        <w:pStyle w:val="ListParagraph"/>
+      </w:pPr>
+      <w:r>
+        <w:t>/* Change the background color of the dropdown button when the dropdown content is shown*/</w:t>
+      </w:r>
+    </w:p>
+    <w:p>
+      <w:pPr>
+        <w:pStyle w:val="ListParagraph"/>
+      </w:pPr>
+      <w:r>
+        <w:t>.</w:t>
+      </w:r>
+      <w:proofErr w:type="spellStart"/>
+      <w:r>
+        <w:t>dropdown</w:t>
+      </w:r>
+      <w:proofErr w:type="gramStart"/>
+      <w:r>
+        <w:t>:hover</w:t>
+      </w:r>
+      <w:proofErr w:type="spellEnd"/>
+      <w:proofErr w:type="gramEnd"/>
+      <w:r>
+        <w:t xml:space="preserve"> .</w:t>
+      </w:r>
+      <w:proofErr w:type="spellStart"/>
+      <w:r>
+        <w:t>dropbtn</w:t>
+      </w:r>
+      <w:proofErr w:type="spellEnd"/>
+      <w:r>
+        <w:t xml:space="preserve"> {background-color: #3e8e41;}</w:t>
+      </w:r>
+    </w:p>
+    <w:p>
+      <w:pPr>
+        <w:pStyle w:val="ListParagraph"/>
+      </w:pPr>
+    </w:p>
+    <w:p>
+      <w:pPr>
+        <w:pStyle w:val="ListParagraph"/>
+      </w:pPr>
+    </w:p>
+    <w:p>
+      <w:pPr>
+        <w:pStyle w:val="ListParagraph"/>
+      </w:pPr>
+    </w:p>
+    <w:p>
+      <w:pPr>
+        <w:pStyle w:val="ListParagraph"/>
+      </w:pPr>
+      <w:r>
+        <w:t xml:space="preserve">/*Dropdown elements different color than the </w:t>
+      </w:r>
+      <w:proofErr w:type="spellStart"/>
+      <w:r>
+        <w:t>Nav</w:t>
+      </w:r>
+      <w:proofErr w:type="spellEnd"/>
+      <w:r>
+        <w:t xml:space="preserve"> Buttons:</w:t>
+      </w:r>
+    </w:p>
+    <w:p>
+      <w:pPr>
+        <w:pStyle w:val="ListParagraph"/>
+      </w:pPr>
+    </w:p>
+    <w:p>
+      <w:pPr>
+        <w:pStyle w:val="ListParagraph"/>
+      </w:pPr>
+    </w:p>
+    <w:p>
+      <w:pPr>
+        <w:pStyle w:val="ListParagraph"/>
+      </w:pPr>
+      <w:r>
+        <w:t xml:space="preserve">/* Dropdown Content (Hidden by Default </w:t>
+      </w:r>
+      <w:proofErr w:type="gramStart"/>
+      <w:r>
+        <w:t>Until</w:t>
+      </w:r>
+      <w:proofErr w:type="gramEnd"/>
+      <w:r>
+        <w:t xml:space="preserve"> Hover)*/</w:t>
+      </w:r>
+    </w:p>
+    <w:p>
+      <w:pPr>
+        <w:pStyle w:val="ListParagraph"/>
+      </w:pPr>
+      <w:r>
+        <w:t>.dropdown-content {</w:t>
+      </w:r>
+    </w:p>
+    <w:p>
+      <w:pPr>
+        <w:pStyle w:val="ListParagraph"/>
+      </w:pPr>
+      <w:r>
+        <w:t xml:space="preserve">    </w:t>
+      </w:r>
+      <w:proofErr w:type="gramStart"/>
+      <w:r>
+        <w:t>display</w:t>
+      </w:r>
+      <w:proofErr w:type="gramEnd"/>
+      <w:r>
+        <w:t>: none;</w:t>
+      </w:r>
+    </w:p>
+    <w:p>
+      <w:pPr>
+        <w:pStyle w:val="ListParagraph"/>
+      </w:pPr>
+      <w:r>
+        <w:t xml:space="preserve">    </w:t>
+      </w:r>
+      <w:proofErr w:type="gramStart"/>
+      <w:r>
+        <w:t>position</w:t>
+      </w:r>
+      <w:proofErr w:type="gramEnd"/>
+      <w:r>
+        <w:t>: absolute;</w:t>
+      </w:r>
+    </w:p>
+    <w:p>
+      <w:pPr>
+        <w:pStyle w:val="ListParagraph"/>
+      </w:pPr>
+      <w:r>
+        <w:t xml:space="preserve">    </w:t>
+      </w:r>
+      <w:proofErr w:type="gramStart"/>
+      <w:r>
+        <w:t>background-color</w:t>
+      </w:r>
+      <w:proofErr w:type="gramEnd"/>
+      <w:r>
+        <w:t>: #f1f1f1;</w:t>
+      </w:r>
+    </w:p>
+    <w:p>
+      <w:pPr>
+        <w:pStyle w:val="ListParagraph"/>
+      </w:pPr>
+      <w:r>
+        <w:t xml:space="preserve">    </w:t>
+      </w:r>
+      <w:proofErr w:type="gramStart"/>
+      <w:r>
+        <w:t>min-width</w:t>
+      </w:r>
+      <w:proofErr w:type="gramEnd"/>
+      <w:r>
+        <w:t>: 160px;</w:t>
+      </w:r>
+    </w:p>
+    <w:p>
+      <w:pPr>
+        <w:pStyle w:val="ListParagraph"/>
+      </w:pPr>
+      <w:r>
+        <w:t xml:space="preserve">    </w:t>
+      </w:r>
+      <w:proofErr w:type="gramStart"/>
+      <w:r>
+        <w:t>box-shadow</w:t>
+      </w:r>
+      <w:proofErr w:type="gramEnd"/>
+      <w:r>
+        <w:t xml:space="preserve">: 0px 8px 16px 0px </w:t>
+      </w:r>
+      <w:proofErr w:type="spellStart"/>
+      <w:r>
+        <w:t>rgba</w:t>
+      </w:r>
+      <w:proofErr w:type="spellEnd"/>
+      <w:r>
+        <w:t>(0,0,0,0.2);</w:t>
+      </w:r>
+    </w:p>
+    <w:p>
+      <w:pPr>
+        <w:pStyle w:val="ListParagraph"/>
+      </w:pPr>
+      <w:r>
+        <w:t xml:space="preserve">    </w:t>
+      </w:r>
+      <w:proofErr w:type="gramStart"/>
+      <w:r>
+        <w:t>z-index</w:t>
+      </w:r>
+      <w:proofErr w:type="gramEnd"/>
+      <w:r>
+        <w:t>: 1;</w:t>
+      </w:r>
+    </w:p>
+    <w:p>
+      <w:pPr>
+        <w:pStyle w:val="ListParagraph"/>
+      </w:pPr>
+      <w:r>
+        <w:t>}</w:t>
+      </w:r>
+    </w:p>
+    <w:p>
+      <w:pPr>
+        <w:pStyle w:val="ListParagraph"/>
+      </w:pPr>
+    </w:p>
+    <w:p>
+      <w:pPr>
+        <w:pStyle w:val="ListParagraph"/>
+      </w:pPr>
+      <w:r>
+        <w:t>/* Style of text inside the dropdown*/</w:t>
+      </w:r>
+    </w:p>
+    <w:p>
+      <w:pPr>
+        <w:pStyle w:val="ListParagraph"/>
+      </w:pPr>
+      <w:r>
+        <w:t>.dropdown-content a {</w:t>
+      </w:r>
+    </w:p>
+    <w:p>
+      <w:pPr>
+        <w:pStyle w:val="ListParagraph"/>
+      </w:pPr>
+      <w:r>
+        <w:t xml:space="preserve">    </w:t>
+      </w:r>
+      <w:proofErr w:type="gramStart"/>
+      <w:r>
+        <w:t>color</w:t>
+      </w:r>
+      <w:proofErr w:type="gramEnd"/>
+      <w:r>
+        <w:t>: black;</w:t>
+      </w:r>
+    </w:p>
+    <w:p>
+      <w:pPr>
+        <w:pStyle w:val="ListParagraph"/>
+      </w:pPr>
+      <w:r>
+        <w:t xml:space="preserve">    </w:t>
+      </w:r>
+      <w:proofErr w:type="gramStart"/>
+      <w:r>
+        <w:t>padding</w:t>
+      </w:r>
+      <w:proofErr w:type="gramEnd"/>
+      <w:r>
+        <w:t>: 12px 16px;</w:t>
+      </w:r>
+    </w:p>
+    <w:p>
+      <w:pPr>
+        <w:pStyle w:val="ListParagraph"/>
+      </w:pPr>
+      <w:r>
+        <w:t xml:space="preserve">    </w:t>
+      </w:r>
+      <w:proofErr w:type="gramStart"/>
+      <w:r>
+        <w:t>text-decoration</w:t>
+      </w:r>
+      <w:proofErr w:type="gramEnd"/>
+      <w:r>
+        <w:t>: none;</w:t>
+      </w:r>
+    </w:p>
+    <w:p>
+      <w:pPr>
+        <w:pStyle w:val="ListParagraph"/>
+      </w:pPr>
+      <w:r>
+        <w:t xml:space="preserve">    </w:t>
+      </w:r>
+      <w:proofErr w:type="gramStart"/>
+      <w:r>
+        <w:t>display</w:t>
+      </w:r>
+      <w:proofErr w:type="gramEnd"/>
+      <w:r>
+        <w:t>: block;</w:t>
+      </w:r>
+    </w:p>
+    <w:p>
+      <w:pPr>
+        <w:pStyle w:val="ListParagraph"/>
+      </w:pPr>
+      <w:r>
+        <w:t>}</w:t>
+      </w:r>
+    </w:p>
+    <w:p>
+      <w:pPr>
+        <w:pStyle w:val="ListParagraph"/>
+      </w:pPr>
+    </w:p>
+    <w:p>
+      <w:pPr>
+        <w:pStyle w:val="ListParagraph"/>
+      </w:pPr>
+      <w:r>
+        <w:t>/* Change color of dropdown links on hover*/</w:t>
+      </w:r>
+    </w:p>
+    <w:p>
+      <w:pPr>
+        <w:pStyle w:val="ListParagraph"/>
+      </w:pPr>
+      <w:r>
+        <w:t>.dropdown-content a</w:t>
+      </w:r>
+      <w:proofErr w:type="gramStart"/>
+      <w:r>
+        <w:t>:hover</w:t>
+      </w:r>
+      <w:proofErr w:type="gramEnd"/>
+      <w:r>
+        <w:t xml:space="preserve"> {background-color: #</w:t>
+      </w:r>
+      <w:proofErr w:type="spellStart"/>
+      <w:r>
+        <w:t>ddd</w:t>
+      </w:r>
+      <w:proofErr w:type="spellEnd"/>
+      <w:r>
+        <w:t>;}</w:t>
       </w:r>
     </w:p>
     <w:sectPr>

</xml_diff>

<commit_message>
Monday June 25 Updates
</commit_message>
<xml_diff>
--- a/Outlines/Project Outline and Content (Final).docx
+++ b/Outlines/Project Outline and Content (Final).docx
@@ -4203,6 +4203,117 @@
         <w:pStyle w:val="ListParagraph"/>
       </w:pPr>
       <w:r>
+        <w:rPr>
+          <w:b/>
+        </w:rPr>
+        <w:t>Remember:</w:t>
+      </w:r>
+      <w:r>
+        <w:t xml:space="preserve"> If nothing shows up in 4200, then F12 and look at errors. Something is probably wrong.</w:t>
+      </w:r>
+      <w:bookmarkStart w:id="0" w:name="_GoBack"/>
+      <w:bookmarkEnd w:id="0"/>
+    </w:p>
+    <w:p>
+      <w:pPr>
+        <w:pStyle w:val="ListParagraph"/>
+        <w:ind w:left="1440"/>
+      </w:pPr>
+      <w:r>
+        <w:rPr>
+          <w:b/>
+        </w:rPr>
+        <w:t>*</w:t>
+      </w:r>
+      <w:proofErr w:type="spellStart"/>
+      <w:r>
+        <w:rPr>
+          <w:b/>
+        </w:rPr>
+        <w:t>npm</w:t>
+      </w:r>
+      <w:proofErr w:type="spellEnd"/>
+      <w:r>
+        <w:rPr>
+          <w:b/>
+        </w:rPr>
+        <w:t xml:space="preserve"> install</w:t>
+      </w:r>
+      <w:r>
+        <w:t xml:space="preserve"> </w:t>
+      </w:r>
+      <w:r>
+        <w:sym w:font="Wingdings" w:char="F0DF"/>
+      </w:r>
+      <w:proofErr w:type="gramStart"/>
+      <w:r>
+        <w:t>Before</w:t>
+      </w:r>
+      <w:proofErr w:type="gramEnd"/>
+      <w:r>
+        <w:t xml:space="preserve"> 4200 and 3100</w:t>
+      </w:r>
+    </w:p>
+    <w:p>
+      <w:pPr>
+        <w:pStyle w:val="ListParagraph"/>
+        <w:ind w:left="1440"/>
+      </w:pPr>
+      <w:r>
+        <w:rPr>
+          <w:b/>
+        </w:rPr>
+        <w:t>*ng serve</w:t>
+      </w:r>
+      <w:r>
+        <w:t xml:space="preserve"> </w:t>
+      </w:r>
+      <w:r>
+        <w:sym w:font="Wingdings" w:char="F0DF"/>
+      </w:r>
+      <w:r>
+        <w:t xml:space="preserve"> </w:t>
+      </w:r>
+      <w:proofErr w:type="gramStart"/>
+      <w:r>
+        <w:t>For</w:t>
+      </w:r>
+      <w:proofErr w:type="gramEnd"/>
+      <w:r>
+        <w:t xml:space="preserve"> 4200</w:t>
+      </w:r>
+    </w:p>
+    <w:p>
+      <w:pPr>
+        <w:pStyle w:val="ListParagraph"/>
+        <w:ind w:left="1440"/>
+      </w:pPr>
+      <w:r>
+        <w:rPr>
+          <w:b/>
+        </w:rPr>
+        <w:t>*node server</w:t>
+      </w:r>
+      <w:r>
+        <w:t xml:space="preserve"> </w:t>
+      </w:r>
+      <w:r>
+        <w:sym w:font="Wingdings" w:char="F0DF"/>
+      </w:r>
+      <w:proofErr w:type="gramStart"/>
+      <w:r>
+        <w:t>For</w:t>
+      </w:r>
+      <w:proofErr w:type="gramEnd"/>
+      <w:r>
+        <w:t xml:space="preserve"> 3100</w:t>
+      </w:r>
+    </w:p>
+    <w:p>
+      <w:pPr>
+        <w:pStyle w:val="ListParagraph"/>
+      </w:pPr>
+      <w:r>
         <w:t>Work from the beginning, one HTML page at a time.</w:t>
       </w:r>
     </w:p>
@@ -4211,7 +4322,10 @@
         <w:pStyle w:val="ListParagraph"/>
       </w:pPr>
       <w:r>
-        <w:t xml:space="preserve">Work on navigation bar first in the </w:t>
+        <w:t>Work on navigat</w:t>
+      </w:r>
+      <w:r>
+        <w:t xml:space="preserve">ion bar first in the </w:t>
       </w:r>
       <w:proofErr w:type="gramStart"/>
       <w:r>
@@ -4219,7 +4333,7 @@
       </w:r>
       <w:proofErr w:type="gramEnd"/>
       <w:r>
-        <w:t xml:space="preserve"> page.</w:t>
+        <w:t xml:space="preserve"> page – DONE</w:t>
       </w:r>
     </w:p>
     <w:p>
@@ -4266,6 +4380,145 @@
       <w:pPr>
         <w:pStyle w:val="ListParagraph"/>
       </w:pPr>
+      <w:r>
+        <w:t>Navigation Bar is created, styling needed.</w:t>
+      </w:r>
+    </w:p>
+    <w:p>
+      <w:pPr>
+        <w:pStyle w:val="ListParagraph"/>
+      </w:pPr>
+      <w:r>
+        <w:t xml:space="preserve">Content has been added to most pages, but borders and content boxes </w:t>
+      </w:r>
+    </w:p>
+    <w:p>
+      <w:pPr>
+        <w:pStyle w:val="ListParagraph"/>
+      </w:pPr>
+    </w:p>
+    <w:p>
+      <w:pPr>
+        <w:pStyle w:val="ListParagraph"/>
+        <w:rPr>
+          <w:b/>
+        </w:rPr>
+      </w:pPr>
+      <w:r>
+        <w:rPr>
+          <w:b/>
+        </w:rPr>
+        <w:t>Home</w:t>
+      </w:r>
+    </w:p>
+    <w:p>
+      <w:pPr>
+        <w:pStyle w:val="ListParagraph"/>
+      </w:pPr>
+      <w:r>
+        <w:t>Needs background styling</w:t>
+      </w:r>
+    </w:p>
+    <w:p>
+      <w:pPr>
+        <w:pStyle w:val="ListParagraph"/>
+      </w:pPr>
+      <w:r>
+        <w:t>Add buttons with pathways</w:t>
+      </w:r>
+    </w:p>
+    <w:p>
+      <w:pPr>
+        <w:pStyle w:val="ListParagraph"/>
+      </w:pPr>
+    </w:p>
+    <w:p>
+      <w:pPr>
+        <w:pStyle w:val="ListParagraph"/>
+        <w:rPr>
+          <w:b/>
+        </w:rPr>
+      </w:pPr>
+      <w:r>
+        <w:rPr>
+          <w:b/>
+        </w:rPr>
+        <w:t>About</w:t>
+      </w:r>
+    </w:p>
+    <w:p>
+      <w:pPr>
+        <w:pStyle w:val="ListParagraph"/>
+      </w:pPr>
+      <w:r>
+        <w:t>Need to add content box</w:t>
+      </w:r>
+    </w:p>
+    <w:p>
+      <w:pPr>
+        <w:pStyle w:val="ListParagraph"/>
+      </w:pPr>
+      <w:r>
+        <w:t>Needs background styling</w:t>
+      </w:r>
+    </w:p>
+    <w:p>
+      <w:pPr>
+        <w:pStyle w:val="ListParagraph"/>
+      </w:pPr>
+    </w:p>
+    <w:p>
+      <w:pPr>
+        <w:pStyle w:val="ListParagraph"/>
+        <w:rPr>
+          <w:b/>
+        </w:rPr>
+      </w:pPr>
+      <w:r>
+        <w:rPr>
+          <w:b/>
+        </w:rPr>
+        <w:t>Services</w:t>
+      </w:r>
+    </w:p>
+    <w:p>
+      <w:pPr>
+        <w:pStyle w:val="ListParagraph"/>
+      </w:pPr>
+      <w:r>
+        <w:t>General Services</w:t>
+      </w:r>
+    </w:p>
+    <w:p>
+      <w:pPr>
+        <w:pStyle w:val="ListParagraph"/>
+      </w:pPr>
+      <w:r>
+        <w:t>Doing Business</w:t>
+      </w:r>
+    </w:p>
+    <w:p>
+      <w:pPr>
+        <w:pStyle w:val="ListParagraph"/>
+      </w:pPr>
+      <w:r>
+        <w:t>Request Services</w:t>
+      </w:r>
+    </w:p>
+    <w:p>
+      <w:pPr>
+        <w:pStyle w:val="ListParagraph"/>
+      </w:pPr>
+    </w:p>
+    <w:p>
+      <w:pPr>
+        <w:pStyle w:val="ListParagraph"/>
+      </w:pPr>
+    </w:p>
+    <w:p>
+      <w:pPr>
+        <w:pStyle w:val="ListParagraph"/>
+      </w:pPr>
     </w:p>
     <w:p>
       <w:pPr>
@@ -4286,6 +4539,9 @@
       <w:r>
         <w:t>Navigation Bar</w:t>
       </w:r>
+      <w:r>
+        <w:t xml:space="preserve"> – DONE</w:t>
+      </w:r>
     </w:p>
     <w:p>
       <w:pPr>
@@ -4302,8 +4558,6 @@
       <w:r>
         <w:t>Getting background to scroll</w:t>
       </w:r>
-      <w:bookmarkStart w:id="0" w:name="_GoBack"/>
-      <w:bookmarkEnd w:id="0"/>
     </w:p>
     <w:p>
       <w:pPr>

</xml_diff>

<commit_message>
Backgrounds and Buttons on About/Home/Gen Serv
</commit_message>
<xml_diff>
--- a/Outlines/Project Outline and Content (Final).docx
+++ b/Outlines/Project Outline and Content (Final).docx
@@ -447,6 +447,18 @@
         <w:t>Profile (My Account</w:t>
       </w:r>
       <w:r>
+        <w:t>/</w:t>
+      </w:r>
+      <w:r>
+        <w:t>Log</w:t>
+      </w:r>
+      <w:r>
+        <w:t>-</w:t>
+      </w:r>
+      <w:r>
+        <w:t xml:space="preserve">Out, </w:t>
+      </w:r>
+      <w:r>
         <w:t xml:space="preserve"> {Shows If Logged In}</w:t>
       </w:r>
       <w:r>
@@ -580,15 +592,7 @@
         </w:numPr>
       </w:pPr>
       <w:r>
-        <w:t xml:space="preserve">No </w:t>
-      </w:r>
-      <w:proofErr w:type="spellStart"/>
-      <w:r>
-        <w:t>Nav</w:t>
-      </w:r>
-      <w:proofErr w:type="spellEnd"/>
-      <w:r>
-        <w:t xml:space="preserve"> Bar</w:t>
+        <w:t>No Nav Bar</w:t>
       </w:r>
     </w:p>
     <w:p>
@@ -812,15 +816,7 @@
         </w:numPr>
       </w:pPr>
       <w:r>
-        <w:t xml:space="preserve">No </w:t>
-      </w:r>
-      <w:proofErr w:type="spellStart"/>
-      <w:r>
-        <w:t>Nav</w:t>
-      </w:r>
-      <w:proofErr w:type="spellEnd"/>
-      <w:r>
-        <w:t xml:space="preserve"> Bar</w:t>
+        <w:t>No Nav Bar</w:t>
       </w:r>
     </w:p>
     <w:p>
@@ -2620,66 +2616,38 @@
         <w:rPr>
           <w:color w:val="2F5496" w:themeColor="accent5" w:themeShade="BF"/>
         </w:rPr>
-        <w:t xml:space="preserve"> Good, but clients can book there. Going to have to express the value of services on the </w:t>
-      </w:r>
-      <w:proofErr w:type="gramStart"/>
+        <w:t xml:space="preserve"> Good, but clients can book there. Going to have to express the value of services on the About page.)</w:t>
+      </w:r>
+    </w:p>
+    <w:p>
+      <w:pPr>
+        <w:pStyle w:val="ListParagraph"/>
+        <w:numPr>
+          <w:ilvl w:val="4"/>
+          <w:numId w:val="1"/>
+        </w:numPr>
+      </w:pPr>
+      <w:r>
+        <w:t xml:space="preserve">“Feeling Adventurous? Surprise Yourself!” </w:t>
+      </w:r>
       <w:r>
         <w:rPr>
           <w:color w:val="2F5496" w:themeColor="accent5" w:themeShade="BF"/>
         </w:rPr>
-        <w:t>About</w:t>
-      </w:r>
-      <w:proofErr w:type="gramEnd"/>
-      <w:r>
-        <w:rPr>
+        <w:t>Link to Earth Roulette (</w:t>
+      </w:r>
+      <w:r>
+        <w:rPr>
+          <w:b/>
           <w:color w:val="2F5496" w:themeColor="accent5" w:themeShade="BF"/>
         </w:rPr>
-        <w:t xml:space="preserve"> page.)</w:t>
-      </w:r>
-    </w:p>
-    <w:p>
-      <w:pPr>
-        <w:pStyle w:val="ListParagraph"/>
-        <w:numPr>
-          <w:ilvl w:val="4"/>
-          <w:numId w:val="1"/>
-        </w:numPr>
-      </w:pPr>
-      <w:r>
-        <w:t xml:space="preserve">“Feeling Adventurous? Surprise Yourself!” </w:t>
+        <w:t>Note:</w:t>
       </w:r>
       <w:r>
         <w:rPr>
           <w:color w:val="2F5496" w:themeColor="accent5" w:themeShade="BF"/>
         </w:rPr>
-        <w:t>Link to Earth Roulette (</w:t>
-      </w:r>
-      <w:r>
-        <w:rPr>
-          <w:b/>
-          <w:color w:val="2F5496" w:themeColor="accent5" w:themeShade="BF"/>
-        </w:rPr>
-        <w:t>Note:</w:t>
-      </w:r>
-      <w:r>
-        <w:rPr>
-          <w:color w:val="2F5496" w:themeColor="accent5" w:themeShade="BF"/>
-        </w:rPr>
-        <w:t xml:space="preserve"> </w:t>
-      </w:r>
-      <w:proofErr w:type="spellStart"/>
-      <w:r>
-        <w:rPr>
-          <w:color w:val="2F5496" w:themeColor="accent5" w:themeShade="BF"/>
-        </w:rPr>
-        <w:t>Jantaroo</w:t>
-      </w:r>
-      <w:proofErr w:type="spellEnd"/>
-      <w:r>
-        <w:rPr>
-          <w:color w:val="2F5496" w:themeColor="accent5" w:themeShade="BF"/>
-        </w:rPr>
-        <w:t xml:space="preserve"> is good, but it leads to Expedia)</w:t>
+        <w:t xml:space="preserve"> Jantaroo is good, but it leads to Expedia)</w:t>
       </w:r>
     </w:p>
     <w:p>
@@ -4211,8 +4179,6 @@
       <w:r>
         <w:t xml:space="preserve"> If nothing shows up in 4200, then F12 and look at errors. Something is probably wrong.</w:t>
       </w:r>
-      <w:bookmarkStart w:id="0" w:name="_GoBack"/>
-      <w:bookmarkEnd w:id="0"/>
     </w:p>
     <w:p>
       <w:pPr>
@@ -4223,21 +4189,7 @@
         <w:rPr>
           <w:b/>
         </w:rPr>
-        <w:t>*</w:t>
-      </w:r>
-      <w:proofErr w:type="spellStart"/>
-      <w:r>
-        <w:rPr>
-          <w:b/>
-        </w:rPr>
-        <w:t>npm</w:t>
-      </w:r>
-      <w:proofErr w:type="spellEnd"/>
-      <w:r>
-        <w:rPr>
-          <w:b/>
-        </w:rPr>
-        <w:t xml:space="preserve"> install</w:t>
+        <w:t>*npm install</w:t>
       </w:r>
       <w:r>
         <w:t xml:space="preserve"> </w:t>
@@ -4245,13 +4197,8 @@
       <w:r>
         <w:sym w:font="Wingdings" w:char="F0DF"/>
       </w:r>
-      <w:proofErr w:type="gramStart"/>
-      <w:r>
-        <w:t>Before</w:t>
-      </w:r>
-      <w:proofErr w:type="gramEnd"/>
-      <w:r>
-        <w:t xml:space="preserve"> 4200 and 3100</w:t>
+      <w:r>
+        <w:t>Before 4200 and 3100</w:t>
       </w:r>
     </w:p>
     <w:p>
@@ -4272,41 +4219,28 @@
         <w:sym w:font="Wingdings" w:char="F0DF"/>
       </w:r>
       <w:r>
+        <w:t xml:space="preserve"> For 4200</w:t>
+      </w:r>
+    </w:p>
+    <w:p>
+      <w:pPr>
+        <w:pStyle w:val="ListParagraph"/>
+        <w:ind w:left="1440"/>
+      </w:pPr>
+      <w:r>
+        <w:rPr>
+          <w:b/>
+        </w:rPr>
+        <w:t>*node server</w:t>
+      </w:r>
+      <w:r>
         <w:t xml:space="preserve"> </w:t>
       </w:r>
-      <w:proofErr w:type="gramStart"/>
-      <w:r>
-        <w:t>For</w:t>
-      </w:r>
-      <w:proofErr w:type="gramEnd"/>
-      <w:r>
-        <w:t xml:space="preserve"> 4200</w:t>
-      </w:r>
-    </w:p>
-    <w:p>
-      <w:pPr>
-        <w:pStyle w:val="ListParagraph"/>
-        <w:ind w:left="1440"/>
-      </w:pPr>
-      <w:r>
-        <w:rPr>
-          <w:b/>
-        </w:rPr>
-        <w:t>*node server</w:t>
-      </w:r>
-      <w:r>
-        <w:t xml:space="preserve"> </w:t>
-      </w:r>
       <w:r>
         <w:sym w:font="Wingdings" w:char="F0DF"/>
       </w:r>
-      <w:proofErr w:type="gramStart"/>
-      <w:r>
-        <w:t>For</w:t>
-      </w:r>
-      <w:proofErr w:type="gramEnd"/>
-      <w:r>
-        <w:t xml:space="preserve"> 3100</w:t>
+      <w:r>
+        <w:t>For 3100</w:t>
       </w:r>
     </w:p>
     <w:p>
@@ -4325,15 +4259,7 @@
         <w:t>Work on navigat</w:t>
       </w:r>
       <w:r>
-        <w:t xml:space="preserve">ion bar first in the </w:t>
-      </w:r>
-      <w:proofErr w:type="gramStart"/>
-      <w:r>
-        <w:t>About</w:t>
-      </w:r>
-      <w:proofErr w:type="gramEnd"/>
-      <w:r>
-        <w:t xml:space="preserve"> page – DONE</w:t>
+        <w:t>ion bar first in the About page – DONE</w:t>
       </w:r>
     </w:p>
     <w:p>
@@ -4408,6 +4334,55 @@
         <w:rPr>
           <w:b/>
         </w:rPr>
+        <w:t>Navigation</w:t>
+      </w:r>
+    </w:p>
+    <w:p>
+      <w:pPr>
+        <w:pStyle w:val="ListParagraph"/>
+      </w:pPr>
+      <w:r>
+        <w:t>Make My Account/Log-Out</w:t>
+      </w:r>
+      <w:r>
+        <w:t xml:space="preserve"> options</w:t>
+      </w:r>
+      <w:r>
+        <w:t xml:space="preserve"> disappear when in guest mode</w:t>
+      </w:r>
+    </w:p>
+    <w:p>
+      <w:pPr>
+        <w:pStyle w:val="ListParagraph"/>
+      </w:pPr>
+      <w:r>
+        <w:t xml:space="preserve">Make Log-In/Register </w:t>
+      </w:r>
+      <w:r>
+        <w:t xml:space="preserve">options </w:t>
+      </w:r>
+      <w:bookmarkStart w:id="0" w:name="_GoBack"/>
+      <w:bookmarkEnd w:id="0"/>
+      <w:r>
+        <w:t>disappear when user logged in</w:t>
+      </w:r>
+    </w:p>
+    <w:p>
+      <w:pPr>
+        <w:pStyle w:val="ListParagraph"/>
+      </w:pPr>
+    </w:p>
+    <w:p>
+      <w:pPr>
+        <w:pStyle w:val="ListParagraph"/>
+        <w:rPr>
+          <w:b/>
+        </w:rPr>
+      </w:pPr>
+      <w:r>
+        <w:rPr>
+          <w:b/>
+        </w:rPr>
         <w:t>Home</w:t>
       </w:r>
     </w:p>
@@ -4416,7 +4391,50 @@
         <w:pStyle w:val="ListParagraph"/>
       </w:pPr>
       <w:r>
-        <w:t>Needs background styling</w:t>
+        <w:t>Make buttons squared and in a grid formation</w:t>
+      </w:r>
+    </w:p>
+    <w:p>
+      <w:pPr>
+        <w:pStyle w:val="ListParagraph"/>
+      </w:pPr>
+      <w:r>
+        <w:t>Make text less transparent and non-reactive to box transparency</w:t>
+      </w:r>
+    </w:p>
+    <w:p>
+      <w:pPr>
+        <w:pStyle w:val="ListParagraph"/>
+      </w:pPr>
+      <w:r>
+        <w:t>Assign image to buttons, make them transparent upon hover</w:t>
+      </w:r>
+    </w:p>
+    <w:p>
+      <w:pPr>
+        <w:pStyle w:val="ListParagraph"/>
+      </w:pPr>
+      <w:r>
+        <w:t>Link user and admin account login</w:t>
+      </w:r>
+    </w:p>
+    <w:p>
+      <w:pPr>
+        <w:pStyle w:val="ListParagraph"/>
+      </w:pPr>
+      <w:r>
+        <w:t>Make My Account/Log-Out disappear when in guest mode</w:t>
+      </w:r>
+    </w:p>
+    <w:p>
+      <w:pPr>
+        <w:pStyle w:val="ListParagraph"/>
+      </w:pPr>
+      <w:r>
+        <w:t>Make Log-In/Registe</w:t>
+      </w:r>
+      <w:r>
+        <w:t>r disappear when user logged in</w:t>
       </w:r>
     </w:p>
     <w:p>
@@ -4426,6 +4444,9 @@
       <w:r>
         <w:t>Add buttons with pathways</w:t>
       </w:r>
+      <w:r>
+        <w:t xml:space="preserve"> – DONE</w:t>
+      </w:r>
     </w:p>
     <w:p>
       <w:pPr>
@@ -4451,15 +4472,66 @@
         <w:pStyle w:val="ListParagraph"/>
       </w:pPr>
       <w:r>
-        <w:t>Need to add content box</w:t>
-      </w:r>
-    </w:p>
-    <w:p>
-      <w:pPr>
-        <w:pStyle w:val="ListParagraph"/>
-      </w:pPr>
-      <w:r>
-        <w:t>Needs background styling</w:t>
+        <w:t>Needs background styling – image won’t show up</w:t>
+      </w:r>
+      <w:r>
+        <w:t xml:space="preserve"> – DONE</w:t>
+      </w:r>
+    </w:p>
+    <w:p>
+      <w:pPr>
+        <w:pStyle w:val="ListParagraph"/>
+      </w:pPr>
+      <w:r>
+        <w:t>Need to change the height of the navbar</w:t>
+      </w:r>
+      <w:r>
+        <w:t xml:space="preserve"> and its buttons</w:t>
+      </w:r>
+      <w:r>
+        <w:t xml:space="preserve"> – DONE</w:t>
+      </w:r>
+    </w:p>
+    <w:p>
+      <w:pPr>
+        <w:pStyle w:val="ListParagraph"/>
+      </w:pPr>
+      <w:r>
+        <w:tab/>
+        <w:t>Change responsiveness of dropdown after styling navbar height</w:t>
+      </w:r>
+      <w:r>
+        <w:t xml:space="preserve"> – DONE</w:t>
+      </w:r>
+    </w:p>
+    <w:p>
+      <w:pPr>
+        <w:pStyle w:val="ListParagraph"/>
+      </w:pPr>
+      <w:r>
+        <w:t xml:space="preserve">Need to </w:t>
+      </w:r>
+      <w:r>
+        <w:t>make content box fit in the center of the screen</w:t>
+      </w:r>
+      <w:r>
+        <w:t xml:space="preserve"> – DONE</w:t>
+      </w:r>
+    </w:p>
+    <w:p>
+      <w:pPr>
+        <w:pStyle w:val="ListParagraph"/>
+      </w:pPr>
+      <w:r>
+        <w:t>Get rid of white border at the bottom</w:t>
+      </w:r>
+    </w:p>
+    <w:p>
+      <w:pPr>
+        <w:pStyle w:val="ListParagraph"/>
+      </w:pPr>
+      <w:r>
+        <w:t>Change color of the navbar</w:t>
       </w:r>
     </w:p>
     <w:p>
@@ -4488,6 +4560,24 @@
       <w:r>
         <w:t>General Services</w:t>
       </w:r>
+      <w:r>
+        <w:t xml:space="preserve"> – style like </w:t>
+      </w:r>
+      <w:r>
+        <w:t>“</w:t>
+      </w:r>
+      <w:r>
+        <w:t>About</w:t>
+      </w:r>
+      <w:r>
+        <w:t>”</w:t>
+      </w:r>
+      <w:r>
+        <w:t xml:space="preserve"> page</w:t>
+      </w:r>
+      <w:r>
+        <w:t>, update content</w:t>
+      </w:r>
     </w:p>
     <w:p>
       <w:pPr>
@@ -4496,6 +4586,24 @@
       <w:r>
         <w:t>Doing Business</w:t>
       </w:r>
+      <w:r>
+        <w:t xml:space="preserve"> – style like </w:t>
+      </w:r>
+      <w:r>
+        <w:t>“</w:t>
+      </w:r>
+      <w:r>
+        <w:t>About</w:t>
+      </w:r>
+      <w:r>
+        <w:t>”</w:t>
+      </w:r>
+      <w:r>
+        <w:t xml:space="preserve"> page</w:t>
+      </w:r>
+      <w:r>
+        <w:t>, update content</w:t>
+      </w:r>
     </w:p>
     <w:p>
       <w:pPr>
@@ -4504,16 +4612,159 @@
       <w:r>
         <w:t>Request Services</w:t>
       </w:r>
-    </w:p>
-    <w:p>
-      <w:pPr>
-        <w:pStyle w:val="ListParagraph"/>
-      </w:pPr>
-    </w:p>
-    <w:p>
-      <w:pPr>
-        <w:pStyle w:val="ListParagraph"/>
-      </w:pPr>
+      <w:r>
+        <w:t xml:space="preserve"> – style like </w:t>
+      </w:r>
+      <w:r>
+        <w:t>“</w:t>
+      </w:r>
+      <w:r>
+        <w:t>About</w:t>
+      </w:r>
+      <w:r>
+        <w:t>”</w:t>
+      </w:r>
+      <w:r>
+        <w:t xml:space="preserve"> page create function for drop-down and form</w:t>
+      </w:r>
+    </w:p>
+    <w:p>
+      <w:pPr>
+        <w:pStyle w:val="ListParagraph"/>
+      </w:pPr>
+    </w:p>
+    <w:p>
+      <w:pPr>
+        <w:pStyle w:val="ListParagraph"/>
+        <w:rPr>
+          <w:b/>
+        </w:rPr>
+      </w:pPr>
+      <w:r>
+        <w:rPr>
+          <w:b/>
+        </w:rPr>
+        <w:t>Blog</w:t>
+      </w:r>
+    </w:p>
+    <w:p>
+      <w:pPr>
+        <w:pStyle w:val="ListParagraph"/>
+      </w:pPr>
+      <w:r>
+        <w:t xml:space="preserve">Set/style </w:t>
+      </w:r>
+      <w:r>
+        <w:t>up blog-main, blog-new, blog-edit</w:t>
+      </w:r>
+      <w:r>
+        <w:t>, make functional</w:t>
+      </w:r>
+    </w:p>
+    <w:p>
+      <w:pPr>
+        <w:pStyle w:val="ListParagraph"/>
+      </w:pPr>
+      <w:r>
+        <w:t>Create content</w:t>
+      </w:r>
+    </w:p>
+    <w:p>
+      <w:pPr>
+        <w:pStyle w:val="ListParagraph"/>
+      </w:pPr>
+    </w:p>
+    <w:p>
+      <w:pPr>
+        <w:pStyle w:val="ListParagraph"/>
+        <w:rPr>
+          <w:b/>
+        </w:rPr>
+      </w:pPr>
+      <w:r>
+        <w:rPr>
+          <w:b/>
+        </w:rPr>
+        <w:lastRenderedPageBreak/>
+        <w:t>Contact</w:t>
+      </w:r>
+    </w:p>
+    <w:p>
+      <w:pPr>
+        <w:pStyle w:val="ListParagraph"/>
+      </w:pPr>
+      <w:r>
+        <w:t>Style like “About” page</w:t>
+      </w:r>
+    </w:p>
+    <w:p>
+      <w:pPr>
+        <w:pStyle w:val="ListParagraph"/>
+      </w:pPr>
+      <w:r>
+        <w:t>Create “Contact Form”</w:t>
+      </w:r>
+      <w:r>
+        <w:t>, make functional</w:t>
+      </w:r>
+    </w:p>
+    <w:p>
+      <w:pPr>
+        <w:pStyle w:val="ListParagraph"/>
+      </w:pPr>
+    </w:p>
+    <w:p>
+      <w:pPr>
+        <w:pStyle w:val="ListParagraph"/>
+        <w:rPr>
+          <w:b/>
+        </w:rPr>
+      </w:pPr>
+      <w:r>
+        <w:rPr>
+          <w:b/>
+        </w:rPr>
+        <w:t>Profile</w:t>
+      </w:r>
+    </w:p>
+    <w:p>
+      <w:pPr>
+        <w:pStyle w:val="ListParagraph"/>
+      </w:pPr>
+      <w:r>
+        <w:t>My Account</w:t>
+      </w:r>
+      <w:r>
+        <w:t xml:space="preserve"> –</w:t>
+      </w:r>
+      <w:r>
+        <w:t xml:space="preserve"> </w:t>
+      </w:r>
+      <w:r>
+        <w:t>style</w:t>
+      </w:r>
+      <w:r>
+        <w:t xml:space="preserve"> page</w:t>
+      </w:r>
+      <w:r>
+        <w:t>, make functional</w:t>
+      </w:r>
+    </w:p>
+    <w:p>
+      <w:pPr>
+        <w:pStyle w:val="ListParagraph"/>
+      </w:pPr>
+      <w:r>
+        <w:t>Login – make sections line up, create divider, change style, make functional</w:t>
+      </w:r>
+    </w:p>
+    <w:p>
+      <w:pPr>
+        <w:pStyle w:val="ListParagraph"/>
+      </w:pPr>
+      <w:r>
+        <w:t>Register</w:t>
+      </w:r>
     </w:p>
     <w:p>
       <w:pPr>
@@ -4589,15 +4840,7 @@
         <w:pStyle w:val="ListParagraph"/>
       </w:pPr>
       <w:r>
-        <w:t>/*</w:t>
-      </w:r>
-      <w:proofErr w:type="spellStart"/>
-      <w:r>
-        <w:t>Nav</w:t>
-      </w:r>
-      <w:proofErr w:type="spellEnd"/>
-      <w:r>
-        <w:t xml:space="preserve"> Bar - https://www.w3schools.com/howto/howto_js_topnav.asp.</w:t>
+        <w:t>/*Nav Bar - https://www.w3schools.com/howto/howto_js_topnav.asp.</w:t>
       </w:r>
     </w:p>
     <w:p>
@@ -4613,15 +4856,7 @@
         <w:pStyle w:val="ListParagraph"/>
       </w:pPr>
       <w:r>
-        <w:t xml:space="preserve">/* </w:t>
-      </w:r>
-      <w:proofErr w:type="spellStart"/>
-      <w:r>
-        <w:t>Hoverable</w:t>
-      </w:r>
-      <w:proofErr w:type="spellEnd"/>
-      <w:r>
-        <w:t xml:space="preserve"> Dropdown - </w:t>
+        <w:t xml:space="preserve">/* Hoverable Dropdown - </w:t>
       </w:r>
       <w:hyperlink r:id="rId7" w:history="1">
         <w:r>
@@ -4642,15 +4877,7 @@
         <w:pStyle w:val="ListParagraph"/>
       </w:pPr>
       <w:r>
-        <w:t xml:space="preserve">/* </w:t>
-      </w:r>
-      <w:proofErr w:type="gramStart"/>
-      <w:r>
-        <w:t>You</w:t>
-      </w:r>
-      <w:proofErr w:type="gramEnd"/>
-      <w:r>
-        <w:t xml:space="preserve"> can add global styles to this file, and also import other style files */</w:t>
+        <w:t>/* You can add global styles to this file, and also import other style files */</w:t>
       </w:r>
     </w:p>
     <w:p>
@@ -4671,15 +4898,7 @@
         <w:pStyle w:val="ListParagraph"/>
       </w:pPr>
       <w:r>
-        <w:t>/*</w:t>
-      </w:r>
-      <w:proofErr w:type="spellStart"/>
-      <w:r>
-        <w:t>Nav</w:t>
-      </w:r>
-      <w:proofErr w:type="spellEnd"/>
-      <w:r>
-        <w:t xml:space="preserve"> Bar - https://www.w3schools.com/howto/howto_js_topnav.asp.</w:t>
+        <w:t>/*Nav Bar - https://www.w3schools.com/howto/howto_js_topnav.asp.</w:t>
       </w:r>
     </w:p>
     <w:p>
@@ -4695,41 +4914,25 @@
         <w:pStyle w:val="ListParagraph"/>
       </w:pPr>
       <w:r>
-        <w:t xml:space="preserve">/* </w:t>
-      </w:r>
-      <w:proofErr w:type="spellStart"/>
-      <w:r>
-        <w:t>Hoverable</w:t>
-      </w:r>
-      <w:proofErr w:type="spellEnd"/>
-      <w:r>
-        <w:t xml:space="preserve"> Dropdown - https://www.w3schools.com/howto/howto_css_dropdown.asp*/</w:t>
-      </w:r>
-    </w:p>
-    <w:p>
-      <w:pPr>
-        <w:pStyle w:val="ListParagraph"/>
-      </w:pPr>
-    </w:p>
-    <w:p>
-      <w:pPr>
-        <w:pStyle w:val="ListParagraph"/>
-      </w:pPr>
-    </w:p>
-    <w:p>
-      <w:pPr>
-        <w:pStyle w:val="ListParagraph"/>
-      </w:pPr>
-      <w:r>
-        <w:t xml:space="preserve">/*Style of the </w:t>
-      </w:r>
-      <w:proofErr w:type="spellStart"/>
-      <w:r>
-        <w:t>navbar</w:t>
-      </w:r>
-      <w:proofErr w:type="spellEnd"/>
-      <w:r>
-        <w:t>:</w:t>
+        <w:t>/* Hoverable Dropdown - https://www.w3schools.com/howto/howto_css_dropdown.asp*/</w:t>
+      </w:r>
+    </w:p>
+    <w:p>
+      <w:pPr>
+        <w:pStyle w:val="ListParagraph"/>
+      </w:pPr>
+    </w:p>
+    <w:p>
+      <w:pPr>
+        <w:pStyle w:val="ListParagraph"/>
+      </w:pPr>
+    </w:p>
+    <w:p>
+      <w:pPr>
+        <w:pStyle w:val="ListParagraph"/>
+      </w:pPr>
+      <w:r>
+        <w:t>/*Style of the navbar:</w:t>
       </w:r>
     </w:p>
     <w:p>
@@ -4745,47 +4948,23 @@
         <w:pStyle w:val="ListParagraph"/>
       </w:pPr>
       <w:r>
-        <w:t>.</w:t>
-      </w:r>
-      <w:proofErr w:type="spellStart"/>
-      <w:r>
-        <w:t>topnav</w:t>
-      </w:r>
-      <w:proofErr w:type="spellEnd"/>
-      <w:r>
-        <w:t xml:space="preserve"> {</w:t>
-      </w:r>
-    </w:p>
-    <w:p>
-      <w:pPr>
-        <w:pStyle w:val="ListParagraph"/>
-      </w:pPr>
-      <w:r>
-        <w:t xml:space="preserve">    </w:t>
-      </w:r>
-      <w:proofErr w:type="gramStart"/>
-      <w:r>
-        <w:t>background-color</w:t>
-      </w:r>
-      <w:proofErr w:type="gramEnd"/>
-      <w:r>
-        <w:t>: #333;</w:t>
-      </w:r>
-    </w:p>
-    <w:p>
-      <w:pPr>
-        <w:pStyle w:val="ListParagraph"/>
-      </w:pPr>
-      <w:r>
-        <w:t xml:space="preserve">    </w:t>
-      </w:r>
-      <w:proofErr w:type="gramStart"/>
-      <w:r>
-        <w:t>overflow</w:t>
-      </w:r>
-      <w:proofErr w:type="gramEnd"/>
-      <w:r>
-        <w:t>: hidden;</w:t>
+        <w:t>.topnav {</w:t>
+      </w:r>
+    </w:p>
+    <w:p>
+      <w:pPr>
+        <w:pStyle w:val="ListParagraph"/>
+      </w:pPr>
+      <w:r>
+        <w:t xml:space="preserve">    background-color: #333;</w:t>
+      </w:r>
+    </w:p>
+    <w:p>
+      <w:pPr>
+        <w:pStyle w:val="ListParagraph"/>
+      </w:pPr>
+      <w:r>
+        <w:t xml:space="preserve">    overflow: hidden;</w:t>
       </w:r>
     </w:p>
     <w:p>
@@ -4814,111 +4993,55 @@
         <w:pStyle w:val="ListParagraph"/>
       </w:pPr>
       <w:r>
-        <w:t>.</w:t>
-      </w:r>
-      <w:proofErr w:type="spellStart"/>
-      <w:r>
-        <w:t>topnav</w:t>
-      </w:r>
-      <w:proofErr w:type="spellEnd"/>
-      <w:r>
-        <w:t xml:space="preserve"> a {</w:t>
-      </w:r>
-    </w:p>
-    <w:p>
-      <w:pPr>
-        <w:pStyle w:val="ListParagraph"/>
-      </w:pPr>
-      <w:r>
-        <w:t xml:space="preserve">    </w:t>
-      </w:r>
-      <w:proofErr w:type="gramStart"/>
-      <w:r>
-        <w:t>float</w:t>
-      </w:r>
-      <w:proofErr w:type="gramEnd"/>
-      <w:r>
-        <w:t>: left;</w:t>
-      </w:r>
-    </w:p>
-    <w:p>
-      <w:pPr>
-        <w:pStyle w:val="ListParagraph"/>
-      </w:pPr>
-      <w:r>
-        <w:t xml:space="preserve">    </w:t>
-      </w:r>
-      <w:proofErr w:type="gramStart"/>
-      <w:r>
-        <w:t>color</w:t>
-      </w:r>
-      <w:proofErr w:type="gramEnd"/>
-      <w:r>
-        <w:t>: #f2f2f2;</w:t>
-      </w:r>
-    </w:p>
-    <w:p>
-      <w:pPr>
-        <w:pStyle w:val="ListParagraph"/>
-      </w:pPr>
-      <w:r>
-        <w:t xml:space="preserve">    </w:t>
-      </w:r>
-      <w:proofErr w:type="gramStart"/>
-      <w:r>
-        <w:t>text-</w:t>
-      </w:r>
-      <w:proofErr w:type="gramEnd"/>
-      <w:r>
-        <w:t>align: center;</w:t>
-      </w:r>
-    </w:p>
-    <w:p>
-      <w:pPr>
-        <w:pStyle w:val="ListParagraph"/>
-      </w:pPr>
-      <w:r>
-        <w:t xml:space="preserve">    </w:t>
-      </w:r>
-      <w:proofErr w:type="gramStart"/>
-      <w:r>
-        <w:t>padding</w:t>
-      </w:r>
-      <w:proofErr w:type="gramEnd"/>
-      <w:r>
-        <w:t>: 14px 16px;</w:t>
-      </w:r>
-    </w:p>
-    <w:p>
-      <w:pPr>
-        <w:pStyle w:val="ListParagraph"/>
-      </w:pPr>
-      <w:r>
-        <w:t xml:space="preserve">    </w:t>
-      </w:r>
-      <w:proofErr w:type="gramStart"/>
-      <w:r>
-        <w:t>text-decoration</w:t>
-      </w:r>
-      <w:proofErr w:type="gramEnd"/>
-      <w:r>
-        <w:t>: none;</w:t>
-      </w:r>
-    </w:p>
-    <w:p>
-      <w:pPr>
-        <w:pStyle w:val="ListParagraph"/>
-      </w:pPr>
-      <w:r>
-        <w:t xml:space="preserve">    </w:t>
-      </w:r>
-      <w:proofErr w:type="gramStart"/>
-      <w:r>
-        <w:t>font-size</w:t>
-      </w:r>
-      <w:proofErr w:type="gramEnd"/>
-      <w:r>
-        <w:t>: 17px;</w:t>
+        <w:t>.topnav a {</w:t>
+      </w:r>
+    </w:p>
+    <w:p>
+      <w:pPr>
+        <w:pStyle w:val="ListParagraph"/>
+      </w:pPr>
+      <w:r>
+        <w:t xml:space="preserve">    float: left;</w:t>
+      </w:r>
+    </w:p>
+    <w:p>
+      <w:pPr>
+        <w:pStyle w:val="ListParagraph"/>
+      </w:pPr>
+      <w:r>
+        <w:t xml:space="preserve">    color: #f2f2f2;</w:t>
+      </w:r>
+    </w:p>
+    <w:p>
+      <w:pPr>
+        <w:pStyle w:val="ListParagraph"/>
+      </w:pPr>
+      <w:r>
+        <w:t xml:space="preserve">    text-align: center;</w:t>
+      </w:r>
+    </w:p>
+    <w:p>
+      <w:pPr>
+        <w:pStyle w:val="ListParagraph"/>
+      </w:pPr>
+      <w:r>
+        <w:t xml:space="preserve">    padding: 14px 16px;</w:t>
+      </w:r>
+    </w:p>
+    <w:p>
+      <w:pPr>
+        <w:pStyle w:val="ListParagraph"/>
+      </w:pPr>
+      <w:r>
+        <w:t xml:space="preserve">    text-decoration: none;</w:t>
+      </w:r>
+    </w:p>
+    <w:p>
+      <w:pPr>
+        <w:pStyle w:val="ListParagraph"/>
+      </w:pPr>
+      <w:r>
+        <w:t xml:space="preserve">    font-size: 17px;</w:t>
       </w:r>
     </w:p>
     <w:p>
@@ -4947,63 +5070,23 @@
         <w:pStyle w:val="ListParagraph"/>
       </w:pPr>
       <w:r>
-        <w:t>.</w:t>
-      </w:r>
-      <w:proofErr w:type="spellStart"/>
-      <w:r>
-        <w:t>topnav</w:t>
-      </w:r>
-      <w:proofErr w:type="spellEnd"/>
-      <w:r>
-        <w:t xml:space="preserve"> a</w:t>
-      </w:r>
-      <w:proofErr w:type="gramStart"/>
-      <w:r>
-        <w:t>:hover</w:t>
-      </w:r>
-      <w:proofErr w:type="gramEnd"/>
-      <w:r>
-        <w:t xml:space="preserve"> {</w:t>
-      </w:r>
-    </w:p>
-    <w:p>
-      <w:pPr>
-        <w:pStyle w:val="ListParagraph"/>
-      </w:pPr>
-      <w:r>
-        <w:t xml:space="preserve">    </w:t>
-      </w:r>
-      <w:proofErr w:type="gramStart"/>
-      <w:r>
-        <w:t>background-color</w:t>
-      </w:r>
-      <w:proofErr w:type="gramEnd"/>
-      <w:r>
-        <w:t>: #</w:t>
-      </w:r>
-      <w:proofErr w:type="spellStart"/>
-      <w:r>
-        <w:t>ddd</w:t>
-      </w:r>
-      <w:proofErr w:type="spellEnd"/>
-      <w:r>
-        <w:t>;</w:t>
-      </w:r>
-    </w:p>
-    <w:p>
-      <w:pPr>
-        <w:pStyle w:val="ListParagraph"/>
-      </w:pPr>
-      <w:r>
-        <w:t xml:space="preserve">    </w:t>
-      </w:r>
-      <w:proofErr w:type="gramStart"/>
-      <w:r>
-        <w:t>color</w:t>
-      </w:r>
-      <w:proofErr w:type="gramEnd"/>
-      <w:r>
-        <w:t>: black;</w:t>
+        <w:t>.topnav a:hover {</w:t>
+      </w:r>
+    </w:p>
+    <w:p>
+      <w:pPr>
+        <w:pStyle w:val="ListParagraph"/>
+      </w:pPr>
+      <w:r>
+        <w:t xml:space="preserve">    background-color: #ddd;</w:t>
+      </w:r>
+    </w:p>
+    <w:p>
+      <w:pPr>
+        <w:pStyle w:val="ListParagraph"/>
+      </w:pPr>
+      <w:r>
+        <w:t xml:space="preserve">    color: black;</w:t>
       </w:r>
     </w:p>
     <w:p>
@@ -5032,95 +5115,47 @@
         <w:pStyle w:val="ListParagraph"/>
       </w:pPr>
       <w:r>
-        <w:t>.</w:t>
-      </w:r>
-      <w:proofErr w:type="spellStart"/>
-      <w:r>
-        <w:t>dropbtn</w:t>
-      </w:r>
-      <w:proofErr w:type="spellEnd"/>
-      <w:r>
-        <w:t xml:space="preserve"> {</w:t>
-      </w:r>
-    </w:p>
-    <w:p>
-      <w:pPr>
-        <w:pStyle w:val="ListParagraph"/>
-      </w:pPr>
-      <w:r>
-        <w:t xml:space="preserve">    </w:t>
-      </w:r>
-      <w:proofErr w:type="gramStart"/>
-      <w:r>
-        <w:t>background-color</w:t>
-      </w:r>
-      <w:proofErr w:type="gramEnd"/>
-      <w:r>
-        <w:t>: #4CAF50;</w:t>
-      </w:r>
-    </w:p>
-    <w:p>
-      <w:pPr>
-        <w:pStyle w:val="ListParagraph"/>
-      </w:pPr>
-      <w:r>
-        <w:t xml:space="preserve">    </w:t>
-      </w:r>
-      <w:proofErr w:type="gramStart"/>
-      <w:r>
-        <w:t>color</w:t>
-      </w:r>
-      <w:proofErr w:type="gramEnd"/>
-      <w:r>
-        <w:t>: white;</w:t>
-      </w:r>
-    </w:p>
-    <w:p>
-      <w:pPr>
-        <w:pStyle w:val="ListParagraph"/>
-      </w:pPr>
-      <w:r>
-        <w:t xml:space="preserve">    </w:t>
-      </w:r>
-      <w:proofErr w:type="gramStart"/>
-      <w:r>
-        <w:t>padding</w:t>
-      </w:r>
-      <w:proofErr w:type="gramEnd"/>
-      <w:r>
-        <w:t>: 16px;</w:t>
-      </w:r>
-    </w:p>
-    <w:p>
-      <w:pPr>
-        <w:pStyle w:val="ListParagraph"/>
-      </w:pPr>
-      <w:r>
-        <w:t xml:space="preserve">    </w:t>
-      </w:r>
-      <w:proofErr w:type="gramStart"/>
-      <w:r>
-        <w:t>font-size</w:t>
-      </w:r>
-      <w:proofErr w:type="gramEnd"/>
-      <w:r>
-        <w:t>: 16px;</w:t>
-      </w:r>
-    </w:p>
-    <w:p>
-      <w:pPr>
-        <w:pStyle w:val="ListParagraph"/>
-      </w:pPr>
-      <w:r>
-        <w:t xml:space="preserve">    </w:t>
-      </w:r>
-      <w:proofErr w:type="gramStart"/>
-      <w:r>
-        <w:t>border</w:t>
-      </w:r>
-      <w:proofErr w:type="gramEnd"/>
-      <w:r>
-        <w:t>: none;</w:t>
+        <w:t>.dropbtn {</w:t>
+      </w:r>
+    </w:p>
+    <w:p>
+      <w:pPr>
+        <w:pStyle w:val="ListParagraph"/>
+      </w:pPr>
+      <w:r>
+        <w:t xml:space="preserve">    background-color: #4CAF50;</w:t>
+      </w:r>
+    </w:p>
+    <w:p>
+      <w:pPr>
+        <w:pStyle w:val="ListParagraph"/>
+      </w:pPr>
+      <w:r>
+        <w:t xml:space="preserve">    color: white;</w:t>
+      </w:r>
+    </w:p>
+    <w:p>
+      <w:pPr>
+        <w:pStyle w:val="ListParagraph"/>
+      </w:pPr>
+      <w:r>
+        <w:t xml:space="preserve">    padding: 16px;</w:t>
+      </w:r>
+    </w:p>
+    <w:p>
+      <w:pPr>
+        <w:pStyle w:val="ListParagraph"/>
+      </w:pPr>
+      <w:r>
+        <w:t xml:space="preserve">    font-size: 16px;</w:t>
+      </w:r>
+    </w:p>
+    <w:p>
+      <w:pPr>
+        <w:pStyle w:val="ListParagraph"/>
+      </w:pPr>
+      <w:r>
+        <w:t xml:space="preserve">    border: none;</w:t>
       </w:r>
     </w:p>
     <w:p>
@@ -5142,21 +5177,8 @@
       </w:pPr>
       <w:r>
         <w:lastRenderedPageBreak/>
-        <w:t xml:space="preserve">/*Positioning (All </w:t>
-      </w:r>
-      <w:proofErr w:type="spellStart"/>
-      <w:r>
-        <w:t>navbar</w:t>
-      </w:r>
-      <w:proofErr w:type="spellEnd"/>
-      <w:r>
-        <w:t xml:space="preserve"> buttons connected and the same in one bar)</w:t>
-      </w:r>
-      <w:proofErr w:type="gramStart"/>
-      <w:r>
-        <w:t>:;</w:t>
-      </w:r>
-      <w:proofErr w:type="gramEnd"/>
+        <w:t>/*Positioning (All navbar buttons connected and the same in one bar):;</w:t>
+      </w:r>
     </w:p>
     <w:p>
       <w:pPr>
@@ -5179,31 +5201,15 @@
         <w:pStyle w:val="ListParagraph"/>
       </w:pPr>
       <w:r>
-        <w:t xml:space="preserve">    </w:t>
-      </w:r>
-      <w:proofErr w:type="gramStart"/>
-      <w:r>
-        <w:t>position</w:t>
-      </w:r>
-      <w:proofErr w:type="gramEnd"/>
-      <w:r>
-        <w:t>: relative;</w:t>
-      </w:r>
-    </w:p>
-    <w:p>
-      <w:pPr>
-        <w:pStyle w:val="ListParagraph"/>
-      </w:pPr>
-      <w:r>
-        <w:t xml:space="preserve">    </w:t>
-      </w:r>
-      <w:proofErr w:type="gramStart"/>
-      <w:r>
-        <w:t>display</w:t>
-      </w:r>
-      <w:proofErr w:type="gramEnd"/>
-      <w:r>
-        <w:t>: inline-block;</w:t>
+        <w:t xml:space="preserve">    position: relative;</w:t>
+      </w:r>
+    </w:p>
+    <w:p>
+      <w:pPr>
+        <w:pStyle w:val="ListParagraph"/>
+      </w:pPr>
+      <w:r>
+        <w:t xml:space="preserve">    display: inline-block;</w:t>
       </w:r>
     </w:p>
     <w:p>
@@ -5232,20 +5238,7 @@
         <w:pStyle w:val="ListParagraph"/>
       </w:pPr>
       <w:r>
-        <w:t>.</w:t>
-      </w:r>
-      <w:proofErr w:type="spellStart"/>
-      <w:r>
-        <w:t>dropdown</w:t>
-      </w:r>
-      <w:proofErr w:type="gramStart"/>
-      <w:r>
-        <w:t>:hover</w:t>
-      </w:r>
-      <w:proofErr w:type="spellEnd"/>
-      <w:proofErr w:type="gramEnd"/>
-      <w:r>
-        <w:t xml:space="preserve"> .dropdown-content {display: block;}</w:t>
+        <w:t>.dropdown:hover .dropdown-content {display: block;}</w:t>
       </w:r>
     </w:p>
     <w:p>
@@ -5286,85 +5279,48 @@
         <w:pStyle w:val="ListParagraph"/>
       </w:pPr>
       <w:r>
-        <w:t>.</w:t>
-      </w:r>
-      <w:proofErr w:type="spellStart"/>
-      <w:r>
-        <w:t>dropdown</w:t>
-      </w:r>
-      <w:proofErr w:type="gramStart"/>
-      <w:r>
-        <w:t>:hover</w:t>
-      </w:r>
-      <w:proofErr w:type="spellEnd"/>
-      <w:proofErr w:type="gramEnd"/>
-      <w:r>
-        <w:t xml:space="preserve"> .</w:t>
-      </w:r>
-      <w:proofErr w:type="spellStart"/>
-      <w:r>
-        <w:t>dropbtn</w:t>
-      </w:r>
-      <w:proofErr w:type="spellEnd"/>
-      <w:r>
-        <w:t xml:space="preserve"> {background-color: #3e8e41;}</w:t>
-      </w:r>
-    </w:p>
-    <w:p>
-      <w:pPr>
-        <w:pStyle w:val="ListParagraph"/>
-      </w:pPr>
-    </w:p>
-    <w:p>
-      <w:pPr>
-        <w:pStyle w:val="ListParagraph"/>
-      </w:pPr>
-    </w:p>
-    <w:p>
-      <w:pPr>
-        <w:pStyle w:val="ListParagraph"/>
-      </w:pPr>
-    </w:p>
-    <w:p>
-      <w:pPr>
-        <w:pStyle w:val="ListParagraph"/>
-      </w:pPr>
-      <w:r>
-        <w:t xml:space="preserve">/*Dropdown elements different color than the </w:t>
-      </w:r>
-      <w:proofErr w:type="spellStart"/>
-      <w:r>
-        <w:t>Nav</w:t>
-      </w:r>
-      <w:proofErr w:type="spellEnd"/>
-      <w:r>
-        <w:t xml:space="preserve"> Buttons:</w:t>
-      </w:r>
-    </w:p>
-    <w:p>
-      <w:pPr>
-        <w:pStyle w:val="ListParagraph"/>
-      </w:pPr>
-    </w:p>
-    <w:p>
-      <w:pPr>
-        <w:pStyle w:val="ListParagraph"/>
-      </w:pPr>
-    </w:p>
-    <w:p>
-      <w:pPr>
-        <w:pStyle w:val="ListParagraph"/>
-      </w:pPr>
-      <w:r>
-        <w:t xml:space="preserve">/* Dropdown Content (Hidden by Default </w:t>
-      </w:r>
-      <w:proofErr w:type="gramStart"/>
-      <w:r>
-        <w:t>Until</w:t>
-      </w:r>
-      <w:proofErr w:type="gramEnd"/>
-      <w:r>
-        <w:t xml:space="preserve"> Hover)*/</w:t>
+        <w:t>.dropdown:hover .dropbtn {background-color: #3e8e41;}</w:t>
+      </w:r>
+    </w:p>
+    <w:p>
+      <w:pPr>
+        <w:pStyle w:val="ListParagraph"/>
+      </w:pPr>
+    </w:p>
+    <w:p>
+      <w:pPr>
+        <w:pStyle w:val="ListParagraph"/>
+      </w:pPr>
+    </w:p>
+    <w:p>
+      <w:pPr>
+        <w:pStyle w:val="ListParagraph"/>
+      </w:pPr>
+    </w:p>
+    <w:p>
+      <w:pPr>
+        <w:pStyle w:val="ListParagraph"/>
+      </w:pPr>
+      <w:r>
+        <w:t>/*Dropdown elements different color than the Nav Buttons:</w:t>
+      </w:r>
+    </w:p>
+    <w:p>
+      <w:pPr>
+        <w:pStyle w:val="ListParagraph"/>
+      </w:pPr>
+    </w:p>
+    <w:p>
+      <w:pPr>
+        <w:pStyle w:val="ListParagraph"/>
+      </w:pPr>
+    </w:p>
+    <w:p>
+      <w:pPr>
+        <w:pStyle w:val="ListParagraph"/>
+      </w:pPr>
+      <w:r>
+        <w:t>/* Dropdown Content (Hidden by Default Until Hover)*/</w:t>
       </w:r>
     </w:p>
     <w:p>
@@ -5380,103 +5336,47 @@
         <w:pStyle w:val="ListParagraph"/>
       </w:pPr>
       <w:r>
-        <w:t xml:space="preserve">    </w:t>
-      </w:r>
-      <w:proofErr w:type="gramStart"/>
-      <w:r>
-        <w:t>display</w:t>
-      </w:r>
-      <w:proofErr w:type="gramEnd"/>
-      <w:r>
-        <w:t>: none;</w:t>
-      </w:r>
-    </w:p>
-    <w:p>
-      <w:pPr>
-        <w:pStyle w:val="ListParagraph"/>
-      </w:pPr>
-      <w:r>
-        <w:t xml:space="preserve">    </w:t>
-      </w:r>
-      <w:proofErr w:type="gramStart"/>
-      <w:r>
-        <w:t>position</w:t>
-      </w:r>
-      <w:proofErr w:type="gramEnd"/>
-      <w:r>
-        <w:t>: absolute;</w:t>
-      </w:r>
-    </w:p>
-    <w:p>
-      <w:pPr>
-        <w:pStyle w:val="ListParagraph"/>
-      </w:pPr>
-      <w:r>
-        <w:t xml:space="preserve">    </w:t>
-      </w:r>
-      <w:proofErr w:type="gramStart"/>
-      <w:r>
-        <w:t>background-color</w:t>
-      </w:r>
-      <w:proofErr w:type="gramEnd"/>
-      <w:r>
-        <w:t>: #f1f1f1;</w:t>
-      </w:r>
-    </w:p>
-    <w:p>
-      <w:pPr>
-        <w:pStyle w:val="ListParagraph"/>
-      </w:pPr>
-      <w:r>
-        <w:t xml:space="preserve">    </w:t>
-      </w:r>
-      <w:proofErr w:type="gramStart"/>
-      <w:r>
-        <w:t>min-width</w:t>
-      </w:r>
-      <w:proofErr w:type="gramEnd"/>
-      <w:r>
-        <w:t>: 160px;</w:t>
-      </w:r>
-    </w:p>
-    <w:p>
-      <w:pPr>
-        <w:pStyle w:val="ListParagraph"/>
-      </w:pPr>
-      <w:r>
-        <w:t xml:space="preserve">    </w:t>
-      </w:r>
-      <w:proofErr w:type="gramStart"/>
-      <w:r>
-        <w:t>box-shadow</w:t>
-      </w:r>
-      <w:proofErr w:type="gramEnd"/>
-      <w:r>
-        <w:t xml:space="preserve">: 0px 8px 16px 0px </w:t>
-      </w:r>
-      <w:proofErr w:type="spellStart"/>
-      <w:r>
-        <w:t>rgba</w:t>
-      </w:r>
-      <w:proofErr w:type="spellEnd"/>
-      <w:r>
-        <w:t>(0,0,0,0.2);</w:t>
-      </w:r>
-    </w:p>
-    <w:p>
-      <w:pPr>
-        <w:pStyle w:val="ListParagraph"/>
-      </w:pPr>
-      <w:r>
-        <w:t xml:space="preserve">    </w:t>
-      </w:r>
-      <w:proofErr w:type="gramStart"/>
-      <w:r>
-        <w:t>z-index</w:t>
-      </w:r>
-      <w:proofErr w:type="gramEnd"/>
-      <w:r>
-        <w:t>: 1;</w:t>
+        <w:t xml:space="preserve">    display: none;</w:t>
+      </w:r>
+    </w:p>
+    <w:p>
+      <w:pPr>
+        <w:pStyle w:val="ListParagraph"/>
+      </w:pPr>
+      <w:r>
+        <w:t xml:space="preserve">    position: absolute;</w:t>
+      </w:r>
+    </w:p>
+    <w:p>
+      <w:pPr>
+        <w:pStyle w:val="ListParagraph"/>
+      </w:pPr>
+      <w:r>
+        <w:t xml:space="preserve">    background-color: #f1f1f1;</w:t>
+      </w:r>
+    </w:p>
+    <w:p>
+      <w:pPr>
+        <w:pStyle w:val="ListParagraph"/>
+      </w:pPr>
+      <w:r>
+        <w:t xml:space="preserve">    min-width: 160px;</w:t>
+      </w:r>
+    </w:p>
+    <w:p>
+      <w:pPr>
+        <w:pStyle w:val="ListParagraph"/>
+      </w:pPr>
+      <w:r>
+        <w:t xml:space="preserve">    box-shadow: 0px 8px 16px 0px rgba(0,0,0,0.2);</w:t>
+      </w:r>
+    </w:p>
+    <w:p>
+      <w:pPr>
+        <w:pStyle w:val="ListParagraph"/>
+      </w:pPr>
+      <w:r>
+        <w:t xml:space="preserve">    z-index: 1;</w:t>
       </w:r>
     </w:p>
     <w:p>
@@ -5513,63 +5413,31 @@
         <w:pStyle w:val="ListParagraph"/>
       </w:pPr>
       <w:r>
-        <w:t xml:space="preserve">    </w:t>
-      </w:r>
-      <w:proofErr w:type="gramStart"/>
-      <w:r>
-        <w:t>color</w:t>
-      </w:r>
-      <w:proofErr w:type="gramEnd"/>
-      <w:r>
-        <w:t>: black;</w:t>
-      </w:r>
-    </w:p>
-    <w:p>
-      <w:pPr>
-        <w:pStyle w:val="ListParagraph"/>
-      </w:pPr>
-      <w:r>
-        <w:t xml:space="preserve">    </w:t>
-      </w:r>
-      <w:proofErr w:type="gramStart"/>
-      <w:r>
-        <w:t>padding</w:t>
-      </w:r>
-      <w:proofErr w:type="gramEnd"/>
-      <w:r>
-        <w:t>: 12px 16px;</w:t>
-      </w:r>
-    </w:p>
-    <w:p>
-      <w:pPr>
-        <w:pStyle w:val="ListParagraph"/>
-      </w:pPr>
-      <w:r>
-        <w:t xml:space="preserve">    </w:t>
-      </w:r>
-      <w:proofErr w:type="gramStart"/>
-      <w:r>
-        <w:t>text-decoration</w:t>
-      </w:r>
-      <w:proofErr w:type="gramEnd"/>
-      <w:r>
-        <w:t>: none;</w:t>
-      </w:r>
-    </w:p>
-    <w:p>
-      <w:pPr>
-        <w:pStyle w:val="ListParagraph"/>
-      </w:pPr>
-      <w:r>
-        <w:t xml:space="preserve">    </w:t>
-      </w:r>
-      <w:proofErr w:type="gramStart"/>
-      <w:r>
-        <w:t>display</w:t>
-      </w:r>
-      <w:proofErr w:type="gramEnd"/>
-      <w:r>
-        <w:t>: block;</w:t>
+        <w:t xml:space="preserve">    color: black;</w:t>
+      </w:r>
+    </w:p>
+    <w:p>
+      <w:pPr>
+        <w:pStyle w:val="ListParagraph"/>
+      </w:pPr>
+      <w:r>
+        <w:t xml:space="preserve">    padding: 12px 16px;</w:t>
+      </w:r>
+    </w:p>
+    <w:p>
+      <w:pPr>
+        <w:pStyle w:val="ListParagraph"/>
+      </w:pPr>
+      <w:r>
+        <w:t xml:space="preserve">    text-decoration: none;</w:t>
+      </w:r>
+    </w:p>
+    <w:p>
+      <w:pPr>
+        <w:pStyle w:val="ListParagraph"/>
+      </w:pPr>
+      <w:r>
+        <w:t xml:space="preserve">    display: block;</w:t>
       </w:r>
     </w:p>
     <w:p>
@@ -5598,23 +5466,7 @@
         <w:pStyle w:val="ListParagraph"/>
       </w:pPr>
       <w:r>
-        <w:t>.dropdown-content a</w:t>
-      </w:r>
-      <w:proofErr w:type="gramStart"/>
-      <w:r>
-        <w:t>:hover</w:t>
-      </w:r>
-      <w:proofErr w:type="gramEnd"/>
-      <w:r>
-        <w:t xml:space="preserve"> {background-color: #</w:t>
-      </w:r>
-      <w:proofErr w:type="spellStart"/>
-      <w:r>
-        <w:t>ddd</w:t>
-      </w:r>
-      <w:proofErr w:type="spellEnd"/>
-      <w:r>
-        <w:t>;}</w:t>
+        <w:t>.dropdown-content a:hover {background-color: #ddd;}</w:t>
       </w:r>
     </w:p>
     <w:sectPr>

</xml_diff>

<commit_message>
"More HTML and CSS Work: About, Home, DB, IR, SM, Login, Profile, Register"
</commit_message>
<xml_diff>
--- a/Outlines/Project Outline and Content (Final).docx
+++ b/Outlines/Project Outline and Content (Final).docx
@@ -447,16 +447,7 @@
         <w:t>Profile (My Account</w:t>
       </w:r>
       <w:r>
-        <w:t>/</w:t>
-      </w:r>
-      <w:r>
-        <w:t>Log</w:t>
-      </w:r>
-      <w:r>
-        <w:t>-</w:t>
-      </w:r>
-      <w:r>
-        <w:t xml:space="preserve">Out, </w:t>
+        <w:t xml:space="preserve">/Log-Out, </w:t>
       </w:r>
       <w:r>
         <w:t xml:space="preserve"> {Shows If Logged In}</w:t>
@@ -4361,393 +4352,472 @@
       <w:r>
         <w:t xml:space="preserve">options </w:t>
       </w:r>
+      <w:r>
+        <w:t>disappear when user logged in</w:t>
+      </w:r>
+    </w:p>
+    <w:p>
+      <w:pPr>
+        <w:pStyle w:val="ListParagraph"/>
+      </w:pPr>
+      <w:r>
+        <w:t>Update all pages with new, functional navigation bar</w:t>
+      </w:r>
+    </w:p>
+    <w:p>
+      <w:pPr>
+        <w:pStyle w:val="ListParagraph"/>
+      </w:pPr>
+    </w:p>
+    <w:p>
+      <w:pPr>
+        <w:pStyle w:val="ListParagraph"/>
+        <w:rPr>
+          <w:b/>
+        </w:rPr>
+      </w:pPr>
+      <w:r>
+        <w:rPr>
+          <w:b/>
+        </w:rPr>
+        <w:t>Home</w:t>
+      </w:r>
+    </w:p>
+    <w:p>
+      <w:pPr>
+        <w:pStyle w:val="ListParagraph"/>
+      </w:pPr>
+      <w:r>
+        <w:t>Make buttons squared and in a grid formation</w:t>
+      </w:r>
+    </w:p>
+    <w:p>
+      <w:pPr>
+        <w:pStyle w:val="ListParagraph"/>
+      </w:pPr>
+      <w:r>
+        <w:t>Make text less transparent and non-reactive to box transparency</w:t>
+      </w:r>
+    </w:p>
+    <w:p>
+      <w:pPr>
+        <w:pStyle w:val="ListParagraph"/>
+      </w:pPr>
+      <w:r>
+        <w:t>Assign image to buttons, make them transparent upon hover</w:t>
+      </w:r>
+    </w:p>
+    <w:p>
+      <w:pPr>
+        <w:pStyle w:val="ListParagraph"/>
+      </w:pPr>
+      <w:r>
+        <w:t>Link user and admin account login</w:t>
+      </w:r>
+    </w:p>
+    <w:p>
+      <w:pPr>
+        <w:pStyle w:val="ListParagraph"/>
+      </w:pPr>
+      <w:r>
+        <w:t>Make My Account/Log-Out disappear when in guest mode</w:t>
+      </w:r>
+    </w:p>
+    <w:p>
+      <w:pPr>
+        <w:pStyle w:val="ListParagraph"/>
+      </w:pPr>
+      <w:r>
+        <w:t>Make Log-In/Register disappear when user logged in</w:t>
+      </w:r>
+    </w:p>
+    <w:p>
+      <w:pPr>
+        <w:pStyle w:val="ListParagraph"/>
+      </w:pPr>
+      <w:r>
+        <w:t>M</w:t>
+      </w:r>
+      <w:r>
+        <w:t>ake adaptable to window sizes</w:t>
+      </w:r>
+    </w:p>
+    <w:p>
+      <w:pPr>
+        <w:pStyle w:val="ListParagraph"/>
+      </w:pPr>
+      <w:r>
+        <w:t>Add buttons with pathways</w:t>
+      </w:r>
+      <w:r>
+        <w:t xml:space="preserve"> – DONE</w:t>
+      </w:r>
+    </w:p>
+    <w:p>
+      <w:pPr>
+        <w:pStyle w:val="ListParagraph"/>
+      </w:pPr>
+    </w:p>
+    <w:p>
+      <w:pPr>
+        <w:pStyle w:val="ListParagraph"/>
+        <w:rPr>
+          <w:b/>
+        </w:rPr>
+      </w:pPr>
+      <w:r>
+        <w:rPr>
+          <w:b/>
+        </w:rPr>
+        <w:t>About</w:t>
+      </w:r>
+    </w:p>
+    <w:p>
+      <w:pPr>
+        <w:pStyle w:val="ListParagraph"/>
+      </w:pPr>
+      <w:r>
+        <w:t>Needs background styling – image won’t show up</w:t>
+      </w:r>
+      <w:r>
+        <w:t xml:space="preserve"> – DONE</w:t>
+      </w:r>
+    </w:p>
+    <w:p>
+      <w:pPr>
+        <w:pStyle w:val="ListParagraph"/>
+      </w:pPr>
+      <w:r>
+        <w:t>Need to change the height of the navbar</w:t>
+      </w:r>
+      <w:r>
+        <w:t xml:space="preserve"> and its buttons</w:t>
+      </w:r>
+      <w:r>
+        <w:t xml:space="preserve"> – DONE</w:t>
+      </w:r>
+    </w:p>
+    <w:p>
+      <w:pPr>
+        <w:pStyle w:val="ListParagraph"/>
+      </w:pPr>
+      <w:r>
+        <w:tab/>
+        <w:t>Change responsiveness of dropdown after styling navbar height</w:t>
+      </w:r>
+      <w:r>
+        <w:t xml:space="preserve"> – DONE</w:t>
+      </w:r>
+    </w:p>
+    <w:p>
+      <w:pPr>
+        <w:pStyle w:val="ListParagraph"/>
+      </w:pPr>
+      <w:r>
+        <w:t xml:space="preserve">Need to </w:t>
+      </w:r>
+      <w:r>
+        <w:t>make content box fit in the center of the screen</w:t>
+      </w:r>
+      <w:r>
+        <w:t xml:space="preserve"> – DONE</w:t>
+      </w:r>
+    </w:p>
+    <w:p>
+      <w:pPr>
+        <w:pStyle w:val="ListParagraph"/>
+      </w:pPr>
+      <w:r>
+        <w:t>Get rid of white border at the bottom</w:t>
+      </w:r>
+    </w:p>
+    <w:p>
+      <w:pPr>
+        <w:pStyle w:val="ListParagraph"/>
+      </w:pPr>
+      <w:r>
+        <w:t>Change color of the navbar</w:t>
+      </w:r>
+    </w:p>
+    <w:p>
+      <w:pPr>
+        <w:pStyle w:val="ListParagraph"/>
+      </w:pPr>
+      <w:r>
+        <w:t>Make adaptable to window sizes</w:t>
+      </w:r>
+    </w:p>
+    <w:p>
+      <w:pPr>
+        <w:pStyle w:val="ListParagraph"/>
+      </w:pPr>
+    </w:p>
+    <w:p>
+      <w:pPr>
+        <w:pStyle w:val="ListParagraph"/>
+      </w:pPr>
+    </w:p>
+    <w:p>
+      <w:pPr>
+        <w:pStyle w:val="ListParagraph"/>
+        <w:rPr>
+          <w:b/>
+        </w:rPr>
+      </w:pPr>
+      <w:r>
+        <w:rPr>
+          <w:b/>
+        </w:rPr>
+        <w:t>Services</w:t>
+      </w:r>
+    </w:p>
+    <w:p>
+      <w:pPr>
+        <w:pStyle w:val="ListParagraph"/>
+      </w:pPr>
+      <w:r>
+        <w:t>General Services</w:t>
+      </w:r>
+      <w:r>
+        <w:t xml:space="preserve"> – </w:t>
+      </w:r>
+      <w:r>
+        <w:t>get rid of background white space at the bottom,</w:t>
+      </w:r>
+      <w:r>
+        <w:t xml:space="preserve"> update content</w:t>
+      </w:r>
+      <w:r>
+        <w:t>, make adaptable to window sizes</w:t>
+      </w:r>
+      <w:r>
+        <w:t>, check on “services” vs “services-main” file path and then make sure it doesn’t interfere with Service Components and “service-request”</w:t>
+      </w:r>
+      <w:r>
+        <w:t xml:space="preserve"> file paths</w:t>
+      </w:r>
+    </w:p>
+    <w:p>
+      <w:pPr>
+        <w:pStyle w:val="ListParagraph"/>
+      </w:pPr>
+      <w:r>
+        <w:t>Doing Business</w:t>
+      </w:r>
+      <w:r>
+        <w:t xml:space="preserve"> – style like </w:t>
+      </w:r>
+      <w:r>
+        <w:t>“</w:t>
+      </w:r>
+      <w:r>
+        <w:t>About</w:t>
+      </w:r>
+      <w:r>
+        <w:t>”</w:t>
+      </w:r>
+      <w:r>
+        <w:t xml:space="preserve"> page</w:t>
+      </w:r>
+      <w:r>
+        <w:t>, update content</w:t>
+      </w:r>
+      <w:r>
+        <w:t>, make adaptable to window sizes</w:t>
+      </w:r>
+    </w:p>
+    <w:p>
+      <w:pPr>
+        <w:pStyle w:val="ListParagraph"/>
+      </w:pPr>
+      <w:r>
+        <w:lastRenderedPageBreak/>
+        <w:t>Request Services</w:t>
+      </w:r>
+      <w:r>
+        <w:t xml:space="preserve"> –</w:t>
+      </w:r>
+      <w:r>
+        <w:t xml:space="preserve"> </w:t>
+      </w:r>
+      <w:r>
+        <w:t>create function for drop-down and form</w:t>
+      </w:r>
+      <w:r>
+        <w:t>, create a search box</w:t>
+      </w:r>
+      <w:r>
+        <w:t xml:space="preserve">, </w:t>
+      </w:r>
+      <w:r>
+        <w:t xml:space="preserve">make content boxes line up horizontally, </w:t>
+      </w:r>
+      <w:r>
+        <w:t>make adaptable to window sizes</w:t>
+      </w:r>
+      <w:r>
+        <w:t>, change “itinerary-request” to “service-request” in all folders and documents</w:t>
+      </w:r>
+    </w:p>
+    <w:p>
+      <w:pPr>
+        <w:pStyle w:val="ListParagraph"/>
+      </w:pPr>
+    </w:p>
+    <w:p>
+      <w:pPr>
+        <w:pStyle w:val="ListParagraph"/>
+        <w:rPr>
+          <w:b/>
+        </w:rPr>
+      </w:pPr>
+      <w:r>
+        <w:rPr>
+          <w:b/>
+        </w:rPr>
+        <w:t>Blog</w:t>
+      </w:r>
+    </w:p>
+    <w:p>
+      <w:pPr>
+        <w:pStyle w:val="ListParagraph"/>
+      </w:pPr>
+      <w:r>
+        <w:t xml:space="preserve">Set/style </w:t>
+      </w:r>
+      <w:r>
+        <w:t>up blog-main, blog-new, blog-edit</w:t>
+      </w:r>
+      <w:r>
+        <w:t>, make functional</w:t>
+      </w:r>
+    </w:p>
+    <w:p>
+      <w:pPr>
+        <w:pStyle w:val="ListParagraph"/>
+      </w:pPr>
+      <w:r>
+        <w:t>Create content</w:t>
+      </w:r>
+    </w:p>
+    <w:p>
+      <w:pPr>
+        <w:pStyle w:val="ListParagraph"/>
+      </w:pPr>
+      <w:r>
+        <w:t>Make adaptable to window sizes</w:t>
+      </w:r>
+    </w:p>
+    <w:p>
+      <w:pPr>
+        <w:pStyle w:val="ListParagraph"/>
+      </w:pPr>
+      <w:r>
+        <w:t>Create and style sub pages</w:t>
+      </w:r>
+    </w:p>
+    <w:p>
+      <w:pPr>
+        <w:pStyle w:val="ListParagraph"/>
+      </w:pPr>
+      <w:r>
+        <w:t>Fix file path across folders and files, should it really be “blog” or “blog-main”?</w:t>
+      </w:r>
       <w:bookmarkStart w:id="0" w:name="_GoBack"/>
       <w:bookmarkEnd w:id="0"/>
-      <w:r>
-        <w:t>disappear when user logged in</w:t>
-      </w:r>
-    </w:p>
-    <w:p>
-      <w:pPr>
-        <w:pStyle w:val="ListParagraph"/>
-      </w:pPr>
-    </w:p>
-    <w:p>
-      <w:pPr>
-        <w:pStyle w:val="ListParagraph"/>
-        <w:rPr>
-          <w:b/>
-        </w:rPr>
-      </w:pPr>
-      <w:r>
-        <w:rPr>
-          <w:b/>
-        </w:rPr>
-        <w:t>Home</w:t>
-      </w:r>
-    </w:p>
-    <w:p>
-      <w:pPr>
-        <w:pStyle w:val="ListParagraph"/>
-      </w:pPr>
-      <w:r>
-        <w:t>Make buttons squared and in a grid formation</w:t>
-      </w:r>
-    </w:p>
-    <w:p>
-      <w:pPr>
-        <w:pStyle w:val="ListParagraph"/>
-      </w:pPr>
-      <w:r>
-        <w:t>Make text less transparent and non-reactive to box transparency</w:t>
-      </w:r>
-    </w:p>
-    <w:p>
-      <w:pPr>
-        <w:pStyle w:val="ListParagraph"/>
-      </w:pPr>
-      <w:r>
-        <w:t>Assign image to buttons, make them transparent upon hover</w:t>
-      </w:r>
-    </w:p>
-    <w:p>
-      <w:pPr>
-        <w:pStyle w:val="ListParagraph"/>
-      </w:pPr>
-      <w:r>
-        <w:t>Link user and admin account login</w:t>
-      </w:r>
-    </w:p>
-    <w:p>
-      <w:pPr>
-        <w:pStyle w:val="ListParagraph"/>
-      </w:pPr>
-      <w:r>
-        <w:t>Make My Account/Log-Out disappear when in guest mode</w:t>
-      </w:r>
-    </w:p>
-    <w:p>
-      <w:pPr>
-        <w:pStyle w:val="ListParagraph"/>
-      </w:pPr>
-      <w:r>
-        <w:t>Make Log-In/Registe</w:t>
-      </w:r>
-      <w:r>
-        <w:t>r disappear when user logged in</w:t>
-      </w:r>
-    </w:p>
-    <w:p>
-      <w:pPr>
-        <w:pStyle w:val="ListParagraph"/>
-      </w:pPr>
-      <w:r>
-        <w:t>Add buttons with pathways</w:t>
-      </w:r>
-      <w:r>
-        <w:t xml:space="preserve"> – DONE</w:t>
-      </w:r>
-    </w:p>
-    <w:p>
-      <w:pPr>
-        <w:pStyle w:val="ListParagraph"/>
-      </w:pPr>
-    </w:p>
-    <w:p>
-      <w:pPr>
-        <w:pStyle w:val="ListParagraph"/>
-        <w:rPr>
-          <w:b/>
-        </w:rPr>
-      </w:pPr>
-      <w:r>
-        <w:rPr>
-          <w:b/>
-        </w:rPr>
-        <w:t>About</w:t>
-      </w:r>
-    </w:p>
-    <w:p>
-      <w:pPr>
-        <w:pStyle w:val="ListParagraph"/>
-      </w:pPr>
-      <w:r>
-        <w:t>Needs background styling – image won’t show up</w:t>
-      </w:r>
-      <w:r>
-        <w:t xml:space="preserve"> – DONE</w:t>
-      </w:r>
-    </w:p>
-    <w:p>
-      <w:pPr>
-        <w:pStyle w:val="ListParagraph"/>
-      </w:pPr>
-      <w:r>
-        <w:t>Need to change the height of the navbar</w:t>
-      </w:r>
-      <w:r>
-        <w:t xml:space="preserve"> and its buttons</w:t>
-      </w:r>
-      <w:r>
-        <w:t xml:space="preserve"> – DONE</w:t>
-      </w:r>
-    </w:p>
-    <w:p>
-      <w:pPr>
-        <w:pStyle w:val="ListParagraph"/>
-      </w:pPr>
-      <w:r>
-        <w:tab/>
-        <w:t>Change responsiveness of dropdown after styling navbar height</w:t>
-      </w:r>
-      <w:r>
-        <w:t xml:space="preserve"> – DONE</w:t>
-      </w:r>
-    </w:p>
-    <w:p>
-      <w:pPr>
-        <w:pStyle w:val="ListParagraph"/>
-      </w:pPr>
-      <w:r>
-        <w:t xml:space="preserve">Need to </w:t>
-      </w:r>
-      <w:r>
-        <w:t>make content box fit in the center of the screen</w:t>
-      </w:r>
-      <w:r>
-        <w:t xml:space="preserve"> – DONE</w:t>
-      </w:r>
-    </w:p>
-    <w:p>
-      <w:pPr>
-        <w:pStyle w:val="ListParagraph"/>
-      </w:pPr>
-      <w:r>
-        <w:t>Get rid of white border at the bottom</w:t>
-      </w:r>
-    </w:p>
-    <w:p>
-      <w:pPr>
-        <w:pStyle w:val="ListParagraph"/>
-      </w:pPr>
-      <w:r>
-        <w:t>Change color of the navbar</w:t>
-      </w:r>
-    </w:p>
-    <w:p>
-      <w:pPr>
-        <w:pStyle w:val="ListParagraph"/>
-      </w:pPr>
-    </w:p>
-    <w:p>
-      <w:pPr>
-        <w:pStyle w:val="ListParagraph"/>
-        <w:rPr>
-          <w:b/>
-        </w:rPr>
-      </w:pPr>
-      <w:r>
-        <w:rPr>
-          <w:b/>
-        </w:rPr>
-        <w:t>Services</w:t>
-      </w:r>
-    </w:p>
-    <w:p>
-      <w:pPr>
-        <w:pStyle w:val="ListParagraph"/>
-      </w:pPr>
-      <w:r>
-        <w:t>General Services</w:t>
-      </w:r>
-      <w:r>
-        <w:t xml:space="preserve"> – style like </w:t>
-      </w:r>
-      <w:r>
-        <w:t>“</w:t>
-      </w:r>
-      <w:r>
-        <w:t>About</w:t>
-      </w:r>
-      <w:r>
-        <w:t>”</w:t>
+    </w:p>
+    <w:p>
+      <w:pPr>
+        <w:pStyle w:val="ListParagraph"/>
+      </w:pPr>
+    </w:p>
+    <w:p>
+      <w:pPr>
+        <w:pStyle w:val="ListParagraph"/>
+        <w:rPr>
+          <w:b/>
+        </w:rPr>
+      </w:pPr>
+      <w:r>
+        <w:rPr>
+          <w:b/>
+        </w:rPr>
+        <w:t>Contact</w:t>
+      </w:r>
+    </w:p>
+    <w:p>
+      <w:pPr>
+        <w:pStyle w:val="ListParagraph"/>
+      </w:pPr>
+      <w:r>
+        <w:t>Style like “About” page</w:t>
+      </w:r>
+    </w:p>
+    <w:p>
+      <w:pPr>
+        <w:pStyle w:val="ListParagraph"/>
+      </w:pPr>
+      <w:r>
+        <w:t>Create “Contact Form”</w:t>
+      </w:r>
+      <w:r>
+        <w:t>, make functional</w:t>
+      </w:r>
+    </w:p>
+    <w:p>
+      <w:pPr>
+        <w:pStyle w:val="ListParagraph"/>
+      </w:pPr>
+      <w:r>
+        <w:t>Make adaptable to window sizes</w:t>
+      </w:r>
+    </w:p>
+    <w:p>
+      <w:pPr>
+        <w:pStyle w:val="ListParagraph"/>
+      </w:pPr>
+    </w:p>
+    <w:p>
+      <w:pPr>
+        <w:pStyle w:val="ListParagraph"/>
+        <w:rPr>
+          <w:b/>
+        </w:rPr>
+      </w:pPr>
+      <w:r>
+        <w:rPr>
+          <w:b/>
+        </w:rPr>
+        <w:t>Profile</w:t>
+      </w:r>
+    </w:p>
+    <w:p>
+      <w:pPr>
+        <w:pStyle w:val="ListParagraph"/>
+      </w:pPr>
+      <w:r>
+        <w:t>My Account</w:t>
+      </w:r>
+      <w:r>
+        <w:t xml:space="preserve"> –</w:t>
+      </w:r>
+      <w:r>
+        <w:t xml:space="preserve"> </w:t>
+      </w:r>
+      <w:r>
+        <w:t>style</w:t>
       </w:r>
       <w:r>
         <w:t xml:space="preserve"> page</w:t>
       </w:r>
       <w:r>
-        <w:t>, update content</w:t>
-      </w:r>
-    </w:p>
-    <w:p>
-      <w:pPr>
-        <w:pStyle w:val="ListParagraph"/>
-      </w:pPr>
-      <w:r>
-        <w:t>Doing Business</w:t>
-      </w:r>
-      <w:r>
-        <w:t xml:space="preserve"> – style like </w:t>
-      </w:r>
-      <w:r>
-        <w:t>“</w:t>
-      </w:r>
-      <w:r>
-        <w:t>About</w:t>
-      </w:r>
-      <w:r>
-        <w:t>”</w:t>
-      </w:r>
-      <w:r>
-        <w:t xml:space="preserve"> page</w:t>
-      </w:r>
-      <w:r>
-        <w:t>, update content</w:t>
-      </w:r>
-    </w:p>
-    <w:p>
-      <w:pPr>
-        <w:pStyle w:val="ListParagraph"/>
-      </w:pPr>
-      <w:r>
-        <w:t>Request Services</w:t>
-      </w:r>
-      <w:r>
-        <w:t xml:space="preserve"> – style like </w:t>
-      </w:r>
-      <w:r>
-        <w:t>“</w:t>
-      </w:r>
-      <w:r>
-        <w:t>About</w:t>
-      </w:r>
-      <w:r>
-        <w:t>”</w:t>
-      </w:r>
-      <w:r>
-        <w:t xml:space="preserve"> page create function for drop-down and form</w:t>
-      </w:r>
-    </w:p>
-    <w:p>
-      <w:pPr>
-        <w:pStyle w:val="ListParagraph"/>
-      </w:pPr>
-    </w:p>
-    <w:p>
-      <w:pPr>
-        <w:pStyle w:val="ListParagraph"/>
-        <w:rPr>
-          <w:b/>
-        </w:rPr>
-      </w:pPr>
-      <w:r>
-        <w:rPr>
-          <w:b/>
-        </w:rPr>
-        <w:t>Blog</w:t>
-      </w:r>
-    </w:p>
-    <w:p>
-      <w:pPr>
-        <w:pStyle w:val="ListParagraph"/>
-      </w:pPr>
-      <w:r>
-        <w:t xml:space="preserve">Set/style </w:t>
-      </w:r>
-      <w:r>
-        <w:t>up blog-main, blog-new, blog-edit</w:t>
-      </w:r>
-      <w:r>
         <w:t>, make functional</w:t>
       </w:r>
-    </w:p>
-    <w:p>
-      <w:pPr>
-        <w:pStyle w:val="ListParagraph"/>
-      </w:pPr>
-      <w:r>
-        <w:t>Create content</w:t>
-      </w:r>
-    </w:p>
-    <w:p>
-      <w:pPr>
-        <w:pStyle w:val="ListParagraph"/>
-      </w:pPr>
-    </w:p>
-    <w:p>
-      <w:pPr>
-        <w:pStyle w:val="ListParagraph"/>
-        <w:rPr>
-          <w:b/>
-        </w:rPr>
-      </w:pPr>
-      <w:r>
-        <w:rPr>
-          <w:b/>
-        </w:rPr>
-        <w:lastRenderedPageBreak/>
-        <w:t>Contact</w:t>
-      </w:r>
-    </w:p>
-    <w:p>
-      <w:pPr>
-        <w:pStyle w:val="ListParagraph"/>
-      </w:pPr>
-      <w:r>
-        <w:t>Style like “About” page</w:t>
-      </w:r>
-    </w:p>
-    <w:p>
-      <w:pPr>
-        <w:pStyle w:val="ListParagraph"/>
-      </w:pPr>
-      <w:r>
-        <w:t>Create “Contact Form”</w:t>
-      </w:r>
-      <w:r>
-        <w:t>, make functional</w:t>
-      </w:r>
-    </w:p>
-    <w:p>
-      <w:pPr>
-        <w:pStyle w:val="ListParagraph"/>
-      </w:pPr>
-    </w:p>
-    <w:p>
-      <w:pPr>
-        <w:pStyle w:val="ListParagraph"/>
-        <w:rPr>
-          <w:b/>
-        </w:rPr>
-      </w:pPr>
-      <w:r>
-        <w:rPr>
-          <w:b/>
-        </w:rPr>
-        <w:t>Profile</w:t>
-      </w:r>
-    </w:p>
-    <w:p>
-      <w:pPr>
-        <w:pStyle w:val="ListParagraph"/>
-      </w:pPr>
-      <w:r>
-        <w:t>My Account</w:t>
-      </w:r>
-      <w:r>
-        <w:t xml:space="preserve"> –</w:t>
-      </w:r>
-      <w:r>
-        <w:t xml:space="preserve"> </w:t>
-      </w:r>
-      <w:r>
-        <w:t>style</w:t>
-      </w:r>
-      <w:r>
-        <w:t xml:space="preserve"> page</w:t>
-      </w:r>
-      <w:r>
-        <w:t>, make functional</w:t>
+      <w:r>
+        <w:t>, m</w:t>
+      </w:r>
+      <w:r>
+        <w:t>ake adaptable to window sizes</w:t>
       </w:r>
     </w:p>
     <w:p>
@@ -4757,6 +4827,12 @@
       <w:r>
         <w:t>Login – make sections line up, create divider, change style, make functional</w:t>
       </w:r>
+      <w:r>
+        <w:t>, m</w:t>
+      </w:r>
+      <w:r>
+        <w:t>ake adaptable to window sizes</w:t>
+      </w:r>
     </w:p>
     <w:p>
       <w:pPr>
@@ -4764,6 +4840,47 @@
       </w:pPr>
       <w:r>
         <w:t>Register</w:t>
+      </w:r>
+      <w:r>
+        <w:t xml:space="preserve"> - </w:t>
+      </w:r>
+      <w:r>
+        <w:t>Make adaptable to window sizes</w:t>
+      </w:r>
+    </w:p>
+    <w:p>
+      <w:pPr>
+        <w:pStyle w:val="ListParagraph"/>
+      </w:pPr>
+    </w:p>
+    <w:p>
+      <w:pPr>
+        <w:pStyle w:val="ListParagraph"/>
+        <w:rPr>
+          <w:b/>
+        </w:rPr>
+      </w:pPr>
+      <w:r>
+        <w:rPr>
+          <w:b/>
+        </w:rPr>
+        <w:t>Admin</w:t>
+      </w:r>
+    </w:p>
+    <w:p>
+      <w:pPr>
+        <w:pStyle w:val="ListParagraph"/>
+      </w:pPr>
+      <w:r>
+        <w:t>Create and style sub pages</w:t>
+      </w:r>
+    </w:p>
+    <w:p>
+      <w:pPr>
+        <w:pStyle w:val="ListParagraph"/>
+      </w:pPr>
+      <w:r>
+        <w:t>Make adaptable to window sizes</w:t>
       </w:r>
     </w:p>
     <w:p>

</xml_diff>

<commit_message>
"Backgrounds Formatted (Padding), Home Buttons, All Pages Have Base Content"
</commit_message>
<xml_diff>
--- a/Outlines/Project Outline and Content (Final).docx
+++ b/Outlines/Project Outline and Content (Final).docx
@@ -583,15 +583,7 @@
         </w:numPr>
       </w:pPr>
       <w:r>
-        <w:t xml:space="preserve">No </w:t>
-      </w:r>
-      <w:proofErr w:type="spellStart"/>
-      <w:r>
-        <w:t>Nav</w:t>
-      </w:r>
-      <w:proofErr w:type="spellEnd"/>
-      <w:r>
-        <w:t xml:space="preserve"> Bar</w:t>
+        <w:t>No Nav Bar</w:t>
       </w:r>
     </w:p>
     <w:p>
@@ -828,15 +820,7 @@
         </w:numPr>
       </w:pPr>
       <w:r>
-        <w:t xml:space="preserve">No </w:t>
-      </w:r>
-      <w:proofErr w:type="spellStart"/>
-      <w:r>
-        <w:t>Nav</w:t>
-      </w:r>
-      <w:proofErr w:type="spellEnd"/>
-      <w:r>
-        <w:t xml:space="preserve"> Bar</w:t>
+        <w:t>No Nav Bar</w:t>
       </w:r>
     </w:p>
     <w:p>
@@ -2642,66 +2626,38 @@
         <w:rPr>
           <w:color w:val="2F5496" w:themeColor="accent5" w:themeShade="BF"/>
         </w:rPr>
-        <w:t xml:space="preserve"> Good, but clients can book there. Going to have to express the value of services on the </w:t>
-      </w:r>
-      <w:proofErr w:type="gramStart"/>
+        <w:t xml:space="preserve"> Good, but clients can book there. Going to have to express the value of services on the About page.)</w:t>
+      </w:r>
+    </w:p>
+    <w:p>
+      <w:pPr>
+        <w:pStyle w:val="ListParagraph"/>
+        <w:numPr>
+          <w:ilvl w:val="4"/>
+          <w:numId w:val="1"/>
+        </w:numPr>
+      </w:pPr>
+      <w:r>
+        <w:t xml:space="preserve">“Feeling Adventurous? Surprise Yourself!” </w:t>
+      </w:r>
       <w:r>
         <w:rPr>
           <w:color w:val="2F5496" w:themeColor="accent5" w:themeShade="BF"/>
         </w:rPr>
-        <w:t>About</w:t>
-      </w:r>
-      <w:proofErr w:type="gramEnd"/>
-      <w:r>
-        <w:rPr>
+        <w:t>Link to Earth Roulette (</w:t>
+      </w:r>
+      <w:r>
+        <w:rPr>
+          <w:b/>
           <w:color w:val="2F5496" w:themeColor="accent5" w:themeShade="BF"/>
         </w:rPr>
-        <w:t xml:space="preserve"> page.)</w:t>
-      </w:r>
-    </w:p>
-    <w:p>
-      <w:pPr>
-        <w:pStyle w:val="ListParagraph"/>
-        <w:numPr>
-          <w:ilvl w:val="4"/>
-          <w:numId w:val="1"/>
-        </w:numPr>
-      </w:pPr>
-      <w:r>
-        <w:t xml:space="preserve">“Feeling Adventurous? Surprise Yourself!” </w:t>
+        <w:t>Note:</w:t>
       </w:r>
       <w:r>
         <w:rPr>
           <w:color w:val="2F5496" w:themeColor="accent5" w:themeShade="BF"/>
         </w:rPr>
-        <w:t>Link to Earth Roulette (</w:t>
-      </w:r>
-      <w:r>
-        <w:rPr>
-          <w:b/>
-          <w:color w:val="2F5496" w:themeColor="accent5" w:themeShade="BF"/>
-        </w:rPr>
-        <w:t>Note:</w:t>
-      </w:r>
-      <w:r>
-        <w:rPr>
-          <w:color w:val="2F5496" w:themeColor="accent5" w:themeShade="BF"/>
-        </w:rPr>
-        <w:t xml:space="preserve"> </w:t>
-      </w:r>
-      <w:proofErr w:type="spellStart"/>
-      <w:r>
-        <w:rPr>
-          <w:color w:val="2F5496" w:themeColor="accent5" w:themeShade="BF"/>
-        </w:rPr>
-        <w:t>Jantaroo</w:t>
-      </w:r>
-      <w:proofErr w:type="spellEnd"/>
-      <w:r>
-        <w:rPr>
-          <w:color w:val="2F5496" w:themeColor="accent5" w:themeShade="BF"/>
-        </w:rPr>
-        <w:t xml:space="preserve"> is good, but it leads to Expedia)</w:t>
+        <w:t xml:space="preserve"> Jantaroo is good, but it leads to Expedia)</w:t>
       </w:r>
     </w:p>
     <w:p>
@@ -4243,21 +4199,7 @@
         <w:rPr>
           <w:b/>
         </w:rPr>
-        <w:t>*</w:t>
-      </w:r>
-      <w:proofErr w:type="spellStart"/>
-      <w:r>
-        <w:rPr>
-          <w:b/>
-        </w:rPr>
-        <w:t>npm</w:t>
-      </w:r>
-      <w:proofErr w:type="spellEnd"/>
-      <w:r>
-        <w:rPr>
-          <w:b/>
-        </w:rPr>
-        <w:t xml:space="preserve"> install</w:t>
+        <w:t>*npm install</w:t>
       </w:r>
       <w:r>
         <w:t xml:space="preserve"> </w:t>
@@ -4265,13 +4207,8 @@
       <w:r>
         <w:sym w:font="Wingdings" w:char="F0DF"/>
       </w:r>
-      <w:proofErr w:type="gramStart"/>
-      <w:r>
-        <w:t>Before</w:t>
-      </w:r>
-      <w:proofErr w:type="gramEnd"/>
-      <w:r>
-        <w:t xml:space="preserve"> 4200 and 3100</w:t>
+      <w:r>
+        <w:t>Before 4200 and 3100</w:t>
       </w:r>
     </w:p>
     <w:p>
@@ -4292,41 +4229,28 @@
         <w:sym w:font="Wingdings" w:char="F0DF"/>
       </w:r>
       <w:r>
+        <w:t xml:space="preserve"> For 4200</w:t>
+      </w:r>
+    </w:p>
+    <w:p>
+      <w:pPr>
+        <w:pStyle w:val="ListParagraph"/>
+        <w:ind w:left="1440"/>
+      </w:pPr>
+      <w:r>
+        <w:rPr>
+          <w:b/>
+        </w:rPr>
+        <w:t>*node server</w:t>
+      </w:r>
+      <w:r>
         <w:t xml:space="preserve"> </w:t>
       </w:r>
-      <w:proofErr w:type="gramStart"/>
-      <w:r>
-        <w:t>For</w:t>
-      </w:r>
-      <w:proofErr w:type="gramEnd"/>
-      <w:r>
-        <w:t xml:space="preserve"> 4200</w:t>
-      </w:r>
-    </w:p>
-    <w:p>
-      <w:pPr>
-        <w:pStyle w:val="ListParagraph"/>
-        <w:ind w:left="1440"/>
-      </w:pPr>
-      <w:r>
-        <w:rPr>
-          <w:b/>
-        </w:rPr>
-        <w:t>*node server</w:t>
-      </w:r>
-      <w:r>
-        <w:t xml:space="preserve"> </w:t>
-      </w:r>
       <w:r>
         <w:sym w:font="Wingdings" w:char="F0DF"/>
       </w:r>
-      <w:proofErr w:type="gramStart"/>
-      <w:r>
-        <w:t>For</w:t>
-      </w:r>
-      <w:proofErr w:type="gramEnd"/>
-      <w:r>
-        <w:t xml:space="preserve"> 3100</w:t>
+      <w:r>
+        <w:t>For 3100</w:t>
       </w:r>
     </w:p>
     <w:p>
@@ -4335,33 +4259,6 @@
       </w:pPr>
       <w:r>
         <w:t>Work from the beginning, one HTML page at a time.</w:t>
-      </w:r>
-    </w:p>
-    <w:p>
-      <w:pPr>
-        <w:pStyle w:val="ListParagraph"/>
-      </w:pPr>
-      <w:r>
-        <w:t>Work on navigat</w:t>
-      </w:r>
-      <w:r>
-        <w:t xml:space="preserve">ion bar first in the </w:t>
-      </w:r>
-      <w:proofErr w:type="gramStart"/>
-      <w:r>
-        <w:t>About</w:t>
-      </w:r>
-      <w:proofErr w:type="gramEnd"/>
-      <w:r>
-        <w:t xml:space="preserve"> page – DONE</w:t>
-      </w:r>
-    </w:p>
-    <w:p>
-      <w:pPr>
-        <w:pStyle w:val="ListParagraph"/>
-      </w:pPr>
-      <w:r>
-        <w:t>Work on Home page layout and buttons.</w:t>
       </w:r>
     </w:p>
     <w:p>
@@ -4400,71 +4297,93 @@
       <w:pPr>
         <w:pStyle w:val="ListParagraph"/>
       </w:pPr>
+    </w:p>
+    <w:p>
+      <w:pPr>
+        <w:pStyle w:val="ListParagraph"/>
+        <w:rPr>
+          <w:b/>
+        </w:rPr>
+      </w:pPr>
+      <w:r>
+        <w:rPr>
+          <w:b/>
+        </w:rPr>
+        <w:t>CSS</w:t>
+      </w:r>
+    </w:p>
+    <w:p>
+      <w:pPr>
+        <w:pStyle w:val="ListParagraph"/>
+      </w:pPr>
+      <w:r>
+        <w:t>Minimize content by combining codes that are similar and can be combined across html pages</w:t>
+      </w:r>
+    </w:p>
+    <w:p>
+      <w:pPr>
+        <w:pStyle w:val="ListParagraph"/>
+      </w:pPr>
+    </w:p>
+    <w:p>
+      <w:pPr>
+        <w:pStyle w:val="ListParagraph"/>
+        <w:rPr>
+          <w:b/>
+        </w:rPr>
+      </w:pPr>
+      <w:r>
+        <w:rPr>
+          <w:b/>
+        </w:rPr>
+        <w:t>Navigation</w:t>
+      </w:r>
+    </w:p>
+    <w:p>
+      <w:pPr>
+        <w:pStyle w:val="ListParagraph"/>
+      </w:pPr>
+      <w:r>
+        <w:t>Make My Account/Log-Out</w:t>
+      </w:r>
+      <w:r>
+        <w:t xml:space="preserve"> options</w:t>
+      </w:r>
+      <w:r>
+        <w:t xml:space="preserve"> disappear when in guest mode</w:t>
+      </w:r>
+    </w:p>
+    <w:p>
+      <w:pPr>
+        <w:pStyle w:val="ListParagraph"/>
+      </w:pPr>
+      <w:r>
+        <w:t xml:space="preserve">Make Log-In/Register </w:t>
+      </w:r>
+      <w:r>
+        <w:t xml:space="preserve">options </w:t>
+      </w:r>
+      <w:r>
+        <w:t>disappear when user logged in</w:t>
+      </w:r>
+    </w:p>
+    <w:p>
+      <w:pPr>
+        <w:pStyle w:val="ListParagraph"/>
+      </w:pPr>
+      <w:r>
+        <w:t>Update all pages with new, functional navigation bar</w:t>
+      </w:r>
+    </w:p>
+    <w:p>
+      <w:pPr>
+        <w:pStyle w:val="ListParagraph"/>
+      </w:pPr>
       <w:r>
         <w:t>Navigation Bar is created, styling needed.</w:t>
       </w:r>
-    </w:p>
-    <w:p>
-      <w:pPr>
-        <w:pStyle w:val="ListParagraph"/>
-      </w:pPr>
-      <w:r>
-        <w:t xml:space="preserve">Content has been added to most pages, but borders and content boxes </w:t>
-      </w:r>
-    </w:p>
-    <w:p>
-      <w:pPr>
-        <w:pStyle w:val="ListParagraph"/>
-      </w:pPr>
-    </w:p>
-    <w:p>
-      <w:pPr>
-        <w:pStyle w:val="ListParagraph"/>
-        <w:rPr>
-          <w:b/>
-        </w:rPr>
-      </w:pPr>
-      <w:r>
-        <w:rPr>
-          <w:b/>
-        </w:rPr>
-        <w:t>Navigation</w:t>
-      </w:r>
-    </w:p>
-    <w:p>
-      <w:pPr>
-        <w:pStyle w:val="ListParagraph"/>
-      </w:pPr>
-      <w:r>
-        <w:t>Make My Account/Log-Out</w:t>
-      </w:r>
-      <w:r>
-        <w:t xml:space="preserve"> options</w:t>
-      </w:r>
-      <w:r>
-        <w:t xml:space="preserve"> disappear when in guest mode</w:t>
-      </w:r>
-    </w:p>
-    <w:p>
-      <w:pPr>
-        <w:pStyle w:val="ListParagraph"/>
-      </w:pPr>
-      <w:r>
-        <w:t xml:space="preserve">Make Log-In/Register </w:t>
-      </w:r>
-      <w:r>
-        <w:t xml:space="preserve">options </w:t>
-      </w:r>
-      <w:r>
-        <w:t>disappear when user logged in</w:t>
-      </w:r>
-    </w:p>
-    <w:p>
-      <w:pPr>
-        <w:pStyle w:val="ListParagraph"/>
-      </w:pPr>
-      <w:r>
-        <w:t>Update all pages with new, functional navigation bar</w:t>
+      <w:r>
+        <w:t xml:space="preserve"> – DONE</w:t>
       </w:r>
     </w:p>
     <w:p>
@@ -4491,14 +4410,6 @@
         <w:pStyle w:val="ListParagraph"/>
       </w:pPr>
       <w:r>
-        <w:t>Make buttons squared and in a grid formation</w:t>
-      </w:r>
-    </w:p>
-    <w:p>
-      <w:pPr>
-        <w:pStyle w:val="ListParagraph"/>
-      </w:pPr>
-      <w:r>
         <w:t>Make text less transparent and non-reactive to box transparency</w:t>
       </w:r>
     </w:p>
@@ -4507,14 +4418,6 @@
         <w:pStyle w:val="ListParagraph"/>
       </w:pPr>
       <w:r>
-        <w:t>Make &lt;a&gt; contents hidden until hover</w:t>
-      </w:r>
-    </w:p>
-    <w:p>
-      <w:pPr>
-        <w:pStyle w:val="ListParagraph"/>
-      </w:pPr>
-      <w:r>
         <w:t>Make button &lt;h6&gt; centered until hover, when it becomes a title above the options again</w:t>
       </w:r>
     </w:p>
@@ -4555,6 +4458,22 @@
         <w:pStyle w:val="ListParagraph"/>
       </w:pPr>
       <w:r>
+        <w:t>Make buttons squared and in a grid formation – DONE</w:t>
+      </w:r>
+    </w:p>
+    <w:p>
+      <w:pPr>
+        <w:pStyle w:val="ListParagraph"/>
+      </w:pPr>
+      <w:r>
+        <w:t>Make &lt;a&gt; contents hidden until hover – DONE</w:t>
+      </w:r>
+    </w:p>
+    <w:p>
+      <w:pPr>
+        <w:pStyle w:val="ListParagraph"/>
+      </w:pPr>
+      <w:r>
         <w:t>Assign image to buttons, make them transparent upon hover – DONE</w:t>
       </w:r>
     </w:p>
@@ -4573,20 +4492,72 @@
       <w:pPr>
         <w:pStyle w:val="ListParagraph"/>
       </w:pPr>
-    </w:p>
-    <w:p>
-      <w:pPr>
-        <w:pStyle w:val="ListParagraph"/>
-        <w:rPr>
-          <w:b/>
-        </w:rPr>
-      </w:pPr>
-      <w:r>
-        <w:rPr>
-          <w:b/>
-        </w:rPr>
+      <w:r>
+        <w:t xml:space="preserve">Work on navigation bar first in the </w:t>
+      </w:r>
+      <w:r>
+        <w:t>“</w:t>
+      </w:r>
+      <w:r>
         <w:t>About</w:t>
       </w:r>
+      <w:r>
+        <w:t>”</w:t>
+      </w:r>
+      <w:r>
+        <w:t xml:space="preserve"> page – DONE</w:t>
+      </w:r>
+    </w:p>
+    <w:p>
+      <w:pPr>
+        <w:pStyle w:val="ListParagraph"/>
+      </w:pPr>
+    </w:p>
+    <w:p>
+      <w:pPr>
+        <w:pStyle w:val="ListParagraph"/>
+        <w:rPr>
+          <w:b/>
+        </w:rPr>
+      </w:pPr>
+      <w:r>
+        <w:rPr>
+          <w:b/>
+        </w:rPr>
+        <w:t>About</w:t>
+      </w:r>
+    </w:p>
+    <w:p>
+      <w:pPr>
+        <w:pStyle w:val="ListParagraph"/>
+      </w:pPr>
+      <w:r>
+        <w:t>Change color of the navbar</w:t>
+      </w:r>
+    </w:p>
+    <w:p>
+      <w:pPr>
+        <w:pStyle w:val="ListParagraph"/>
+      </w:pPr>
+      <w:r>
+        <w:t>Make adaptable to window sizes</w:t>
+      </w:r>
+    </w:p>
+    <w:p>
+      <w:pPr>
+        <w:pStyle w:val="ListParagraph"/>
+      </w:pPr>
+      <w:r>
+        <w:t>Work on content</w:t>
+      </w:r>
+    </w:p>
+    <w:p>
+      <w:pPr>
+        <w:pStyle w:val="ListParagraph"/>
+      </w:pPr>
+      <w:r>
+        <w:t>Get rid of white border at the bottom – DONE</w:t>
+      </w:r>
     </w:p>
     <w:p>
       <w:pPr>
@@ -4604,13 +4575,8 @@
         <w:pStyle w:val="ListParagraph"/>
       </w:pPr>
       <w:r>
-        <w:t xml:space="preserve">Need to change the height of the </w:t>
-      </w:r>
-      <w:proofErr w:type="spellStart"/>
-      <w:r>
-        <w:t>navbar</w:t>
-      </w:r>
-      <w:proofErr w:type="spellEnd"/>
+        <w:t>Need to change the height of the navbar</w:t>
+      </w:r>
       <w:r>
         <w:t xml:space="preserve"> and its buttons</w:t>
       </w:r>
@@ -4623,16 +4589,7 @@
         <w:pStyle w:val="ListParagraph"/>
       </w:pPr>
       <w:r>
-        <w:tab/>
-        <w:t xml:space="preserve">Change responsiveness of dropdown after styling </w:t>
-      </w:r>
-      <w:proofErr w:type="spellStart"/>
-      <w:r>
-        <w:t>navbar</w:t>
-      </w:r>
-      <w:proofErr w:type="spellEnd"/>
-      <w:r>
-        <w:t xml:space="preserve"> height</w:t>
+        <w:t>Change responsiveness of dropdown after styling navbar height</w:t>
       </w:r>
       <w:r>
         <w:t xml:space="preserve"> – DONE</w:t>
@@ -4656,40 +4613,6 @@
       <w:pPr>
         <w:pStyle w:val="ListParagraph"/>
       </w:pPr>
-      <w:r>
-        <w:t>Get rid of white border at the bottom</w:t>
-      </w:r>
-    </w:p>
-    <w:p>
-      <w:pPr>
-        <w:pStyle w:val="ListParagraph"/>
-      </w:pPr>
-      <w:r>
-        <w:t xml:space="preserve">Change color of the </w:t>
-      </w:r>
-      <w:proofErr w:type="spellStart"/>
-      <w:r>
-        <w:t>navbar</w:t>
-      </w:r>
-      <w:proofErr w:type="spellEnd"/>
-    </w:p>
-    <w:p>
-      <w:pPr>
-        <w:pStyle w:val="ListParagraph"/>
-      </w:pPr>
-      <w:r>
-        <w:t>Make adaptable to window sizes</w:t>
-      </w:r>
-    </w:p>
-    <w:p>
-      <w:pPr>
-        <w:pStyle w:val="ListParagraph"/>
-      </w:pPr>
-    </w:p>
-    <w:p>
-      <w:pPr>
-        <w:pStyle w:val="ListParagraph"/>
-      </w:pPr>
     </w:p>
     <w:p>
       <w:pPr>
@@ -4708,25 +4631,65 @@
     <w:p>
       <w:pPr>
         <w:pStyle w:val="ListParagraph"/>
+        <w:rPr>
+          <w:b/>
+          <w:i/>
+        </w:rPr>
+      </w:pPr>
+      <w:r>
+        <w:rPr>
+          <w:b/>
+          <w:i/>
+        </w:rPr>
+        <w:t>General Services</w:t>
+      </w:r>
+    </w:p>
+    <w:p>
+      <w:pPr>
+        <w:pStyle w:val="ListParagraph"/>
       </w:pPr>
       <w:r>
         <w:lastRenderedPageBreak/>
-        <w:t>General Services</w:t>
-      </w:r>
-      <w:r>
-        <w:t xml:space="preserve"> – </w:t>
-      </w:r>
-      <w:r>
-        <w:t>get rid of background white space at the bottom,</w:t>
-      </w:r>
-      <w:r>
-        <w:t xml:space="preserve"> update content</w:t>
-      </w:r>
-      <w:r>
-        <w:t>, make adaptable to window sizes</w:t>
-      </w:r>
-      <w:r>
-        <w:t>, check on “services” vs “services-main” file path and then make sure it doesn’t interfere with Service Components and “service-request”</w:t>
+        <w:t>G</w:t>
+      </w:r>
+      <w:r>
+        <w:t>et rid of backg</w:t>
+      </w:r>
+      <w:r>
+        <w:t>round white space at the bottom</w:t>
+      </w:r>
+    </w:p>
+    <w:p>
+      <w:pPr>
+        <w:pStyle w:val="ListParagraph"/>
+      </w:pPr>
+      <w:r>
+        <w:t>U</w:t>
+      </w:r>
+      <w:r>
+        <w:t>pdate content</w:t>
+      </w:r>
+    </w:p>
+    <w:p>
+      <w:pPr>
+        <w:pStyle w:val="ListParagraph"/>
+      </w:pPr>
+      <w:r>
+        <w:t>M</w:t>
+      </w:r>
+      <w:r>
+        <w:t>ake adaptable to window sizes</w:t>
+      </w:r>
+    </w:p>
+    <w:p>
+      <w:pPr>
+        <w:pStyle w:val="ListParagraph"/>
+      </w:pPr>
+      <w:r>
+        <w:t>C</w:t>
+      </w:r>
+      <w:r>
+        <w:t>heck on “services” vs “services-main” file path and then make sure it doesn’t interfere with Service Components and “service-request”</w:t>
       </w:r>
       <w:r>
         <w:t xml:space="preserve"> file paths</w:t>
@@ -4736,11 +4699,28 @@
       <w:pPr>
         <w:pStyle w:val="ListParagraph"/>
       </w:pPr>
-      <w:r>
+    </w:p>
+    <w:p>
+      <w:pPr>
+        <w:pStyle w:val="ListParagraph"/>
+      </w:pPr>
+      <w:r>
+        <w:rPr>
+          <w:b/>
+          <w:i/>
+        </w:rPr>
         <w:t>Doing Business</w:t>
       </w:r>
-      <w:r>
-        <w:t xml:space="preserve"> – style like </w:t>
+    </w:p>
+    <w:p>
+      <w:pPr>
+        <w:pStyle w:val="ListParagraph"/>
+      </w:pPr>
+      <w:r>
+        <w:t>S</w:t>
+      </w:r>
+      <w:r>
+        <w:t xml:space="preserve">tyle like </w:t>
       </w:r>
       <w:r>
         <w:t>“</w:t>
@@ -4754,65 +4734,63 @@
       <w:r>
         <w:t xml:space="preserve"> page</w:t>
       </w:r>
-      <w:r>
-        <w:t>, update content</w:t>
-      </w:r>
-      <w:r>
-        <w:t>, make adaptable to window sizes</w:t>
-      </w:r>
-    </w:p>
-    <w:p>
-      <w:pPr>
-        <w:pStyle w:val="ListParagraph"/>
-      </w:pPr>
-      <w:r>
+    </w:p>
+    <w:p>
+      <w:pPr>
+        <w:pStyle w:val="ListParagraph"/>
+      </w:pPr>
+      <w:r>
+        <w:t>U</w:t>
+      </w:r>
+      <w:r>
+        <w:t>pdate content</w:t>
+      </w:r>
+    </w:p>
+    <w:p>
+      <w:pPr>
+        <w:pStyle w:val="ListParagraph"/>
+      </w:pPr>
+      <w:r>
+        <w:t>M</w:t>
+      </w:r>
+      <w:r>
+        <w:t>ake adaptable to window sizes</w:t>
+      </w:r>
+    </w:p>
+    <w:p>
+      <w:pPr>
+        <w:pStyle w:val="ListParagraph"/>
+      </w:pPr>
+    </w:p>
+    <w:p>
+      <w:pPr>
+        <w:pStyle w:val="ListParagraph"/>
+      </w:pPr>
+      <w:r>
+        <w:rPr>
+          <w:b/>
+          <w:i/>
+        </w:rPr>
         <w:t>Request Services</w:t>
       </w:r>
-      <w:r>
-        <w:t xml:space="preserve"> –</w:t>
-      </w:r>
-      <w:r>
-        <w:t xml:space="preserve"> </w:t>
-      </w:r>
-      <w:r>
-        <w:t xml:space="preserve">get rid of background white space at the bottom, </w:t>
-      </w:r>
-      <w:r>
-        <w:t>create function for drop-down and form</w:t>
-      </w:r>
-      <w:r>
-        <w:t>, create a search box</w:t>
-      </w:r>
-      <w:r>
-        <w:t xml:space="preserve">, </w:t>
-      </w:r>
-      <w:r>
-        <w:t xml:space="preserve">make content boxes line up horizontally, </w:t>
-      </w:r>
-      <w:r>
-        <w:t>make adaptable to window sizes</w:t>
-      </w:r>
-      <w:r>
-        <w:t>, change “itinerary-request” to “service-request” in all folders and documents</w:t>
-      </w:r>
-    </w:p>
-    <w:p>
-      <w:pPr>
-        <w:pStyle w:val="ListParagraph"/>
-      </w:pPr>
-    </w:p>
-    <w:p>
-      <w:pPr>
-        <w:pStyle w:val="ListParagraph"/>
-        <w:rPr>
-          <w:b/>
-        </w:rPr>
-      </w:pPr>
-      <w:r>
-        <w:rPr>
-          <w:b/>
-        </w:rPr>
-        <w:t>Blog</w:t>
+    </w:p>
+    <w:p>
+      <w:pPr>
+        <w:pStyle w:val="ListParagraph"/>
+      </w:pPr>
+      <w:r>
+        <w:t>C</w:t>
+      </w:r>
+      <w:r>
+        <w:t>reate function for drop-down and form</w:t>
+      </w:r>
+    </w:p>
+    <w:p>
+      <w:pPr>
+        <w:pStyle w:val="ListParagraph"/>
+      </w:pPr>
+      <w:r>
+        <w:t>Create a form for requesting other services besides travel planning (i.e. Consulting, Event, etc.)</w:t>
       </w:r>
       <w:bookmarkStart w:id="0" w:name="_GoBack"/>
       <w:bookmarkEnd w:id="0"/>
@@ -4822,10 +4800,149 @@
         <w:pStyle w:val="ListParagraph"/>
       </w:pPr>
       <w:r>
-        <w:t xml:space="preserve">Set/style </w:t>
-      </w:r>
-      <w:r>
-        <w:t>up blog-main, blog-new, blog-edit</w:t>
+        <w:t>C</w:t>
+      </w:r>
+      <w:r>
+        <w:t>reate a search box</w:t>
+      </w:r>
+      <w:r>
+        <w:t xml:space="preserve"> on the right</w:t>
+      </w:r>
+    </w:p>
+    <w:p>
+      <w:pPr>
+        <w:pStyle w:val="ListParagraph"/>
+      </w:pPr>
+      <w:r>
+        <w:t>M</w:t>
+      </w:r>
+      <w:r>
+        <w:t>ake cont</w:t>
+      </w:r>
+      <w:r>
+        <w:t>ent boxes line up horizontally</w:t>
+      </w:r>
+    </w:p>
+    <w:p>
+      <w:pPr>
+        <w:pStyle w:val="ListParagraph"/>
+      </w:pPr>
+      <w:r>
+        <w:t>M</w:t>
+      </w:r>
+      <w:r>
+        <w:t>ake adaptable to window sizes</w:t>
+      </w:r>
+    </w:p>
+    <w:p>
+      <w:pPr>
+        <w:pStyle w:val="ListParagraph"/>
+      </w:pPr>
+      <w:r>
+        <w:t>C</w:t>
+      </w:r>
+      <w:r>
+        <w:t>hange “itinerary-request” to “service-request” in all folders and documents</w:t>
+      </w:r>
+    </w:p>
+    <w:p>
+      <w:pPr>
+        <w:pStyle w:val="ListParagraph"/>
+      </w:pPr>
+      <w:r>
+        <w:t>Get rid of background white space at the bottom – DONE</w:t>
+      </w:r>
+    </w:p>
+    <w:p>
+      <w:pPr>
+        <w:pStyle w:val="ListParagraph"/>
+      </w:pPr>
+    </w:p>
+    <w:p>
+      <w:pPr>
+        <w:pStyle w:val="ListParagraph"/>
+        <w:rPr>
+          <w:b/>
+        </w:rPr>
+      </w:pPr>
+      <w:r>
+        <w:rPr>
+          <w:b/>
+        </w:rPr>
+        <w:t>Blog</w:t>
+      </w:r>
+    </w:p>
+    <w:p>
+      <w:pPr>
+        <w:pStyle w:val="ListParagraph"/>
+      </w:pPr>
+      <w:r>
+        <w:t>Create content</w:t>
+      </w:r>
+    </w:p>
+    <w:p>
+      <w:pPr>
+        <w:pStyle w:val="ListParagraph"/>
+      </w:pPr>
+      <w:r>
+        <w:t>Make adaptable to window sizes</w:t>
+      </w:r>
+    </w:p>
+    <w:p>
+      <w:pPr>
+        <w:pStyle w:val="ListParagraph"/>
+      </w:pPr>
+      <w:r>
+        <w:t>Create and style</w:t>
+      </w:r>
+      <w:r>
+        <w:t xml:space="preserve"> blog-main, blog-new, blog-edit, make functional</w:t>
+      </w:r>
+    </w:p>
+    <w:p>
+      <w:pPr>
+        <w:pStyle w:val="ListParagraph"/>
+      </w:pPr>
+      <w:r>
+        <w:t>Fix file path across folders and files, should it really be “blog” or “blog-main”?</w:t>
+      </w:r>
+      <w:r>
+        <w:t xml:space="preserve"> – DONE</w:t>
+      </w:r>
+    </w:p>
+    <w:p>
+      <w:pPr>
+        <w:pStyle w:val="ListParagraph"/>
+      </w:pPr>
+    </w:p>
+    <w:p>
+      <w:pPr>
+        <w:pStyle w:val="ListParagraph"/>
+        <w:rPr>
+          <w:b/>
+        </w:rPr>
+      </w:pPr>
+      <w:r>
+        <w:rPr>
+          <w:b/>
+        </w:rPr>
+        <w:t>Contact</w:t>
+      </w:r>
+    </w:p>
+    <w:p>
+      <w:pPr>
+        <w:pStyle w:val="ListParagraph"/>
+      </w:pPr>
+      <w:r>
+        <w:t>Create two columns for Contact Info and Form</w:t>
+      </w:r>
+    </w:p>
+    <w:p>
+      <w:pPr>
+        <w:pStyle w:val="ListParagraph"/>
+      </w:pPr>
+      <w:r>
+        <w:t>Create “Contact Form”</w:t>
       </w:r>
       <w:r>
         <w:t>, make functional</w:t>
@@ -4836,14 +4953,6 @@
         <w:pStyle w:val="ListParagraph"/>
       </w:pPr>
       <w:r>
-        <w:t>Create content</w:t>
-      </w:r>
-    </w:p>
-    <w:p>
-      <w:pPr>
-        <w:pStyle w:val="ListParagraph"/>
-      </w:pPr>
-      <w:r>
         <w:t>Make adaptable to window sizes</w:t>
       </w:r>
     </w:p>
@@ -4852,6 +4961,100 @@
         <w:pStyle w:val="ListParagraph"/>
       </w:pPr>
       <w:r>
+        <w:t>Style like “About” page – DONE</w:t>
+      </w:r>
+    </w:p>
+    <w:p>
+      <w:pPr>
+        <w:pStyle w:val="ListParagraph"/>
+      </w:pPr>
+    </w:p>
+    <w:p>
+      <w:pPr>
+        <w:pStyle w:val="ListParagraph"/>
+        <w:rPr>
+          <w:b/>
+        </w:rPr>
+      </w:pPr>
+      <w:r>
+        <w:rPr>
+          <w:b/>
+        </w:rPr>
+        <w:t>Profile</w:t>
+      </w:r>
+    </w:p>
+    <w:p>
+      <w:pPr>
+        <w:pStyle w:val="ListParagraph"/>
+      </w:pPr>
+      <w:r>
+        <w:t>My Account</w:t>
+      </w:r>
+      <w:r>
+        <w:t xml:space="preserve"> –</w:t>
+      </w:r>
+      <w:r>
+        <w:t xml:space="preserve"> </w:t>
+      </w:r>
+      <w:r>
+        <w:t>style</w:t>
+      </w:r>
+      <w:r>
+        <w:t xml:space="preserve"> page</w:t>
+      </w:r>
+      <w:r>
+        <w:t>, make functional</w:t>
+      </w:r>
+      <w:r>
+        <w:t>, make adaptable to window sizes</w:t>
+      </w:r>
+    </w:p>
+    <w:p>
+      <w:pPr>
+        <w:pStyle w:val="ListParagraph"/>
+      </w:pPr>
+      <w:r>
+        <w:t>Login – make sections line up, create divider, change style, make functional</w:t>
+      </w:r>
+      <w:r>
+        <w:t>, make adaptable to window sizes</w:t>
+      </w:r>
+    </w:p>
+    <w:p>
+      <w:pPr>
+        <w:pStyle w:val="ListParagraph"/>
+      </w:pPr>
+      <w:r>
+        <w:t>Register</w:t>
+      </w:r>
+      <w:r>
+        <w:t xml:space="preserve"> - Make adaptable to window sizes</w:t>
+      </w:r>
+    </w:p>
+    <w:p>
+      <w:pPr>
+        <w:pStyle w:val="ListParagraph"/>
+      </w:pPr>
+    </w:p>
+    <w:p>
+      <w:pPr>
+        <w:pStyle w:val="ListParagraph"/>
+        <w:rPr>
+          <w:b/>
+        </w:rPr>
+      </w:pPr>
+      <w:r>
+        <w:rPr>
+          <w:b/>
+        </w:rPr>
+        <w:t>Admin</w:t>
+      </w:r>
+    </w:p>
+    <w:p>
+      <w:pPr>
+        <w:pStyle w:val="ListParagraph"/>
+      </w:pPr>
+      <w:r>
         <w:t>Create and style sub pages</w:t>
       </w:r>
     </w:p>
@@ -4860,52 +5063,6 @@
         <w:pStyle w:val="ListParagraph"/>
       </w:pPr>
       <w:r>
-        <w:t>Fix file path across folders and files, should it really be “blog” or “blog-main”?</w:t>
-      </w:r>
-    </w:p>
-    <w:p>
-      <w:pPr>
-        <w:pStyle w:val="ListParagraph"/>
-      </w:pPr>
-    </w:p>
-    <w:p>
-      <w:pPr>
-        <w:pStyle w:val="ListParagraph"/>
-        <w:rPr>
-          <w:b/>
-        </w:rPr>
-      </w:pPr>
-      <w:r>
-        <w:rPr>
-          <w:b/>
-        </w:rPr>
-        <w:t>Contact</w:t>
-      </w:r>
-    </w:p>
-    <w:p>
-      <w:pPr>
-        <w:pStyle w:val="ListParagraph"/>
-      </w:pPr>
-      <w:r>
-        <w:t>Style like “About” page</w:t>
-      </w:r>
-    </w:p>
-    <w:p>
-      <w:pPr>
-        <w:pStyle w:val="ListParagraph"/>
-      </w:pPr>
-      <w:r>
-        <w:t>Create “Contact Form”</w:t>
-      </w:r>
-      <w:r>
-        <w:t>, make functional</w:t>
-      </w:r>
-    </w:p>
-    <w:p>
-      <w:pPr>
-        <w:pStyle w:val="ListParagraph"/>
-      </w:pPr>
-      <w:r>
         <w:t>Make adaptable to window sizes</w:t>
       </w:r>
     </w:p>
@@ -4917,108 +5074,6 @@
     <w:p>
       <w:pPr>
         <w:pStyle w:val="ListParagraph"/>
-        <w:rPr>
-          <w:b/>
-        </w:rPr>
-      </w:pPr>
-      <w:r>
-        <w:rPr>
-          <w:b/>
-        </w:rPr>
-        <w:t>Profile</w:t>
-      </w:r>
-    </w:p>
-    <w:p>
-      <w:pPr>
-        <w:pStyle w:val="ListParagraph"/>
-      </w:pPr>
-      <w:r>
-        <w:t>My Account</w:t>
-      </w:r>
-      <w:r>
-        <w:t xml:space="preserve"> –</w:t>
-      </w:r>
-      <w:r>
-        <w:t xml:space="preserve"> </w:t>
-      </w:r>
-      <w:r>
-        <w:t>style</w:t>
-      </w:r>
-      <w:r>
-        <w:t xml:space="preserve"> page</w:t>
-      </w:r>
-      <w:r>
-        <w:t>, make functional</w:t>
-      </w:r>
-      <w:r>
-        <w:t>, make adaptable to window sizes</w:t>
-      </w:r>
-    </w:p>
-    <w:p>
-      <w:pPr>
-        <w:pStyle w:val="ListParagraph"/>
-      </w:pPr>
-      <w:r>
-        <w:t>Login – make sections line up, create divider, change style, make functional</w:t>
-      </w:r>
-      <w:r>
-        <w:t>, make adaptable to window sizes</w:t>
-      </w:r>
-    </w:p>
-    <w:p>
-      <w:pPr>
-        <w:pStyle w:val="ListParagraph"/>
-      </w:pPr>
-      <w:r>
-        <w:t>Register</w:t>
-      </w:r>
-      <w:r>
-        <w:t xml:space="preserve"> - Make adaptable to window sizes</w:t>
-      </w:r>
-    </w:p>
-    <w:p>
-      <w:pPr>
-        <w:pStyle w:val="ListParagraph"/>
-      </w:pPr>
-    </w:p>
-    <w:p>
-      <w:pPr>
-        <w:pStyle w:val="ListParagraph"/>
-        <w:rPr>
-          <w:b/>
-        </w:rPr>
-      </w:pPr>
-      <w:r>
-        <w:rPr>
-          <w:b/>
-        </w:rPr>
-        <w:t>Admin</w:t>
-      </w:r>
-    </w:p>
-    <w:p>
-      <w:pPr>
-        <w:pStyle w:val="ListParagraph"/>
-      </w:pPr>
-      <w:r>
-        <w:t>Create and style sub pages</w:t>
-      </w:r>
-    </w:p>
-    <w:p>
-      <w:pPr>
-        <w:pStyle w:val="ListParagraph"/>
-      </w:pPr>
-      <w:r>
-        <w:t>Make adaptable to window sizes</w:t>
-      </w:r>
-    </w:p>
-    <w:p>
-      <w:pPr>
-        <w:pStyle w:val="ListParagraph"/>
-      </w:pPr>
-    </w:p>
-    <w:p>
-      <w:pPr>
-        <w:pStyle w:val="ListParagraph"/>
       </w:pPr>
       <w:r>
         <w:rPr>
@@ -5052,1066 +5107,14 @@
         <w:pStyle w:val="ListParagraph"/>
       </w:pPr>
       <w:r>
+        <w:lastRenderedPageBreak/>
         <w:t>Getting background to scroll</w:t>
       </w:r>
     </w:p>
     <w:p>
       <w:pPr>
-        <w:spacing w:line="259" w:lineRule="auto"/>
-      </w:pPr>
-      <w:r>
-        <w:br w:type="page"/>
-      </w:r>
-    </w:p>
-    <w:p>
-      <w:pPr>
-        <w:pStyle w:val="ListParagraph"/>
-        <w:rPr>
-          <w:b/>
-          <w:u w:val="single"/>
-        </w:rPr>
-      </w:pPr>
-      <w:r>
-        <w:rPr>
-          <w:b/>
-          <w:u w:val="single"/>
-        </w:rPr>
-        <w:lastRenderedPageBreak/>
-        <w:t>CSS Hints</w:t>
-      </w:r>
-    </w:p>
-    <w:p>
-      <w:pPr>
-        <w:pStyle w:val="ListParagraph"/>
-      </w:pPr>
-      <w:r>
-        <w:t>/*</w:t>
-      </w:r>
-      <w:proofErr w:type="spellStart"/>
-      <w:r>
-        <w:t>Nav</w:t>
-      </w:r>
-      <w:proofErr w:type="spellEnd"/>
-      <w:r>
-        <w:t xml:space="preserve"> Bar - https://www.w3schools.com/howto/howto_js_topnav.asp.</w:t>
-      </w:r>
-    </w:p>
-    <w:p>
-      <w:pPr>
-        <w:pStyle w:val="ListParagraph"/>
-      </w:pPr>
-      <w:r>
-        <w:t>Use it as a guide and placeholder only. */</w:t>
-      </w:r>
-    </w:p>
-    <w:p>
-      <w:pPr>
-        <w:pStyle w:val="ListParagraph"/>
-      </w:pPr>
-      <w:r>
-        <w:t xml:space="preserve">/* </w:t>
-      </w:r>
-      <w:proofErr w:type="spellStart"/>
-      <w:r>
-        <w:t>Hoverable</w:t>
-      </w:r>
-      <w:proofErr w:type="spellEnd"/>
-      <w:r>
-        <w:t xml:space="preserve"> Dropdown - </w:t>
-      </w:r>
-      <w:hyperlink r:id="rId7" w:history="1">
-        <w:r>
-          <w:rPr>
-            <w:rStyle w:val="Hyperlink"/>
-          </w:rPr>
-          <w:t>https://www.w3schools.com/howto/howto_css_dropdown.asp*/</w:t>
-        </w:r>
-      </w:hyperlink>
-    </w:p>
-    <w:p>
-      <w:pPr>
-        <w:pStyle w:val="ListParagraph"/>
-      </w:pPr>
-    </w:p>
-    <w:p>
-      <w:pPr>
-        <w:pStyle w:val="ListParagraph"/>
-      </w:pPr>
-      <w:r>
-        <w:t xml:space="preserve">/* </w:t>
-      </w:r>
-      <w:proofErr w:type="gramStart"/>
-      <w:r>
-        <w:t>You</w:t>
-      </w:r>
-      <w:proofErr w:type="gramEnd"/>
-      <w:r>
-        <w:t xml:space="preserve"> can add global styles to this file, and also import other style files */</w:t>
-      </w:r>
-    </w:p>
-    <w:p>
-      <w:pPr>
-        <w:pStyle w:val="ListParagraph"/>
-      </w:pPr>
-    </w:p>
-    <w:p>
-      <w:pPr>
-        <w:pStyle w:val="ListParagraph"/>
-      </w:pPr>
-      <w:r>
-        <w:t>/*Sources:*/</w:t>
-      </w:r>
-    </w:p>
-    <w:p>
-      <w:pPr>
-        <w:pStyle w:val="ListParagraph"/>
-      </w:pPr>
-      <w:r>
-        <w:t>/*</w:t>
-      </w:r>
-      <w:proofErr w:type="spellStart"/>
-      <w:r>
-        <w:t>Nav</w:t>
-      </w:r>
-      <w:proofErr w:type="spellEnd"/>
-      <w:r>
-        <w:t xml:space="preserve"> Bar - https://www.w3schools.com/howto/howto_js_topnav.asp.</w:t>
-      </w:r>
-    </w:p>
-    <w:p>
-      <w:pPr>
-        <w:pStyle w:val="ListParagraph"/>
-      </w:pPr>
-      <w:r>
-        <w:t>Use it as a guide and placeholder only. */</w:t>
-      </w:r>
-    </w:p>
-    <w:p>
-      <w:pPr>
-        <w:pStyle w:val="ListParagraph"/>
-      </w:pPr>
-      <w:r>
-        <w:t xml:space="preserve">/* </w:t>
-      </w:r>
-      <w:proofErr w:type="spellStart"/>
-      <w:r>
-        <w:t>Hoverable</w:t>
-      </w:r>
-      <w:proofErr w:type="spellEnd"/>
-      <w:r>
-        <w:t xml:space="preserve"> Dropdown - https://www.w3schools.com/howto/howto_css_dropdown.asp*/</w:t>
-      </w:r>
-    </w:p>
-    <w:p>
-      <w:pPr>
-        <w:pStyle w:val="ListParagraph"/>
-      </w:pPr>
-    </w:p>
-    <w:p>
-      <w:pPr>
-        <w:pStyle w:val="ListParagraph"/>
-      </w:pPr>
-    </w:p>
-    <w:p>
-      <w:pPr>
-        <w:pStyle w:val="ListParagraph"/>
-      </w:pPr>
-      <w:r>
-        <w:t xml:space="preserve">/*Style of the </w:t>
-      </w:r>
-      <w:proofErr w:type="spellStart"/>
-      <w:r>
-        <w:t>navbar</w:t>
-      </w:r>
-      <w:proofErr w:type="spellEnd"/>
-      <w:r>
-        <w:t>:</w:t>
-      </w:r>
-    </w:p>
-    <w:p>
-      <w:pPr>
-        <w:pStyle w:val="ListParagraph"/>
-      </w:pPr>
-      <w:r>
-        <w:t>Add a black background color to the top navigation*/</w:t>
-      </w:r>
-    </w:p>
-    <w:p>
-      <w:pPr>
-        <w:pStyle w:val="ListParagraph"/>
-      </w:pPr>
-      <w:r>
-        <w:t>.</w:t>
-      </w:r>
-      <w:proofErr w:type="spellStart"/>
-      <w:r>
-        <w:t>topnav</w:t>
-      </w:r>
-      <w:proofErr w:type="spellEnd"/>
-      <w:r>
-        <w:t xml:space="preserve"> {</w:t>
-      </w:r>
-    </w:p>
-    <w:p>
-      <w:pPr>
-        <w:pStyle w:val="ListParagraph"/>
-      </w:pPr>
-      <w:r>
-        <w:t xml:space="preserve">    </w:t>
-      </w:r>
-      <w:proofErr w:type="gramStart"/>
-      <w:r>
-        <w:t>background-color</w:t>
-      </w:r>
-      <w:proofErr w:type="gramEnd"/>
-      <w:r>
-        <w:t>: #333;</w:t>
-      </w:r>
-    </w:p>
-    <w:p>
-      <w:pPr>
-        <w:pStyle w:val="ListParagraph"/>
-      </w:pPr>
-      <w:r>
-        <w:t xml:space="preserve">    </w:t>
-      </w:r>
-      <w:proofErr w:type="gramStart"/>
-      <w:r>
-        <w:t>overflow</w:t>
-      </w:r>
-      <w:proofErr w:type="gramEnd"/>
-      <w:r>
-        <w:t>: hidden;</w:t>
-      </w:r>
-    </w:p>
-    <w:p>
-      <w:pPr>
-        <w:pStyle w:val="ListParagraph"/>
-      </w:pPr>
-      <w:r>
-        <w:t>}</w:t>
-      </w:r>
-    </w:p>
-    <w:p>
-      <w:pPr>
-        <w:pStyle w:val="ListParagraph"/>
-      </w:pPr>
-    </w:p>
-    <w:p>
-      <w:pPr>
-        <w:pStyle w:val="ListParagraph"/>
-      </w:pPr>
-      <w:r>
-        <w:t>/* Style the buttons inside the navigation bar*/</w:t>
-      </w:r>
-    </w:p>
-    <w:p>
-      <w:pPr>
-        <w:pStyle w:val="ListParagraph"/>
-      </w:pPr>
-      <w:r>
-        <w:t>.</w:t>
-      </w:r>
-      <w:proofErr w:type="spellStart"/>
-      <w:r>
-        <w:t>topnav</w:t>
-      </w:r>
-      <w:proofErr w:type="spellEnd"/>
-      <w:r>
-        <w:t xml:space="preserve"> a {</w:t>
-      </w:r>
-    </w:p>
-    <w:p>
-      <w:pPr>
-        <w:pStyle w:val="ListParagraph"/>
-      </w:pPr>
-      <w:r>
-        <w:t xml:space="preserve">    </w:t>
-      </w:r>
-      <w:proofErr w:type="gramStart"/>
-      <w:r>
-        <w:t>float</w:t>
-      </w:r>
-      <w:proofErr w:type="gramEnd"/>
-      <w:r>
-        <w:t>: left;</w:t>
-      </w:r>
-    </w:p>
-    <w:p>
-      <w:pPr>
-        <w:pStyle w:val="ListParagraph"/>
-      </w:pPr>
-      <w:r>
-        <w:t xml:space="preserve">    </w:t>
-      </w:r>
-      <w:proofErr w:type="gramStart"/>
-      <w:r>
-        <w:t>color</w:t>
-      </w:r>
-      <w:proofErr w:type="gramEnd"/>
-      <w:r>
-        <w:t>: #f2f2f2;</w:t>
-      </w:r>
-    </w:p>
-    <w:p>
-      <w:pPr>
-        <w:pStyle w:val="ListParagraph"/>
-      </w:pPr>
-      <w:r>
-        <w:t xml:space="preserve">    </w:t>
-      </w:r>
-      <w:proofErr w:type="gramStart"/>
-      <w:r>
-        <w:t>text-</w:t>
-      </w:r>
-      <w:proofErr w:type="gramEnd"/>
-      <w:r>
-        <w:t>align: center;</w:t>
-      </w:r>
-    </w:p>
-    <w:p>
-      <w:pPr>
-        <w:pStyle w:val="ListParagraph"/>
-      </w:pPr>
-      <w:r>
-        <w:t xml:space="preserve">    </w:t>
-      </w:r>
-      <w:proofErr w:type="gramStart"/>
-      <w:r>
-        <w:t>padding</w:t>
-      </w:r>
-      <w:proofErr w:type="gramEnd"/>
-      <w:r>
-        <w:t>: 14px 16px;</w:t>
-      </w:r>
-    </w:p>
-    <w:p>
-      <w:pPr>
-        <w:pStyle w:val="ListParagraph"/>
-      </w:pPr>
-      <w:r>
-        <w:t xml:space="preserve">    </w:t>
-      </w:r>
-      <w:proofErr w:type="gramStart"/>
-      <w:r>
-        <w:t>text-decoration</w:t>
-      </w:r>
-      <w:proofErr w:type="gramEnd"/>
-      <w:r>
-        <w:t>: none;</w:t>
-      </w:r>
-    </w:p>
-    <w:p>
-      <w:pPr>
-        <w:pStyle w:val="ListParagraph"/>
-      </w:pPr>
-      <w:r>
-        <w:t xml:space="preserve">    </w:t>
-      </w:r>
-      <w:proofErr w:type="gramStart"/>
-      <w:r>
-        <w:t>font-size</w:t>
-      </w:r>
-      <w:proofErr w:type="gramEnd"/>
-      <w:r>
-        <w:t>: 17px;</w:t>
-      </w:r>
-    </w:p>
-    <w:p>
-      <w:pPr>
-        <w:pStyle w:val="ListParagraph"/>
-      </w:pPr>
-      <w:r>
-        <w:t>}</w:t>
-      </w:r>
-    </w:p>
-    <w:p>
-      <w:pPr>
-        <w:pStyle w:val="ListParagraph"/>
-      </w:pPr>
-    </w:p>
-    <w:p>
-      <w:pPr>
-        <w:pStyle w:val="ListParagraph"/>
-      </w:pPr>
-      <w:r>
-        <w:t>/* Change the color of buttons on hover*/</w:t>
-      </w:r>
-    </w:p>
-    <w:p>
-      <w:pPr>
-        <w:pStyle w:val="ListParagraph"/>
-      </w:pPr>
-      <w:r>
-        <w:t>.</w:t>
-      </w:r>
-      <w:proofErr w:type="spellStart"/>
-      <w:r>
-        <w:t>topnav</w:t>
-      </w:r>
-      <w:proofErr w:type="spellEnd"/>
-      <w:r>
-        <w:t xml:space="preserve"> a</w:t>
-      </w:r>
-      <w:proofErr w:type="gramStart"/>
-      <w:r>
-        <w:t>:hover</w:t>
-      </w:r>
-      <w:proofErr w:type="gramEnd"/>
-      <w:r>
-        <w:t xml:space="preserve"> {</w:t>
-      </w:r>
-    </w:p>
-    <w:p>
-      <w:pPr>
-        <w:pStyle w:val="ListParagraph"/>
-      </w:pPr>
-      <w:r>
-        <w:t xml:space="preserve">    </w:t>
-      </w:r>
-      <w:proofErr w:type="gramStart"/>
-      <w:r>
-        <w:t>background-color</w:t>
-      </w:r>
-      <w:proofErr w:type="gramEnd"/>
-      <w:r>
-        <w:t>: #</w:t>
-      </w:r>
-      <w:proofErr w:type="spellStart"/>
-      <w:r>
-        <w:t>ddd</w:t>
-      </w:r>
-      <w:proofErr w:type="spellEnd"/>
-      <w:r>
-        <w:t>;</w:t>
-      </w:r>
-    </w:p>
-    <w:p>
-      <w:pPr>
-        <w:pStyle w:val="ListParagraph"/>
-      </w:pPr>
-      <w:r>
-        <w:t xml:space="preserve">    </w:t>
-      </w:r>
-      <w:proofErr w:type="gramStart"/>
-      <w:r>
-        <w:t>color</w:t>
-      </w:r>
-      <w:proofErr w:type="gramEnd"/>
-      <w:r>
-        <w:t>: black;</w:t>
-      </w:r>
-    </w:p>
-    <w:p>
-      <w:pPr>
-        <w:pStyle w:val="ListParagraph"/>
-      </w:pPr>
-      <w:r>
-        <w:t>}</w:t>
-      </w:r>
-    </w:p>
-    <w:p>
-      <w:pPr>
-        <w:pStyle w:val="ListParagraph"/>
-      </w:pPr>
-    </w:p>
-    <w:p>
-      <w:pPr>
-        <w:pStyle w:val="ListParagraph"/>
-      </w:pPr>
-      <w:r>
-        <w:t>/* Dropdown Button Style*/</w:t>
-      </w:r>
-    </w:p>
-    <w:p>
-      <w:pPr>
-        <w:pStyle w:val="ListParagraph"/>
-      </w:pPr>
-      <w:r>
-        <w:t>.</w:t>
-      </w:r>
-      <w:proofErr w:type="spellStart"/>
-      <w:r>
-        <w:t>dropbtn</w:t>
-      </w:r>
-      <w:proofErr w:type="spellEnd"/>
-      <w:r>
-        <w:t xml:space="preserve"> {</w:t>
-      </w:r>
-    </w:p>
-    <w:p>
-      <w:pPr>
-        <w:pStyle w:val="ListParagraph"/>
-      </w:pPr>
-      <w:r>
-        <w:t xml:space="preserve">    </w:t>
-      </w:r>
-      <w:proofErr w:type="gramStart"/>
-      <w:r>
-        <w:t>background-color</w:t>
-      </w:r>
-      <w:proofErr w:type="gramEnd"/>
-      <w:r>
-        <w:t>: #4CAF50;</w:t>
-      </w:r>
-    </w:p>
-    <w:p>
-      <w:pPr>
-        <w:pStyle w:val="ListParagraph"/>
-      </w:pPr>
-      <w:r>
-        <w:t xml:space="preserve">    </w:t>
-      </w:r>
-      <w:proofErr w:type="gramStart"/>
-      <w:r>
-        <w:t>color</w:t>
-      </w:r>
-      <w:proofErr w:type="gramEnd"/>
-      <w:r>
-        <w:t>: white;</w:t>
-      </w:r>
-    </w:p>
-    <w:p>
-      <w:pPr>
-        <w:pStyle w:val="ListParagraph"/>
-      </w:pPr>
-      <w:r>
-        <w:t xml:space="preserve">    </w:t>
-      </w:r>
-      <w:proofErr w:type="gramStart"/>
-      <w:r>
-        <w:t>padding</w:t>
-      </w:r>
-      <w:proofErr w:type="gramEnd"/>
-      <w:r>
-        <w:t>: 16px;</w:t>
-      </w:r>
-    </w:p>
-    <w:p>
-      <w:pPr>
-        <w:pStyle w:val="ListParagraph"/>
-      </w:pPr>
-      <w:r>
-        <w:t xml:space="preserve">    </w:t>
-      </w:r>
-      <w:proofErr w:type="gramStart"/>
-      <w:r>
-        <w:t>font-size</w:t>
-      </w:r>
-      <w:proofErr w:type="gramEnd"/>
-      <w:r>
-        <w:t>: 16px;</w:t>
-      </w:r>
-    </w:p>
-    <w:p>
-      <w:pPr>
-        <w:pStyle w:val="ListParagraph"/>
-      </w:pPr>
-      <w:r>
-        <w:t xml:space="preserve">    </w:t>
-      </w:r>
-      <w:proofErr w:type="gramStart"/>
-      <w:r>
-        <w:t>border</w:t>
-      </w:r>
-      <w:proofErr w:type="gramEnd"/>
-      <w:r>
-        <w:t>: none;</w:t>
-      </w:r>
-    </w:p>
-    <w:p>
-      <w:pPr>
-        <w:pStyle w:val="ListParagraph"/>
-      </w:pPr>
-      <w:r>
-        <w:t>}</w:t>
-      </w:r>
-    </w:p>
-    <w:p>
-      <w:pPr>
-        <w:pStyle w:val="ListParagraph"/>
-      </w:pPr>
-    </w:p>
-    <w:p>
-      <w:pPr>
-        <w:pStyle w:val="ListParagraph"/>
-      </w:pPr>
-      <w:r>
-        <w:lastRenderedPageBreak/>
-        <w:t xml:space="preserve">/*Positioning (All </w:t>
-      </w:r>
-      <w:proofErr w:type="spellStart"/>
-      <w:r>
-        <w:t>navbar</w:t>
-      </w:r>
-      <w:proofErr w:type="spellEnd"/>
-      <w:r>
-        <w:t xml:space="preserve"> buttons connected and the same in one bar)</w:t>
-      </w:r>
-      <w:proofErr w:type="gramStart"/>
-      <w:r>
-        <w:t>:;</w:t>
-      </w:r>
-      <w:proofErr w:type="gramEnd"/>
-    </w:p>
-    <w:p>
-      <w:pPr>
-        <w:pStyle w:val="ListParagraph"/>
-      </w:pPr>
-      <w:r>
-        <w:t>The container &lt;div&gt; - needed to position the dropdown content */</w:t>
-      </w:r>
-    </w:p>
-    <w:p>
-      <w:pPr>
-        <w:pStyle w:val="ListParagraph"/>
-      </w:pPr>
-      <w:r>
-        <w:t>.dropdown {</w:t>
-      </w:r>
-    </w:p>
-    <w:p>
-      <w:pPr>
-        <w:pStyle w:val="ListParagraph"/>
-      </w:pPr>
-      <w:r>
-        <w:t xml:space="preserve">    </w:t>
-      </w:r>
-      <w:proofErr w:type="gramStart"/>
-      <w:r>
-        <w:t>position</w:t>
-      </w:r>
-      <w:proofErr w:type="gramEnd"/>
-      <w:r>
-        <w:t>: relative;</w:t>
-      </w:r>
-    </w:p>
-    <w:p>
-      <w:pPr>
-        <w:pStyle w:val="ListParagraph"/>
-      </w:pPr>
-      <w:r>
-        <w:t xml:space="preserve">    </w:t>
-      </w:r>
-      <w:proofErr w:type="gramStart"/>
-      <w:r>
-        <w:t>display</w:t>
-      </w:r>
-      <w:proofErr w:type="gramEnd"/>
-      <w:r>
-        <w:t>: inline-block;</w:t>
-      </w:r>
-    </w:p>
-    <w:p>
-      <w:pPr>
-        <w:pStyle w:val="ListParagraph"/>
-      </w:pPr>
-      <w:r>
-        <w:t>}</w:t>
-      </w:r>
-    </w:p>
-    <w:p>
-      <w:pPr>
-        <w:pStyle w:val="ListParagraph"/>
-      </w:pPr>
-    </w:p>
-    <w:p>
-      <w:pPr>
-        <w:pStyle w:val="ListParagraph"/>
-      </w:pPr>
-      <w:r>
-        <w:t>/* Show the dropdown menu on hover*/</w:t>
-      </w:r>
-    </w:p>
-    <w:p>
-      <w:pPr>
-        <w:pStyle w:val="ListParagraph"/>
-      </w:pPr>
-      <w:r>
-        <w:t>.</w:t>
-      </w:r>
-      <w:proofErr w:type="spellStart"/>
-      <w:r>
-        <w:t>dropdown</w:t>
-      </w:r>
-      <w:proofErr w:type="gramStart"/>
-      <w:r>
-        <w:t>:hover</w:t>
-      </w:r>
-      <w:proofErr w:type="spellEnd"/>
-      <w:proofErr w:type="gramEnd"/>
-      <w:r>
-        <w:t xml:space="preserve"> .dropdown-content {display: block;}</w:t>
-      </w:r>
-    </w:p>
-    <w:p>
-      <w:pPr>
-        <w:pStyle w:val="ListParagraph"/>
-      </w:pPr>
-    </w:p>
-    <w:p>
-      <w:pPr>
-        <w:pStyle w:val="ListParagraph"/>
-      </w:pPr>
-    </w:p>
-    <w:p>
-      <w:pPr>
-        <w:pStyle w:val="ListParagraph"/>
-      </w:pPr>
-    </w:p>
-    <w:p>
-      <w:pPr>
-        <w:pStyle w:val="ListParagraph"/>
-      </w:pPr>
-    </w:p>
-    <w:p>
-      <w:pPr>
-        <w:pStyle w:val="ListParagraph"/>
-      </w:pPr>
-    </w:p>
-    <w:p>
-      <w:pPr>
-        <w:pStyle w:val="ListParagraph"/>
-      </w:pPr>
-      <w:r>
-        <w:t>/* Change the background color of the dropdown button when the dropdown content is shown*/</w:t>
-      </w:r>
-    </w:p>
-    <w:p>
-      <w:pPr>
-        <w:pStyle w:val="ListParagraph"/>
-      </w:pPr>
-      <w:r>
-        <w:t>.</w:t>
-      </w:r>
-      <w:proofErr w:type="spellStart"/>
-      <w:r>
-        <w:t>dropdown</w:t>
-      </w:r>
-      <w:proofErr w:type="gramStart"/>
-      <w:r>
-        <w:t>:hover</w:t>
-      </w:r>
-      <w:proofErr w:type="spellEnd"/>
-      <w:proofErr w:type="gramEnd"/>
-      <w:r>
-        <w:t xml:space="preserve"> .</w:t>
-      </w:r>
-      <w:proofErr w:type="spellStart"/>
-      <w:r>
-        <w:t>dropbtn</w:t>
-      </w:r>
-      <w:proofErr w:type="spellEnd"/>
-      <w:r>
-        <w:t xml:space="preserve"> {background-color: #3e8e41;}</w:t>
-      </w:r>
-    </w:p>
-    <w:p>
-      <w:pPr>
-        <w:pStyle w:val="ListParagraph"/>
-      </w:pPr>
-    </w:p>
-    <w:p>
-      <w:pPr>
-        <w:pStyle w:val="ListParagraph"/>
-      </w:pPr>
-    </w:p>
-    <w:p>
-      <w:pPr>
-        <w:pStyle w:val="ListParagraph"/>
-      </w:pPr>
-    </w:p>
-    <w:p>
-      <w:pPr>
-        <w:pStyle w:val="ListParagraph"/>
-      </w:pPr>
-      <w:r>
-        <w:t xml:space="preserve">/*Dropdown elements different color than the </w:t>
-      </w:r>
-      <w:proofErr w:type="spellStart"/>
-      <w:r>
-        <w:t>Nav</w:t>
-      </w:r>
-      <w:proofErr w:type="spellEnd"/>
-      <w:r>
-        <w:t xml:space="preserve"> Buttons:</w:t>
-      </w:r>
-    </w:p>
-    <w:p>
-      <w:pPr>
-        <w:pStyle w:val="ListParagraph"/>
-      </w:pPr>
-    </w:p>
-    <w:p>
-      <w:pPr>
-        <w:pStyle w:val="ListParagraph"/>
-      </w:pPr>
-    </w:p>
-    <w:p>
-      <w:pPr>
-        <w:pStyle w:val="ListParagraph"/>
-      </w:pPr>
-      <w:r>
-        <w:t xml:space="preserve">/* Dropdown Content (Hidden by Default </w:t>
-      </w:r>
-      <w:proofErr w:type="gramStart"/>
-      <w:r>
-        <w:t>Until</w:t>
-      </w:r>
-      <w:proofErr w:type="gramEnd"/>
-      <w:r>
-        <w:t xml:space="preserve"> Hover)*/</w:t>
-      </w:r>
-    </w:p>
-    <w:p>
-      <w:pPr>
-        <w:pStyle w:val="ListParagraph"/>
-      </w:pPr>
-      <w:r>
-        <w:t>.dropdown-content {</w:t>
-      </w:r>
-    </w:p>
-    <w:p>
-      <w:pPr>
-        <w:pStyle w:val="ListParagraph"/>
-      </w:pPr>
-      <w:r>
-        <w:t xml:space="preserve">    </w:t>
-      </w:r>
-      <w:proofErr w:type="gramStart"/>
-      <w:r>
-        <w:t>display</w:t>
-      </w:r>
-      <w:proofErr w:type="gramEnd"/>
-      <w:r>
-        <w:t>: none;</w:t>
-      </w:r>
-    </w:p>
-    <w:p>
-      <w:pPr>
-        <w:pStyle w:val="ListParagraph"/>
-      </w:pPr>
-      <w:r>
-        <w:t xml:space="preserve">    </w:t>
-      </w:r>
-      <w:proofErr w:type="gramStart"/>
-      <w:r>
-        <w:t>position</w:t>
-      </w:r>
-      <w:proofErr w:type="gramEnd"/>
-      <w:r>
-        <w:t>: absolute;</w:t>
-      </w:r>
-    </w:p>
-    <w:p>
-      <w:pPr>
-        <w:pStyle w:val="ListParagraph"/>
-      </w:pPr>
-      <w:r>
-        <w:t xml:space="preserve">    </w:t>
-      </w:r>
-      <w:proofErr w:type="gramStart"/>
-      <w:r>
-        <w:t>background-color</w:t>
-      </w:r>
-      <w:proofErr w:type="gramEnd"/>
-      <w:r>
-        <w:t>: #f1f1f1;</w:t>
-      </w:r>
-    </w:p>
-    <w:p>
-      <w:pPr>
-        <w:pStyle w:val="ListParagraph"/>
-      </w:pPr>
-      <w:r>
-        <w:t xml:space="preserve">    </w:t>
-      </w:r>
-      <w:proofErr w:type="gramStart"/>
-      <w:r>
-        <w:t>min-width</w:t>
-      </w:r>
-      <w:proofErr w:type="gramEnd"/>
-      <w:r>
-        <w:t>: 160px;</w:t>
-      </w:r>
-    </w:p>
-    <w:p>
-      <w:pPr>
-        <w:pStyle w:val="ListParagraph"/>
-      </w:pPr>
-      <w:r>
-        <w:t xml:space="preserve">    </w:t>
-      </w:r>
-      <w:proofErr w:type="gramStart"/>
-      <w:r>
-        <w:t>box-shadow</w:t>
-      </w:r>
-      <w:proofErr w:type="gramEnd"/>
-      <w:r>
-        <w:t xml:space="preserve">: 0px 8px 16px 0px </w:t>
-      </w:r>
-      <w:proofErr w:type="spellStart"/>
-      <w:r>
-        <w:t>rgba</w:t>
-      </w:r>
-      <w:proofErr w:type="spellEnd"/>
-      <w:r>
-        <w:t>(0,0,0,0.2);</w:t>
-      </w:r>
-    </w:p>
-    <w:p>
-      <w:pPr>
-        <w:pStyle w:val="ListParagraph"/>
-      </w:pPr>
-      <w:r>
-        <w:t xml:space="preserve">    </w:t>
-      </w:r>
-      <w:proofErr w:type="gramStart"/>
-      <w:r>
-        <w:t>z-index</w:t>
-      </w:r>
-      <w:proofErr w:type="gramEnd"/>
-      <w:r>
-        <w:t>: 1;</w:t>
-      </w:r>
-    </w:p>
-    <w:p>
-      <w:pPr>
-        <w:pStyle w:val="ListParagraph"/>
-      </w:pPr>
-      <w:r>
-        <w:t>}</w:t>
-      </w:r>
-    </w:p>
-    <w:p>
-      <w:pPr>
-        <w:pStyle w:val="ListParagraph"/>
-      </w:pPr>
-    </w:p>
-    <w:p>
-      <w:pPr>
-        <w:pStyle w:val="ListParagraph"/>
-      </w:pPr>
-      <w:r>
-        <w:t>/* Style of text inside the dropdown*/</w:t>
-      </w:r>
-    </w:p>
-    <w:p>
-      <w:pPr>
-        <w:pStyle w:val="ListParagraph"/>
-      </w:pPr>
-      <w:r>
-        <w:t>.dropdown-content a {</w:t>
-      </w:r>
-    </w:p>
-    <w:p>
-      <w:pPr>
-        <w:pStyle w:val="ListParagraph"/>
-      </w:pPr>
-      <w:r>
-        <w:t xml:space="preserve">    </w:t>
-      </w:r>
-      <w:proofErr w:type="gramStart"/>
-      <w:r>
-        <w:t>color</w:t>
-      </w:r>
-      <w:proofErr w:type="gramEnd"/>
-      <w:r>
-        <w:t>: black;</w:t>
-      </w:r>
-    </w:p>
-    <w:p>
-      <w:pPr>
-        <w:pStyle w:val="ListParagraph"/>
-      </w:pPr>
-      <w:r>
-        <w:t xml:space="preserve">    </w:t>
-      </w:r>
-      <w:proofErr w:type="gramStart"/>
-      <w:r>
-        <w:t>padding</w:t>
-      </w:r>
-      <w:proofErr w:type="gramEnd"/>
-      <w:r>
-        <w:t>: 12px 16px;</w:t>
-      </w:r>
-    </w:p>
-    <w:p>
-      <w:pPr>
-        <w:pStyle w:val="ListParagraph"/>
-      </w:pPr>
-      <w:r>
-        <w:t xml:space="preserve">    </w:t>
-      </w:r>
-      <w:proofErr w:type="gramStart"/>
-      <w:r>
-        <w:t>text-decoration</w:t>
-      </w:r>
-      <w:proofErr w:type="gramEnd"/>
-      <w:r>
-        <w:t>: none;</w:t>
-      </w:r>
-    </w:p>
-    <w:p>
-      <w:pPr>
-        <w:pStyle w:val="ListParagraph"/>
-      </w:pPr>
-      <w:r>
-        <w:t xml:space="preserve">    </w:t>
-      </w:r>
-      <w:proofErr w:type="gramStart"/>
-      <w:r>
-        <w:t>display</w:t>
-      </w:r>
-      <w:proofErr w:type="gramEnd"/>
-      <w:r>
-        <w:t>: block;</w:t>
-      </w:r>
-    </w:p>
-    <w:p>
-      <w:pPr>
-        <w:pStyle w:val="ListParagraph"/>
-      </w:pPr>
-      <w:r>
-        <w:t>}</w:t>
-      </w:r>
-    </w:p>
-    <w:p>
-      <w:pPr>
-        <w:pStyle w:val="ListParagraph"/>
-      </w:pPr>
-    </w:p>
-    <w:p>
-      <w:pPr>
-        <w:pStyle w:val="ListParagraph"/>
-      </w:pPr>
-      <w:r>
-        <w:t>/* Change color of dropdown links on hover*/</w:t>
-      </w:r>
-    </w:p>
-    <w:p>
-      <w:pPr>
-        <w:pStyle w:val="ListParagraph"/>
-      </w:pPr>
-      <w:r>
-        <w:t>.dropdown-content a</w:t>
-      </w:r>
-      <w:proofErr w:type="gramStart"/>
-      <w:r>
-        <w:t>:hover</w:t>
-      </w:r>
-      <w:proofErr w:type="gramEnd"/>
-      <w:r>
-        <w:t xml:space="preserve"> {background-color: #</w:t>
-      </w:r>
-      <w:proofErr w:type="spellStart"/>
-      <w:r>
-        <w:t>ddd</w:t>
-      </w:r>
-      <w:proofErr w:type="spellEnd"/>
-      <w:r>
-        <w:t>;}</w:t>
-      </w:r>
+        <w:pStyle w:val="ListParagraph"/>
+      </w:pPr>
     </w:p>
     <w:sectPr>
       <w:pgSz w:w="12240" w:h="15840"/>

</xml_diff>